<commit_message>
GFIR-46 : Update DSP Designing Optimal Results Summary document
</commit_message>
<xml_diff>
--- a/user_folders/orhan_c/doc/Summary_DSP_Designing_for_Optimal_Results.docx
+++ b/user_folders/orhan_c/doc/Summary_DSP_Designing_for_Optimal_Results.docx
@@ -45,18 +45,7 @@
           <w:szCs w:val="24"/>
           <w:u w:val="single"/>
         </w:rPr>
-        <w:t xml:space="preserve">Chapter 1 : </w:t>
-      </w:r>
-      <w:r>
-        <w:rPr>
-          <w:rFonts w:ascii="Arial" w:hAnsi="Arial" w:cs="Arial"/>
-          <w:b/>
-          <w:bCs/>
-          <w:sz w:val="24"/>
-          <w:szCs w:val="24"/>
-          <w:u w:val="single"/>
-        </w:rPr>
-        <w:t>Digital Signal Processing Design Challenges</w:t>
+        <w:t>Chapter 1 : Digital Signal Processing Design Challenges</w:t>
       </w:r>
     </w:p>
     <w:p>
@@ -529,6 +518,1109 @@
         </w:drawing>
       </w:r>
     </w:p>
+    <w:p>
+      <w:pPr>
+        <w:rPr>
+          <w:rFonts w:ascii="Arial" w:hAnsi="Arial" w:cs="Arial"/>
+          <w:b/>
+          <w:bCs/>
+          <w:sz w:val="24"/>
+          <w:szCs w:val="24"/>
+          <w:u w:val="single"/>
+        </w:rPr>
+      </w:pPr>
+      <w:r>
+        <w:rPr>
+          <w:rFonts w:ascii="Arial" w:hAnsi="Arial" w:cs="Arial"/>
+          <w:b/>
+          <w:bCs/>
+          <w:sz w:val="24"/>
+          <w:szCs w:val="24"/>
+          <w:u w:val="single"/>
+        </w:rPr>
+        <w:lastRenderedPageBreak/>
+        <w:t xml:space="preserve">Chapter </w:t>
+      </w:r>
+      <w:r>
+        <w:rPr>
+          <w:rFonts w:ascii="Arial" w:hAnsi="Arial" w:cs="Arial"/>
+          <w:b/>
+          <w:bCs/>
+          <w:sz w:val="24"/>
+          <w:szCs w:val="24"/>
+          <w:u w:val="single"/>
+        </w:rPr>
+        <w:t>2</w:t>
+      </w:r>
+      <w:r>
+        <w:rPr>
+          <w:rFonts w:ascii="Arial" w:hAnsi="Arial" w:cs="Arial"/>
+          <w:b/>
+          <w:bCs/>
+          <w:sz w:val="24"/>
+          <w:szCs w:val="24"/>
+          <w:u w:val="single"/>
+        </w:rPr>
+        <w:t xml:space="preserve"> : </w:t>
+      </w:r>
+      <w:r>
+        <w:rPr>
+          <w:rFonts w:ascii="Arial" w:hAnsi="Arial" w:cs="Arial"/>
+          <w:b/>
+          <w:bCs/>
+          <w:sz w:val="24"/>
+          <w:szCs w:val="24"/>
+          <w:u w:val="single"/>
+        </w:rPr>
+        <w:t>XtremeDSP Design Considerations</w:t>
+      </w:r>
+    </w:p>
+    <w:p>
+      <w:pPr>
+        <w:pStyle w:val="ListParagraph"/>
+        <w:numPr>
+          <w:ilvl w:val="0"/>
+          <w:numId w:val="3"/>
+        </w:numPr>
+        <w:rPr>
+          <w:rFonts w:ascii="Arial" w:hAnsi="Arial" w:cs="Arial"/>
+          <w:sz w:val="24"/>
+          <w:szCs w:val="24"/>
+        </w:rPr>
+      </w:pPr>
+      <w:r>
+        <w:rPr>
+          <w:rFonts w:ascii="Arial" w:hAnsi="Arial" w:cs="Arial"/>
+          <w:sz w:val="24"/>
+          <w:szCs w:val="24"/>
+        </w:rPr>
+        <w:t>Key Features of DSP48 Slices:</w:t>
+      </w:r>
+    </w:p>
+    <w:p>
+      <w:pPr>
+        <w:numPr>
+          <w:ilvl w:val="0"/>
+          <w:numId w:val="2"/>
+        </w:numPr>
+        <w:tabs>
+          <w:tab w:val="num" w:pos="720"/>
+        </w:tabs>
+        <w:rPr>
+          <w:rFonts w:ascii="Arial" w:hAnsi="Arial" w:cs="Arial"/>
+          <w:sz w:val="24"/>
+          <w:szCs w:val="24"/>
+        </w:rPr>
+      </w:pPr>
+      <w:r>
+        <w:rPr>
+          <w:rFonts w:ascii="Arial" w:hAnsi="Arial" w:cs="Arial"/>
+          <w:sz w:val="24"/>
+          <w:szCs w:val="24"/>
+        </w:rPr>
+        <w:t>18x18 bit multiplier, 36-bit result, and 48-bit sign extension</w:t>
+      </w:r>
+    </w:p>
+    <w:p>
+      <w:pPr>
+        <w:numPr>
+          <w:ilvl w:val="0"/>
+          <w:numId w:val="2"/>
+        </w:numPr>
+        <w:tabs>
+          <w:tab w:val="num" w:pos="720"/>
+        </w:tabs>
+        <w:rPr>
+          <w:rFonts w:ascii="Arial" w:hAnsi="Arial" w:cs="Arial"/>
+          <w:sz w:val="24"/>
+          <w:szCs w:val="24"/>
+        </w:rPr>
+      </w:pPr>
+      <w:r>
+        <w:rPr>
+          <w:rFonts w:ascii="Arial" w:hAnsi="Arial" w:cs="Arial"/>
+          <w:sz w:val="24"/>
+          <w:szCs w:val="24"/>
+        </w:rPr>
+        <w:t>3-input 48-bit adder/subtracter with accumulator feedback support</w:t>
+      </w:r>
+    </w:p>
+    <w:p>
+      <w:pPr>
+        <w:numPr>
+          <w:ilvl w:val="0"/>
+          <w:numId w:val="2"/>
+        </w:numPr>
+        <w:tabs>
+          <w:tab w:val="num" w:pos="720"/>
+        </w:tabs>
+        <w:rPr>
+          <w:rFonts w:ascii="Arial" w:hAnsi="Arial" w:cs="Arial"/>
+          <w:sz w:val="24"/>
+          <w:szCs w:val="24"/>
+        </w:rPr>
+      </w:pPr>
+      <w:r>
+        <w:rPr>
+          <w:rFonts w:ascii="Arial" w:hAnsi="Arial" w:cs="Arial"/>
+          <w:sz w:val="24"/>
+          <w:szCs w:val="24"/>
+        </w:rPr>
+        <w:t>Dynamic mode control to switch functions between clock cycles</w:t>
+      </w:r>
+    </w:p>
+    <w:p>
+      <w:pPr>
+        <w:numPr>
+          <w:ilvl w:val="0"/>
+          <w:numId w:val="2"/>
+        </w:numPr>
+        <w:tabs>
+          <w:tab w:val="num" w:pos="720"/>
+        </w:tabs>
+        <w:rPr>
+          <w:rFonts w:ascii="Arial" w:hAnsi="Arial" w:cs="Arial"/>
+          <w:sz w:val="24"/>
+          <w:szCs w:val="24"/>
+        </w:rPr>
+      </w:pPr>
+      <w:r>
+        <w:rPr>
+          <w:rFonts w:ascii="Arial" w:hAnsi="Arial" w:cs="Arial"/>
+          <w:sz w:val="24"/>
+          <w:szCs w:val="24"/>
+        </w:rPr>
+        <w:t>18-bit B and 48-bit P buses for cascaded input and output connections</w:t>
+      </w:r>
+    </w:p>
+    <w:p>
+      <w:pPr>
+        <w:numPr>
+          <w:ilvl w:val="0"/>
+          <w:numId w:val="2"/>
+        </w:numPr>
+        <w:tabs>
+          <w:tab w:val="num" w:pos="720"/>
+        </w:tabs>
+        <w:rPr>
+          <w:rFonts w:ascii="Arial" w:hAnsi="Arial" w:cs="Arial"/>
+          <w:sz w:val="24"/>
+          <w:szCs w:val="24"/>
+        </w:rPr>
+      </w:pPr>
+      <w:r>
+        <w:rPr>
+          <w:rFonts w:ascii="Arial" w:hAnsi="Arial" w:cs="Arial"/>
+          <w:sz w:val="24"/>
+          <w:szCs w:val="24"/>
+        </w:rPr>
+        <w:t>17-bit right shift support for high-precision multiplication and arithmetic</w:t>
+      </w:r>
+    </w:p>
+    <w:p>
+      <w:pPr>
+        <w:numPr>
+          <w:ilvl w:val="0"/>
+          <w:numId w:val="2"/>
+        </w:numPr>
+        <w:tabs>
+          <w:tab w:val="num" w:pos="720"/>
+        </w:tabs>
+        <w:rPr>
+          <w:rFonts w:ascii="Arial" w:hAnsi="Arial" w:cs="Arial"/>
+          <w:sz w:val="24"/>
+          <w:szCs w:val="24"/>
+        </w:rPr>
+      </w:pPr>
+      <w:r>
+        <w:rPr>
+          <w:rFonts w:ascii="Arial" w:hAnsi="Arial" w:cs="Arial"/>
+          <w:sz w:val="24"/>
+          <w:szCs w:val="24"/>
+        </w:rPr>
+        <w:t>Symmetric rounding, selectable pipelining, and high clock frequency support</w:t>
+      </w:r>
+    </w:p>
+    <w:p>
+      <w:pPr>
+        <w:numPr>
+          <w:ilvl w:val="0"/>
+          <w:numId w:val="2"/>
+        </w:numPr>
+        <w:tabs>
+          <w:tab w:val="num" w:pos="720"/>
+        </w:tabs>
+        <w:rPr>
+          <w:rFonts w:ascii="Arial" w:hAnsi="Arial" w:cs="Arial"/>
+          <w:sz w:val="24"/>
+          <w:szCs w:val="24"/>
+        </w:rPr>
+      </w:pPr>
+      <w:r>
+        <w:rPr>
+          <w:rFonts w:ascii="Arial" w:hAnsi="Arial" w:cs="Arial"/>
+          <w:sz w:val="24"/>
+          <w:szCs w:val="24"/>
+        </w:rPr>
+        <w:t>"C" input port for multiply-add, three-operand addition, and rounding operations</w:t>
+      </w:r>
+    </w:p>
+    <w:p>
+      <w:pPr>
+        <w:numPr>
+          <w:ilvl w:val="0"/>
+          <w:numId w:val="2"/>
+        </w:numPr>
+        <w:tabs>
+          <w:tab w:val="num" w:pos="720"/>
+        </w:tabs>
+        <w:rPr>
+          <w:rFonts w:ascii="Arial" w:hAnsi="Arial" w:cs="Arial"/>
+          <w:sz w:val="24"/>
+          <w:szCs w:val="24"/>
+        </w:rPr>
+      </w:pPr>
+      <w:r>
+        <w:rPr>
+          <w:rFonts w:ascii="Arial" w:hAnsi="Arial" w:cs="Arial"/>
+          <w:sz w:val="24"/>
+          <w:szCs w:val="24"/>
+        </w:rPr>
+        <w:t>Separate reset and clock enable signals, OPMODE multiplexers</w:t>
+      </w:r>
+    </w:p>
+    <w:p>
+      <w:pPr>
+        <w:rPr>
+          <w:rFonts w:ascii="Arial" w:hAnsi="Arial" w:cs="Arial"/>
+          <w:sz w:val="24"/>
+          <w:szCs w:val="24"/>
+        </w:rPr>
+      </w:pPr>
+    </w:p>
+    <w:p>
+      <w:pPr>
+        <w:pStyle w:val="ListParagraph"/>
+        <w:numPr>
+          <w:ilvl w:val="0"/>
+          <w:numId w:val="3"/>
+        </w:numPr>
+        <w:rPr>
+          <w:rFonts w:ascii="Arial" w:hAnsi="Arial" w:cs="Arial"/>
+          <w:sz w:val="24"/>
+          <w:szCs w:val="24"/>
+        </w:rPr>
+      </w:pPr>
+      <w:r>
+        <w:rPr>
+          <w:rFonts w:ascii="Arial" w:hAnsi="Arial" w:cs="Arial"/>
+          <w:sz w:val="24"/>
+          <w:szCs w:val="24"/>
+        </w:rPr>
+        <w:t>DSP48 Slice Attributes :</w:t>
+      </w:r>
+    </w:p>
+    <w:p>
+      <w:pPr>
+        <w:pStyle w:val="ListParagraph"/>
+        <w:ind w:left="1429" w:firstLine="0"/>
+        <w:rPr>
+          <w:rFonts w:ascii="Arial" w:hAnsi="Arial" w:cs="Arial"/>
+          <w:sz w:val="24"/>
+          <w:szCs w:val="24"/>
+        </w:rPr>
+      </w:pPr>
+    </w:p>
+    <w:p>
+      <w:pPr>
+        <w:pStyle w:val="ListParagraph"/>
+        <w:spacing w:after="0" w:line="240" w:lineRule="auto"/>
+        <w:ind w:left="1429" w:firstLine="0"/>
+        <w:rPr>
+          <w:rFonts w:ascii="Arial" w:eastAsia="Times New Roman" w:hAnsi="Arial" w:cs="Arial"/>
+          <w:sz w:val="24"/>
+          <w:szCs w:val="24"/>
+          <w14:ligatures w14:val="none"/>
+        </w:rPr>
+      </w:pPr>
+      <w:r>
+        <w:rPr>
+          <w:rFonts w:ascii="Times New Roman" w:eastAsia="Times New Roman" w:hAnsi="Symbol" w:cs="Times New Roman"/>
+          <w:sz w:val="20"/>
+          <w:szCs w:val="20"/>
+          <w14:ligatures w14:val="none"/>
+        </w:rPr>
+        <w:t></w:t>
+      </w:r>
+      <w:r>
+        <w:rPr>
+          <w:rFonts w:ascii="Times New Roman" w:eastAsia="Times New Roman" w:hAnsi="Times New Roman" w:cs="Times New Roman"/>
+          <w:sz w:val="24"/>
+          <w:szCs w:val="24"/>
+          <w14:ligatures w14:val="none"/>
+        </w:rPr>
+        <w:t xml:space="preserve">  </w:t>
+      </w:r>
+      <w:r>
+        <w:rPr>
+          <w:rFonts w:ascii="Arial" w:eastAsia="Times New Roman" w:hAnsi="Arial" w:cs="Arial"/>
+          <w:b/>
+          <w:bCs/>
+          <w:sz w:val="24"/>
+          <w:szCs w:val="24"/>
+          <w14:ligatures w14:val="none"/>
+        </w:rPr>
+        <w:t>AREG, BREG</w:t>
+      </w:r>
+      <w:r>
+        <w:rPr>
+          <w:rFonts w:ascii="Arial" w:eastAsia="Times New Roman" w:hAnsi="Arial" w:cs="Arial"/>
+          <w:sz w:val="24"/>
+          <w:szCs w:val="24"/>
+          <w14:ligatures w14:val="none"/>
+        </w:rPr>
+        <w:t>: Defines the pipeline registers in the A and B input paths</w:t>
+      </w:r>
+    </w:p>
+    <w:p>
+      <w:pPr>
+        <w:pStyle w:val="ListParagraph"/>
+        <w:spacing w:after="0" w:line="240" w:lineRule="auto"/>
+        <w:ind w:left="1429" w:firstLine="0"/>
+        <w:rPr>
+          <w:rFonts w:ascii="Times New Roman" w:eastAsia="Times New Roman" w:hAnsi="Times New Roman" w:cs="Times New Roman"/>
+          <w:sz w:val="24"/>
+          <w:szCs w:val="24"/>
+          <w14:ligatures w14:val="none"/>
+        </w:rPr>
+      </w:pPr>
+      <w:r>
+        <w:rPr>
+          <w:rFonts w:ascii="Arial" w:eastAsia="Times New Roman" w:hAnsi="Arial" w:cs="Arial"/>
+          <w:sz w:val="24"/>
+          <w:szCs w:val="24"/>
+          <w14:ligatures w14:val="none"/>
+        </w:rPr>
+        <w:t xml:space="preserve"> (0, 1, or 2)</w:t>
+      </w:r>
+    </w:p>
+    <w:p>
+      <w:pPr>
+        <w:pStyle w:val="ListParagraph"/>
+        <w:spacing w:after="0" w:line="240" w:lineRule="auto"/>
+        <w:ind w:left="1429" w:firstLine="0"/>
+        <w:rPr>
+          <w:rFonts w:ascii="Times New Roman" w:eastAsia="Times New Roman" w:hAnsi="Symbol" w:cs="Times New Roman"/>
+          <w:sz w:val="24"/>
+          <w:szCs w:val="24"/>
+          <w14:ligatures w14:val="none"/>
+        </w:rPr>
+      </w:pPr>
+    </w:p>
+    <w:p>
+      <w:pPr>
+        <w:pStyle w:val="ListParagraph"/>
+        <w:spacing w:after="0" w:line="240" w:lineRule="auto"/>
+        <w:ind w:left="1429" w:firstLine="0"/>
+        <w:rPr>
+          <w:rFonts w:ascii="Times New Roman" w:eastAsia="Times New Roman" w:hAnsi="Times New Roman" w:cs="Times New Roman"/>
+          <w:sz w:val="24"/>
+          <w:szCs w:val="24"/>
+          <w14:ligatures w14:val="none"/>
+        </w:rPr>
+      </w:pPr>
+      <w:r>
+        <w:rPr>
+          <w:rFonts w:ascii="Times New Roman" w:eastAsia="Times New Roman" w:hAnsi="Symbol" w:cs="Times New Roman"/>
+          <w:sz w:val="20"/>
+          <w:szCs w:val="20"/>
+          <w14:ligatures w14:val="none"/>
+        </w:rPr>
+        <w:t></w:t>
+      </w:r>
+      <w:r>
+        <w:rPr>
+          <w:rFonts w:ascii="Times New Roman" w:eastAsia="Times New Roman" w:hAnsi="Times New Roman" w:cs="Times New Roman"/>
+          <w:sz w:val="24"/>
+          <w:szCs w:val="24"/>
+          <w14:ligatures w14:val="none"/>
+        </w:rPr>
+        <w:t xml:space="preserve">  </w:t>
+      </w:r>
+      <w:r>
+        <w:rPr>
+          <w:rFonts w:ascii="Arial" w:eastAsia="Times New Roman" w:hAnsi="Arial" w:cs="Arial"/>
+          <w:b/>
+          <w:bCs/>
+          <w:sz w:val="24"/>
+          <w:szCs w:val="24"/>
+          <w14:ligatures w14:val="none"/>
+        </w:rPr>
+        <w:t>CREG, MREG, PREG</w:t>
+      </w:r>
+      <w:r>
+        <w:rPr>
+          <w:rFonts w:ascii="Arial" w:eastAsia="Times New Roman" w:hAnsi="Arial" w:cs="Arial"/>
+          <w:sz w:val="24"/>
+          <w:szCs w:val="24"/>
+          <w14:ligatures w14:val="none"/>
+        </w:rPr>
+        <w:t>: Controls the pipeline registers at the multiplier (MREG) and adder (PREG) outputs (0 or 1)</w:t>
+      </w:r>
+    </w:p>
+    <w:p>
+      <w:pPr>
+        <w:pStyle w:val="ListParagraph"/>
+        <w:spacing w:after="0" w:line="240" w:lineRule="auto"/>
+        <w:ind w:left="1429" w:firstLine="0"/>
+        <w:rPr>
+          <w:rFonts w:ascii="Times New Roman" w:eastAsia="Times New Roman" w:hAnsi="Symbol" w:cs="Times New Roman"/>
+          <w:sz w:val="24"/>
+          <w:szCs w:val="24"/>
+          <w14:ligatures w14:val="none"/>
+        </w:rPr>
+      </w:pPr>
+    </w:p>
+    <w:p>
+      <w:pPr>
+        <w:pStyle w:val="ListParagraph"/>
+        <w:spacing w:after="0" w:line="240" w:lineRule="auto"/>
+        <w:ind w:left="1429" w:firstLine="0"/>
+        <w:rPr>
+          <w:rFonts w:ascii="Times New Roman" w:eastAsia="Times New Roman" w:hAnsi="Times New Roman" w:cs="Times New Roman"/>
+          <w:sz w:val="24"/>
+          <w:szCs w:val="24"/>
+          <w14:ligatures w14:val="none"/>
+        </w:rPr>
+      </w:pPr>
+      <w:r>
+        <w:rPr>
+          <w:rFonts w:ascii="Times New Roman" w:eastAsia="Times New Roman" w:hAnsi="Symbol" w:cs="Times New Roman"/>
+          <w:sz w:val="20"/>
+          <w:szCs w:val="20"/>
+          <w14:ligatures w14:val="none"/>
+        </w:rPr>
+        <w:t></w:t>
+      </w:r>
+      <w:r>
+        <w:rPr>
+          <w:rFonts w:ascii="Times New Roman" w:eastAsia="Times New Roman" w:hAnsi="Times New Roman" w:cs="Times New Roman"/>
+          <w:sz w:val="24"/>
+          <w:szCs w:val="24"/>
+          <w14:ligatures w14:val="none"/>
+        </w:rPr>
+        <w:t xml:space="preserve">  </w:t>
+      </w:r>
+      <w:r>
+        <w:rPr>
+          <w:rFonts w:ascii="Arial" w:eastAsia="Times New Roman" w:hAnsi="Arial" w:cs="Arial"/>
+          <w:b/>
+          <w:bCs/>
+          <w:sz w:val="24"/>
+          <w:szCs w:val="24"/>
+          <w14:ligatures w14:val="none"/>
+        </w:rPr>
+        <w:t>CARRYINREG, CARRYINSELREG, OPMODEREG, SUBTRACTREG</w:t>
+      </w:r>
+      <w:r>
+        <w:rPr>
+          <w:rFonts w:ascii="Arial" w:eastAsia="Times New Roman" w:hAnsi="Arial" w:cs="Arial"/>
+          <w:sz w:val="24"/>
+          <w:szCs w:val="24"/>
+          <w14:ligatures w14:val="none"/>
+        </w:rPr>
+        <w:t>: These paths can have pipeline registers set to 0 (none) or 1 (present)</w:t>
+      </w:r>
+    </w:p>
+    <w:p>
+      <w:pPr>
+        <w:pStyle w:val="ListParagraph"/>
+        <w:spacing w:after="0" w:line="240" w:lineRule="auto"/>
+        <w:ind w:left="1429" w:firstLine="0"/>
+        <w:rPr>
+          <w:rFonts w:ascii="Times New Roman" w:eastAsia="Times New Roman" w:hAnsi="Symbol" w:cs="Times New Roman"/>
+          <w:sz w:val="24"/>
+          <w:szCs w:val="24"/>
+          <w14:ligatures w14:val="none"/>
+        </w:rPr>
+      </w:pPr>
+    </w:p>
+    <w:p>
+      <w:pPr>
+        <w:pStyle w:val="ListParagraph"/>
+        <w:spacing w:after="0" w:line="240" w:lineRule="auto"/>
+        <w:ind w:left="1429" w:firstLine="0"/>
+        <w:rPr>
+          <w:rFonts w:ascii="Times New Roman" w:eastAsia="Times New Roman" w:hAnsi="Times New Roman" w:cs="Times New Roman"/>
+          <w:sz w:val="24"/>
+          <w:szCs w:val="24"/>
+          <w14:ligatures w14:val="none"/>
+        </w:rPr>
+      </w:pPr>
+      <w:r>
+        <w:rPr>
+          <w:rFonts w:ascii="Times New Roman" w:eastAsia="Times New Roman" w:hAnsi="Symbol" w:cs="Times New Roman"/>
+          <w:sz w:val="20"/>
+          <w:szCs w:val="20"/>
+          <w14:ligatures w14:val="none"/>
+        </w:rPr>
+        <w:t></w:t>
+      </w:r>
+      <w:r>
+        <w:rPr>
+          <w:rFonts w:ascii="Times New Roman" w:eastAsia="Times New Roman" w:hAnsi="Times New Roman" w:cs="Times New Roman"/>
+          <w:sz w:val="20"/>
+          <w:szCs w:val="20"/>
+          <w14:ligatures w14:val="none"/>
+        </w:rPr>
+        <w:t xml:space="preserve"> </w:t>
+      </w:r>
+      <w:r>
+        <w:rPr>
+          <w:rFonts w:ascii="Times New Roman" w:eastAsia="Times New Roman" w:hAnsi="Times New Roman" w:cs="Times New Roman"/>
+          <w:sz w:val="24"/>
+          <w:szCs w:val="24"/>
+          <w14:ligatures w14:val="none"/>
+        </w:rPr>
+        <w:t xml:space="preserve"> </w:t>
+      </w:r>
+      <w:r>
+        <w:rPr>
+          <w:rFonts w:ascii="Arial" w:eastAsia="Times New Roman" w:hAnsi="Arial" w:cs="Arial"/>
+          <w:b/>
+          <w:bCs/>
+          <w:sz w:val="24"/>
+          <w:szCs w:val="24"/>
+          <w14:ligatures w14:val="none"/>
+        </w:rPr>
+        <w:t>B_INPUT</w:t>
+      </w:r>
+      <w:r>
+        <w:rPr>
+          <w:rFonts w:ascii="Arial" w:eastAsia="Times New Roman" w:hAnsi="Arial" w:cs="Arial"/>
+          <w:sz w:val="24"/>
+          <w:szCs w:val="24"/>
+          <w14:ligatures w14:val="none"/>
+        </w:rPr>
+        <w:t>: Determines whether the B input is routed from the parallel input (DIRECT) or cascaded from the previous slice (CASCADE)</w:t>
+      </w:r>
+    </w:p>
+    <w:p>
+      <w:pPr>
+        <w:pStyle w:val="ListParagraph"/>
+        <w:ind w:left="1429" w:firstLine="0"/>
+        <w:rPr>
+          <w:rFonts w:ascii="Times New Roman" w:eastAsia="Times New Roman" w:hAnsi="Symbol" w:cs="Times New Roman"/>
+          <w:sz w:val="24"/>
+          <w:szCs w:val="24"/>
+          <w14:ligatures w14:val="none"/>
+        </w:rPr>
+      </w:pPr>
+    </w:p>
+    <w:p>
+      <w:pPr>
+        <w:pStyle w:val="ListParagraph"/>
+        <w:ind w:left="1429" w:firstLine="0"/>
+        <w:rPr>
+          <w:rFonts w:ascii="Arial" w:eastAsia="Times New Roman" w:hAnsi="Arial" w:cs="Arial"/>
+          <w:sz w:val="24"/>
+          <w:szCs w:val="24"/>
+          <w14:ligatures w14:val="none"/>
+        </w:rPr>
+      </w:pPr>
+      <w:r>
+        <w:rPr>
+          <w:rFonts w:ascii="Times New Roman" w:eastAsia="Times New Roman" w:hAnsi="Symbol" w:cs="Times New Roman"/>
+          <w:sz w:val="20"/>
+          <w:szCs w:val="20"/>
+          <w14:ligatures w14:val="none"/>
+        </w:rPr>
+        <w:t></w:t>
+      </w:r>
+      <w:r>
+        <w:rPr>
+          <w:rFonts w:ascii="Times New Roman" w:eastAsia="Times New Roman" w:hAnsi="Times New Roman" w:cs="Times New Roman"/>
+          <w:sz w:val="20"/>
+          <w:szCs w:val="20"/>
+          <w14:ligatures w14:val="none"/>
+        </w:rPr>
+        <w:t xml:space="preserve"> </w:t>
+      </w:r>
+      <w:r>
+        <w:rPr>
+          <w:rFonts w:ascii="Times New Roman" w:eastAsia="Times New Roman" w:hAnsi="Times New Roman" w:cs="Times New Roman"/>
+          <w:sz w:val="24"/>
+          <w:szCs w:val="24"/>
+          <w14:ligatures w14:val="none"/>
+        </w:rPr>
+        <w:t xml:space="preserve"> </w:t>
+      </w:r>
+      <w:r>
+        <w:rPr>
+          <w:rFonts w:ascii="Arial" w:eastAsia="Times New Roman" w:hAnsi="Arial" w:cs="Arial"/>
+          <w:b/>
+          <w:bCs/>
+          <w:sz w:val="24"/>
+          <w:szCs w:val="24"/>
+          <w14:ligatures w14:val="none"/>
+        </w:rPr>
+        <w:t>LEGACY_MODE</w:t>
+      </w:r>
+      <w:r>
+        <w:rPr>
+          <w:rFonts w:ascii="Arial" w:eastAsia="Times New Roman" w:hAnsi="Arial" w:cs="Arial"/>
+          <w:sz w:val="24"/>
+          <w:szCs w:val="24"/>
+          <w14:ligatures w14:val="none"/>
+        </w:rPr>
+        <w:t>: Specifies whether the multiplier is "flow-through" and indicates which path is used in the timing analysis. A mismatch with MREG causes an error</w:t>
+      </w:r>
+    </w:p>
+    <w:p>
+      <w:pPr>
+        <w:pStyle w:val="ListParagraph"/>
+        <w:ind w:left="1429" w:firstLine="0"/>
+        <w:rPr>
+          <w:rFonts w:ascii="Arial" w:eastAsia="Times New Roman" w:hAnsi="Arial" w:cs="Arial"/>
+          <w:sz w:val="24"/>
+          <w:szCs w:val="24"/>
+          <w14:ligatures w14:val="none"/>
+        </w:rPr>
+      </w:pPr>
+    </w:p>
+    <w:p>
+      <w:pPr>
+        <w:pStyle w:val="ListParagraph"/>
+        <w:ind w:left="1429" w:firstLine="0"/>
+        <w:rPr>
+          <w:rFonts w:ascii="Arial" w:eastAsia="Times New Roman" w:hAnsi="Arial" w:cs="Arial"/>
+          <w:sz w:val="24"/>
+          <w:szCs w:val="24"/>
+          <w14:ligatures w14:val="none"/>
+        </w:rPr>
+      </w:pPr>
+    </w:p>
+    <w:p>
+      <w:pPr>
+        <w:pStyle w:val="ListParagraph"/>
+        <w:numPr>
+          <w:ilvl w:val="0"/>
+          <w:numId w:val="3"/>
+        </w:numPr>
+        <w:rPr>
+          <w:rFonts w:ascii="Arial" w:hAnsi="Arial" w:cs="Arial"/>
+          <w:sz w:val="24"/>
+          <w:szCs w:val="24"/>
+        </w:rPr>
+      </w:pPr>
+      <w:r>
+        <w:rPr>
+          <w:rFonts w:ascii="Arial" w:hAnsi="Arial" w:cs="Arial"/>
+          <w:sz w:val="24"/>
+          <w:szCs w:val="24"/>
+        </w:rPr>
+        <w:t>To summarize the timing tools behavior:</w:t>
+      </w:r>
+    </w:p>
+    <w:p>
+      <w:pPr>
+        <w:pStyle w:val="ListParagraph"/>
+        <w:spacing w:after="0" w:line="240" w:lineRule="auto"/>
+        <w:ind w:left="1429" w:firstLine="0"/>
+        <w:rPr>
+          <w:rFonts w:ascii="Times New Roman" w:eastAsia="Times New Roman" w:hAnsi="Symbol" w:cs="Times New Roman"/>
+          <w:sz w:val="24"/>
+          <w:szCs w:val="24"/>
+          <w14:ligatures w14:val="none"/>
+        </w:rPr>
+      </w:pPr>
+    </w:p>
+    <w:p>
+      <w:pPr>
+        <w:pStyle w:val="ListParagraph"/>
+        <w:spacing w:after="0" w:line="240" w:lineRule="auto"/>
+        <w:ind w:left="1429" w:firstLine="0"/>
+        <w:rPr>
+          <w:rFonts w:ascii="Arial" w:eastAsia="Times New Roman" w:hAnsi="Arial" w:cs="Arial"/>
+          <w:sz w:val="24"/>
+          <w:szCs w:val="24"/>
+          <w14:ligatures w14:val="none"/>
+        </w:rPr>
+      </w:pPr>
+      <w:r>
+        <w:rPr>
+          <w:rFonts w:ascii="Symbol" w:eastAsia="Times New Roman" w:hAnsi="Symbol" w:cs="Arial"/>
+          <w:sz w:val="20"/>
+          <w:szCs w:val="20"/>
+          <w14:ligatures w14:val="none"/>
+        </w:rPr>
+        <w:t></w:t>
+      </w:r>
+      <w:r>
+        <w:rPr>
+          <w:rFonts w:ascii="Arial" w:eastAsia="Times New Roman" w:hAnsi="Arial" w:cs="Arial"/>
+          <w:sz w:val="24"/>
+          <w:szCs w:val="24"/>
+          <w14:ligatures w14:val="none"/>
+        </w:rPr>
+        <w:t xml:space="preserve">  </w:t>
+      </w:r>
+      <w:r>
+        <w:rPr>
+          <w:rFonts w:ascii="Arial" w:eastAsia="Times New Roman" w:hAnsi="Arial" w:cs="Arial"/>
+          <w:b/>
+          <w:bCs/>
+          <w:sz w:val="24"/>
+          <w:szCs w:val="24"/>
+          <w14:ligatures w14:val="none"/>
+        </w:rPr>
+        <w:t>NONE</w:t>
+      </w:r>
+      <w:r>
+        <w:rPr>
+          <w:rFonts w:ascii="Arial" w:eastAsia="Times New Roman" w:hAnsi="Arial" w:cs="Arial"/>
+          <w:sz w:val="24"/>
+          <w:szCs w:val="24"/>
+          <w14:ligatures w14:val="none"/>
+        </w:rPr>
+        <w:t>: Skips the multiplier, achieving the highest performance (MREG = 1)</w:t>
+      </w:r>
+    </w:p>
+    <w:p>
+      <w:pPr>
+        <w:pStyle w:val="ListParagraph"/>
+        <w:spacing w:after="0" w:line="240" w:lineRule="auto"/>
+        <w:ind w:left="1429" w:firstLine="0"/>
+        <w:rPr>
+          <w:rFonts w:ascii="Arial" w:eastAsia="Times New Roman" w:hAnsi="Arial" w:cs="Arial"/>
+          <w:sz w:val="24"/>
+          <w:szCs w:val="24"/>
+          <w14:ligatures w14:val="none"/>
+        </w:rPr>
+      </w:pPr>
+    </w:p>
+    <w:p>
+      <w:pPr>
+        <w:pStyle w:val="ListParagraph"/>
+        <w:spacing w:after="0" w:line="240" w:lineRule="auto"/>
+        <w:ind w:left="1429" w:firstLine="0"/>
+        <w:rPr>
+          <w:rFonts w:ascii="Arial" w:eastAsia="Times New Roman" w:hAnsi="Arial" w:cs="Arial"/>
+          <w:sz w:val="24"/>
+          <w:szCs w:val="24"/>
+          <w14:ligatures w14:val="none"/>
+        </w:rPr>
+      </w:pPr>
+      <w:r>
+        <w:rPr>
+          <w:rFonts w:ascii="Symbol" w:eastAsia="Times New Roman" w:hAnsi="Symbol" w:cs="Arial"/>
+          <w:sz w:val="20"/>
+          <w:szCs w:val="20"/>
+          <w14:ligatures w14:val="none"/>
+        </w:rPr>
+        <w:t></w:t>
+      </w:r>
+      <w:r>
+        <w:rPr>
+          <w:rFonts w:ascii="Arial" w:eastAsia="Times New Roman" w:hAnsi="Arial" w:cs="Arial"/>
+          <w:sz w:val="24"/>
+          <w:szCs w:val="24"/>
+          <w14:ligatures w14:val="none"/>
+        </w:rPr>
+        <w:t xml:space="preserve">  </w:t>
+      </w:r>
+      <w:r>
+        <w:rPr>
+          <w:rFonts w:ascii="Arial" w:eastAsia="Times New Roman" w:hAnsi="Arial" w:cs="Arial"/>
+          <w:b/>
+          <w:bCs/>
+          <w:sz w:val="24"/>
+          <w:szCs w:val="24"/>
+          <w14:ligatures w14:val="none"/>
+        </w:rPr>
+        <w:t>MULT18x18</w:t>
+      </w:r>
+      <w:r>
+        <w:rPr>
+          <w:rFonts w:ascii="Arial" w:eastAsia="Times New Roman" w:hAnsi="Arial" w:cs="Arial"/>
+          <w:sz w:val="24"/>
+          <w:szCs w:val="24"/>
+          <w14:ligatures w14:val="none"/>
+        </w:rPr>
+        <w:t>: Uses the path through the multiplier (MREG = 0)</w:t>
+      </w:r>
+    </w:p>
+    <w:p>
+      <w:pPr>
+        <w:pStyle w:val="ListParagraph"/>
+        <w:ind w:left="1429" w:firstLine="0"/>
+        <w:rPr>
+          <w:rFonts w:ascii="Arial" w:eastAsia="Times New Roman" w:hAnsi="Arial" w:cs="Arial"/>
+          <w:sz w:val="24"/>
+          <w:szCs w:val="24"/>
+          <w14:ligatures w14:val="none"/>
+        </w:rPr>
+      </w:pPr>
+    </w:p>
+    <w:p>
+      <w:pPr>
+        <w:pStyle w:val="ListParagraph"/>
+        <w:ind w:left="1429" w:firstLine="0"/>
+        <w:rPr>
+          <w:rFonts w:ascii="Arial" w:eastAsia="Times New Roman" w:hAnsi="Arial" w:cs="Arial"/>
+          <w:sz w:val="24"/>
+          <w:szCs w:val="24"/>
+          <w14:ligatures w14:val="none"/>
+        </w:rPr>
+      </w:pPr>
+      <w:r>
+        <w:rPr>
+          <w:rFonts w:ascii="Symbol" w:eastAsia="Times New Roman" w:hAnsi="Symbol" w:cs="Arial"/>
+          <w:sz w:val="20"/>
+          <w:szCs w:val="20"/>
+          <w14:ligatures w14:val="none"/>
+        </w:rPr>
+        <w:t></w:t>
+      </w:r>
+      <w:r>
+        <w:rPr>
+          <w:rFonts w:ascii="Arial" w:eastAsia="Times New Roman" w:hAnsi="Arial" w:cs="Arial"/>
+          <w:sz w:val="24"/>
+          <w:szCs w:val="24"/>
+          <w14:ligatures w14:val="none"/>
+        </w:rPr>
+        <w:t xml:space="preserve">  </w:t>
+      </w:r>
+      <w:r>
+        <w:rPr>
+          <w:rFonts w:ascii="Arial" w:eastAsia="Times New Roman" w:hAnsi="Arial" w:cs="Arial"/>
+          <w:b/>
+          <w:bCs/>
+          <w:sz w:val="24"/>
+          <w:szCs w:val="24"/>
+          <w14:ligatures w14:val="none"/>
+        </w:rPr>
+        <w:t>MULT18x18S</w:t>
+      </w:r>
+      <w:r>
+        <w:rPr>
+          <w:rFonts w:ascii="Arial" w:eastAsia="Times New Roman" w:hAnsi="Arial" w:cs="Arial"/>
+          <w:sz w:val="24"/>
+          <w:szCs w:val="24"/>
+          <w14:ligatures w14:val="none"/>
+        </w:rPr>
+        <w:t>: Uses a pipelined multiplier (MREG = 1)</w:t>
+      </w:r>
+    </w:p>
+    <w:p>
+      <w:pPr>
+        <w:pStyle w:val="ListParagraph"/>
+        <w:ind w:left="1429" w:firstLine="0"/>
+        <w:rPr>
+          <w:rFonts w:ascii="Arial" w:eastAsia="Times New Roman" w:hAnsi="Arial" w:cs="Arial"/>
+          <w:sz w:val="24"/>
+          <w:szCs w:val="24"/>
+          <w14:ligatures w14:val="none"/>
+        </w:rPr>
+      </w:pPr>
+    </w:p>
+    <w:p>
+      <w:pPr>
+        <w:pStyle w:val="ListParagraph"/>
+        <w:ind w:left="1429" w:firstLine="0"/>
+        <w:rPr>
+          <w:rFonts w:ascii="Arial" w:eastAsia="Times New Roman" w:hAnsi="Arial" w:cs="Arial"/>
+          <w:sz w:val="24"/>
+          <w:szCs w:val="24"/>
+          <w14:ligatures w14:val="none"/>
+        </w:rPr>
+      </w:pPr>
+    </w:p>
+    <w:p>
+      <w:pPr>
+        <w:pStyle w:val="ListParagraph"/>
+        <w:ind w:left="1429" w:firstLine="0"/>
+        <w:jc w:val="center"/>
+        <w:rPr>
+          <w:rFonts w:ascii="Arial" w:hAnsi="Arial" w:cs="Arial"/>
+          <w:sz w:val="24"/>
+          <w:szCs w:val="24"/>
+        </w:rPr>
+      </w:pPr>
+      <w:r>
+        <w:rPr>
+          <w:noProof/>
+        </w:rPr>
+        <w:lastRenderedPageBreak/>
+        <w:drawing>
+          <wp:inline distT="0" distB="0" distL="0" distR="0" wp14:anchorId="14E3026D" wp14:editId="055A5053">
+            <wp:extent cx="3088525" cy="1973580"/>
+            <wp:effectExtent l="0" t="0" r="0" b="7620"/>
+            <wp:docPr id="1909123905" name="Picture 1" descr="A diagram of a machine&#10;&#10;AI-generated content may be incorrect."/>
+            <wp:cNvGraphicFramePr>
+              <a:graphicFrameLocks xmlns:a="http://schemas.openxmlformats.org/drawingml/2006/main" noChangeAspect="1"/>
+            </wp:cNvGraphicFramePr>
+            <a:graphic xmlns:a="http://schemas.openxmlformats.org/drawingml/2006/main">
+              <a:graphicData uri="http://schemas.openxmlformats.org/drawingml/2006/picture">
+                <pic:pic xmlns:pic="http://schemas.openxmlformats.org/drawingml/2006/picture">
+                  <pic:nvPicPr>
+                    <pic:cNvPr id="1909123905" name="Picture 1" descr="A diagram of a machine&#10;&#10;AI-generated content may be incorrect."/>
+                    <pic:cNvPicPr/>
+                  </pic:nvPicPr>
+                  <pic:blipFill>
+                    <a:blip r:embed="rId6"/>
+                    <a:stretch>
+                      <a:fillRect/>
+                    </a:stretch>
+                  </pic:blipFill>
+                  <pic:spPr>
+                    <a:xfrm>
+                      <a:off x="0" y="0"/>
+                      <a:ext cx="3092582" cy="1976172"/>
+                    </a:xfrm>
+                    <a:prstGeom prst="rect">
+                      <a:avLst/>
+                    </a:prstGeom>
+                  </pic:spPr>
+                </pic:pic>
+              </a:graphicData>
+            </a:graphic>
+          </wp:inline>
+        </w:drawing>
+      </w:r>
+    </w:p>
+    <w:p>
+      <w:pPr>
+        <w:pStyle w:val="ListParagraph"/>
+        <w:ind w:left="1429" w:firstLine="0"/>
+        <w:jc w:val="center"/>
+        <w:rPr>
+          <w:rFonts w:ascii="Arial" w:hAnsi="Arial" w:cs="Arial"/>
+          <w:sz w:val="24"/>
+          <w:szCs w:val="24"/>
+        </w:rPr>
+      </w:pPr>
+    </w:p>
+    <w:p>
+      <w:pPr>
+        <w:pStyle w:val="ListParagraph"/>
+        <w:numPr>
+          <w:ilvl w:val="0"/>
+          <w:numId w:val="3"/>
+        </w:numPr>
+        <w:rPr>
+          <w:rFonts w:ascii="Arial" w:hAnsi="Arial" w:cs="Arial"/>
+          <w:sz w:val="24"/>
+          <w:szCs w:val="24"/>
+        </w:rPr>
+      </w:pPr>
+      <w:r>
+        <w:rPr>
+          <w:rFonts w:ascii="Arial" w:hAnsi="Arial" w:cs="Arial"/>
+          <w:sz w:val="24"/>
+          <w:szCs w:val="24"/>
+        </w:rPr>
+        <w:t>This figure is simplified model of DSP48</w:t>
+      </w:r>
+    </w:p>
+    <w:p>
+      <w:pPr>
+        <w:pStyle w:val="ListParagraph"/>
+        <w:numPr>
+          <w:ilvl w:val="0"/>
+          <w:numId w:val="3"/>
+        </w:numPr>
+        <w:rPr>
+          <w:rFonts w:ascii="Arial" w:hAnsi="Arial" w:cs="Arial"/>
+          <w:sz w:val="24"/>
+          <w:szCs w:val="24"/>
+        </w:rPr>
+      </w:pPr>
+      <w:r>
+        <w:rPr>
+          <w:rFonts w:ascii="Arial" w:hAnsi="Arial" w:cs="Arial"/>
+          <w:sz w:val="24"/>
+          <w:szCs w:val="24"/>
+        </w:rPr>
+        <w:t>The A and B input can be used directly or multiplied</w:t>
+      </w:r>
+    </w:p>
+    <w:p>
+      <w:pPr>
+        <w:pStyle w:val="ListParagraph"/>
+        <w:numPr>
+          <w:ilvl w:val="0"/>
+          <w:numId w:val="3"/>
+        </w:numPr>
+        <w:rPr>
+          <w:rFonts w:ascii="Arial" w:hAnsi="Arial" w:cs="Arial"/>
+          <w:sz w:val="24"/>
+          <w:szCs w:val="24"/>
+        </w:rPr>
+      </w:pPr>
+      <w:r>
+        <w:rPr>
+          <w:rFonts w:ascii="Arial" w:hAnsi="Arial" w:cs="Arial"/>
+          <w:sz w:val="24"/>
+          <w:szCs w:val="24"/>
+        </w:rPr>
+        <w:t>The C input can be used addition and substraction process</w:t>
+      </w:r>
+    </w:p>
+    <w:p>
+      <w:pPr>
+        <w:pStyle w:val="ListParagraph"/>
+        <w:numPr>
+          <w:ilvl w:val="0"/>
+          <w:numId w:val="3"/>
+        </w:numPr>
+        <w:rPr>
+          <w:rFonts w:ascii="Arial" w:hAnsi="Arial" w:cs="Arial"/>
+          <w:sz w:val="24"/>
+          <w:szCs w:val="24"/>
+        </w:rPr>
+      </w:pPr>
+      <w:r>
+        <w:rPr>
+          <w:rFonts w:ascii="Arial" w:hAnsi="Arial" w:cs="Arial"/>
+          <w:sz w:val="24"/>
+          <w:szCs w:val="24"/>
+        </w:rPr>
+        <w:t>The P input is the output from previous DSP48 slice, in this way DSP48 slices can be connected to each other</w:t>
+      </w:r>
+    </w:p>
+    <w:p>
+      <w:pPr>
+        <w:ind w:left="1069" w:firstLine="0"/>
+        <w:rPr>
+          <w:rFonts w:ascii="Arial" w:hAnsi="Arial" w:cs="Arial"/>
+          <w:sz w:val="24"/>
+          <w:szCs w:val="24"/>
+        </w:rPr>
+      </w:pPr>
+    </w:p>
+    <w:p>
+      <w:pPr>
+        <w:rPr>
+          <w:rFonts w:ascii="Arial" w:hAnsi="Arial" w:cs="Arial"/>
+          <w:b/>
+          <w:bCs/>
+          <w:sz w:val="24"/>
+          <w:szCs w:val="24"/>
+          <w:u w:val="single"/>
+        </w:rPr>
+      </w:pPr>
+    </w:p>
+    <w:p>
+      <w:pPr>
+        <w:jc w:val="center"/>
+        <w:rPr>
+          <w:rFonts w:ascii="Arial" w:hAnsi="Arial" w:cs="Arial"/>
+          <w:sz w:val="24"/>
+          <w:szCs w:val="24"/>
+        </w:rPr>
+      </w:pPr>
+    </w:p>
     <w:sectPr>
       <w:pgSz w:w="11906" w:h="16838" w:code="9"/>
       <w:pgMar w:top="1134" w:right="851" w:bottom="1134" w:left="851" w:header="709" w:footer="709" w:gutter="0"/>
@@ -543,9 +1635,158 @@
 <file path=word/numbering.xml><?xml version="1.0" encoding="utf-8"?>
 <w:numbering xmlns:wpc="http://schemas.microsoft.com/office/word/2010/wordprocessingCanvas" xmlns:cx="http://schemas.microsoft.com/office/drawing/2014/chartex" xmlns:cx1="http://schemas.microsoft.com/office/drawing/2015/9/8/chartex" xmlns:cx2="http://schemas.microsoft.com/office/drawing/2015/10/21/chartex" xmlns:cx3="http://schemas.microsoft.com/office/drawing/2016/5/9/chartex" xmlns:cx4="http://schemas.microsoft.com/office/drawing/2016/5/10/chartex" xmlns:cx5="http://schemas.microsoft.com/office/drawing/2016/5/11/chartex" xmlns:cx6="http://schemas.microsoft.com/office/drawing/2016/5/12/chartex" xmlns:cx7="http://schemas.microsoft.com/office/drawing/2016/5/13/chartex" xmlns:cx8="http://schemas.microsoft.com/office/drawing/2016/5/14/chartex" xmlns:mc="http://schemas.openxmlformats.org/markup-compatibility/2006" xmlns:aink="http://schemas.microsoft.com/office/drawing/2016/ink" xmlns:am3d="http://schemas.microsoft.com/office/drawing/2017/model3d" xmlns:o="urn:schemas-microsoft-com:office:office" xmlns:oel="http://schemas.microsoft.com/office/2019/extlst" xmlns:r="http://schemas.openxmlformats.org/officeDocument/2006/relationships" xmlns:m="http://schemas.openxmlformats.org/officeDocument/2006/math" xmlns:v="urn:schemas-microsoft-com:vml" xmlns:wp14="http://schemas.microsoft.com/office/word/2010/wordprocessingDrawing" xmlns:wp="http://schemas.openxmlformats.org/drawingml/2006/wordprocessingDrawing" xmlns:w10="urn:schemas-microsoft-com:office:word" xmlns:w="http://schemas.openxmlformats.org/wordprocessingml/2006/main" xmlns:w14="http://schemas.microsoft.com/office/word/2010/wordml" xmlns:w15="http://schemas.microsoft.com/office/word/2012/wordml" xmlns:w16cex="http://schemas.microsoft.com/office/word/2018/wordml/cex" xmlns:w16cid="http://schemas.microsoft.com/office/word/2016/wordml/cid" xmlns:w16="http://schemas.microsoft.com/office/word/2018/wordml" xmlns:w16du="http://schemas.microsoft.com/office/word/2023/wordml/word16du" xmlns:w16sdtdh="http://schemas.microsoft.com/office/word/2020/wordml/sdtdatahash" xmlns:w16sdtfl="http://schemas.microsoft.com/office/word/2024/wordml/sdtformatlock" xmlns:w16se="http://schemas.microsoft.com/office/word/2015/wordml/symex" xmlns:wpg="http://schemas.microsoft.com/office/word/2010/wordprocessingGroup" xmlns:wpi="http://schemas.microsoft.com/office/word/2010/wordprocessingInk" xmlns:wne="http://schemas.microsoft.com/office/word/2006/wordml" xmlns:wps="http://schemas.microsoft.com/office/word/2010/wordprocessingShape" mc:Ignorable="w14 w15 w16se w16cid w16 w16cex w16sdtdh w16sdtfl w16du wp14">
   <w:abstractNum w:abstractNumId="0" w15:restartNumberingAfterBreak="0">
-    <w:nsid w:val="2ECF6A28"/>
+    <w:nsid w:val="029F2D0F"/>
+    <w:multiLevelType w:val="multilevel"/>
+    <w:tmpl w:val="C5C82EE6"/>
+    <w:lvl w:ilvl="0">
+      <w:start w:val="1"/>
+      <w:numFmt w:val="bullet"/>
+      <w:lvlText w:val=""/>
+      <w:lvlJc w:val="left"/>
+      <w:pPr>
+        <w:tabs>
+          <w:tab w:val="num" w:pos="1789"/>
+        </w:tabs>
+        <w:ind w:left="1789" w:hanging="360"/>
+      </w:pPr>
+      <w:rPr>
+        <w:rFonts w:ascii="Symbol" w:hAnsi="Symbol" w:hint="default"/>
+        <w:sz w:val="20"/>
+      </w:rPr>
+    </w:lvl>
+    <w:lvl w:ilvl="1" w:tentative="1">
+      <w:start w:val="1"/>
+      <w:numFmt w:val="bullet"/>
+      <w:lvlText w:val="o"/>
+      <w:lvlJc w:val="left"/>
+      <w:pPr>
+        <w:tabs>
+          <w:tab w:val="num" w:pos="2509"/>
+        </w:tabs>
+        <w:ind w:left="2509" w:hanging="360"/>
+      </w:pPr>
+      <w:rPr>
+        <w:rFonts w:ascii="Courier New" w:hAnsi="Courier New" w:hint="default"/>
+        <w:sz w:val="20"/>
+      </w:rPr>
+    </w:lvl>
+    <w:lvl w:ilvl="2" w:tentative="1">
+      <w:start w:val="1"/>
+      <w:numFmt w:val="bullet"/>
+      <w:lvlText w:val=""/>
+      <w:lvlJc w:val="left"/>
+      <w:pPr>
+        <w:tabs>
+          <w:tab w:val="num" w:pos="3229"/>
+        </w:tabs>
+        <w:ind w:left="3229" w:hanging="360"/>
+      </w:pPr>
+      <w:rPr>
+        <w:rFonts w:ascii="Wingdings" w:hAnsi="Wingdings" w:hint="default"/>
+        <w:sz w:val="20"/>
+      </w:rPr>
+    </w:lvl>
+    <w:lvl w:ilvl="3" w:tentative="1">
+      <w:start w:val="1"/>
+      <w:numFmt w:val="bullet"/>
+      <w:lvlText w:val=""/>
+      <w:lvlJc w:val="left"/>
+      <w:pPr>
+        <w:tabs>
+          <w:tab w:val="num" w:pos="3949"/>
+        </w:tabs>
+        <w:ind w:left="3949" w:hanging="360"/>
+      </w:pPr>
+      <w:rPr>
+        <w:rFonts w:ascii="Wingdings" w:hAnsi="Wingdings" w:hint="default"/>
+        <w:sz w:val="20"/>
+      </w:rPr>
+    </w:lvl>
+    <w:lvl w:ilvl="4" w:tentative="1">
+      <w:start w:val="1"/>
+      <w:numFmt w:val="bullet"/>
+      <w:lvlText w:val=""/>
+      <w:lvlJc w:val="left"/>
+      <w:pPr>
+        <w:tabs>
+          <w:tab w:val="num" w:pos="4669"/>
+        </w:tabs>
+        <w:ind w:left="4669" w:hanging="360"/>
+      </w:pPr>
+      <w:rPr>
+        <w:rFonts w:ascii="Wingdings" w:hAnsi="Wingdings" w:hint="default"/>
+        <w:sz w:val="20"/>
+      </w:rPr>
+    </w:lvl>
+    <w:lvl w:ilvl="5" w:tentative="1">
+      <w:start w:val="1"/>
+      <w:numFmt w:val="bullet"/>
+      <w:lvlText w:val=""/>
+      <w:lvlJc w:val="left"/>
+      <w:pPr>
+        <w:tabs>
+          <w:tab w:val="num" w:pos="5389"/>
+        </w:tabs>
+        <w:ind w:left="5389" w:hanging="360"/>
+      </w:pPr>
+      <w:rPr>
+        <w:rFonts w:ascii="Wingdings" w:hAnsi="Wingdings" w:hint="default"/>
+        <w:sz w:val="20"/>
+      </w:rPr>
+    </w:lvl>
+    <w:lvl w:ilvl="6" w:tentative="1">
+      <w:start w:val="1"/>
+      <w:numFmt w:val="bullet"/>
+      <w:lvlText w:val=""/>
+      <w:lvlJc w:val="left"/>
+      <w:pPr>
+        <w:tabs>
+          <w:tab w:val="num" w:pos="6109"/>
+        </w:tabs>
+        <w:ind w:left="6109" w:hanging="360"/>
+      </w:pPr>
+      <w:rPr>
+        <w:rFonts w:ascii="Wingdings" w:hAnsi="Wingdings" w:hint="default"/>
+        <w:sz w:val="20"/>
+      </w:rPr>
+    </w:lvl>
+    <w:lvl w:ilvl="7" w:tentative="1">
+      <w:start w:val="1"/>
+      <w:numFmt w:val="bullet"/>
+      <w:lvlText w:val=""/>
+      <w:lvlJc w:val="left"/>
+      <w:pPr>
+        <w:tabs>
+          <w:tab w:val="num" w:pos="6829"/>
+        </w:tabs>
+        <w:ind w:left="6829" w:hanging="360"/>
+      </w:pPr>
+      <w:rPr>
+        <w:rFonts w:ascii="Wingdings" w:hAnsi="Wingdings" w:hint="default"/>
+        <w:sz w:val="20"/>
+      </w:rPr>
+    </w:lvl>
+    <w:lvl w:ilvl="8" w:tentative="1">
+      <w:start w:val="1"/>
+      <w:numFmt w:val="bullet"/>
+      <w:lvlText w:val=""/>
+      <w:lvlJc w:val="left"/>
+      <w:pPr>
+        <w:tabs>
+          <w:tab w:val="num" w:pos="7549"/>
+        </w:tabs>
+        <w:ind w:left="7549" w:hanging="360"/>
+      </w:pPr>
+      <w:rPr>
+        <w:rFonts w:ascii="Wingdings" w:hAnsi="Wingdings" w:hint="default"/>
+        <w:sz w:val="20"/>
+      </w:rPr>
+    </w:lvl>
+  </w:abstractNum>
+  <w:abstractNum w:abstractNumId="1" w15:restartNumberingAfterBreak="0">
+    <w:nsid w:val="07057C97"/>
     <w:multiLevelType w:val="hybridMultilevel"/>
-    <w:tmpl w:val="AFCE2452"/>
+    <w:tmpl w:val="BA4479FC"/>
     <w:lvl w:ilvl="0" w:tplc="04090001">
       <w:start w:val="1"/>
       <w:numFmt w:val="bullet"/>
@@ -655,8 +1896,127 @@
       </w:rPr>
     </w:lvl>
   </w:abstractNum>
+  <w:abstractNum w:abstractNumId="2" w15:restartNumberingAfterBreak="0">
+    <w:nsid w:val="2ECF6A28"/>
+    <w:multiLevelType w:val="hybridMultilevel"/>
+    <w:tmpl w:val="AFCE2452"/>
+    <w:lvl w:ilvl="0" w:tplc="04090001">
+      <w:start w:val="1"/>
+      <w:numFmt w:val="bullet"/>
+      <w:lvlText w:val=""/>
+      <w:lvlJc w:val="left"/>
+      <w:pPr>
+        <w:ind w:left="1429" w:hanging="360"/>
+      </w:pPr>
+      <w:rPr>
+        <w:rFonts w:ascii="Symbol" w:hAnsi="Symbol" w:hint="default"/>
+      </w:rPr>
+    </w:lvl>
+    <w:lvl w:ilvl="1" w:tplc="04090003">
+      <w:start w:val="1"/>
+      <w:numFmt w:val="bullet"/>
+      <w:lvlText w:val="o"/>
+      <w:lvlJc w:val="left"/>
+      <w:pPr>
+        <w:ind w:left="2149" w:hanging="360"/>
+      </w:pPr>
+      <w:rPr>
+        <w:rFonts w:ascii="Courier New" w:hAnsi="Courier New" w:cs="Courier New" w:hint="default"/>
+      </w:rPr>
+    </w:lvl>
+    <w:lvl w:ilvl="2" w:tplc="04090005" w:tentative="1">
+      <w:start w:val="1"/>
+      <w:numFmt w:val="bullet"/>
+      <w:lvlText w:val=""/>
+      <w:lvlJc w:val="left"/>
+      <w:pPr>
+        <w:ind w:left="2869" w:hanging="360"/>
+      </w:pPr>
+      <w:rPr>
+        <w:rFonts w:ascii="Wingdings" w:hAnsi="Wingdings" w:hint="default"/>
+      </w:rPr>
+    </w:lvl>
+    <w:lvl w:ilvl="3" w:tplc="04090001" w:tentative="1">
+      <w:start w:val="1"/>
+      <w:numFmt w:val="bullet"/>
+      <w:lvlText w:val=""/>
+      <w:lvlJc w:val="left"/>
+      <w:pPr>
+        <w:ind w:left="3589" w:hanging="360"/>
+      </w:pPr>
+      <w:rPr>
+        <w:rFonts w:ascii="Symbol" w:hAnsi="Symbol" w:hint="default"/>
+      </w:rPr>
+    </w:lvl>
+    <w:lvl w:ilvl="4" w:tplc="04090003" w:tentative="1">
+      <w:start w:val="1"/>
+      <w:numFmt w:val="bullet"/>
+      <w:lvlText w:val="o"/>
+      <w:lvlJc w:val="left"/>
+      <w:pPr>
+        <w:ind w:left="4309" w:hanging="360"/>
+      </w:pPr>
+      <w:rPr>
+        <w:rFonts w:ascii="Courier New" w:hAnsi="Courier New" w:cs="Courier New" w:hint="default"/>
+      </w:rPr>
+    </w:lvl>
+    <w:lvl w:ilvl="5" w:tplc="04090005" w:tentative="1">
+      <w:start w:val="1"/>
+      <w:numFmt w:val="bullet"/>
+      <w:lvlText w:val=""/>
+      <w:lvlJc w:val="left"/>
+      <w:pPr>
+        <w:ind w:left="5029" w:hanging="360"/>
+      </w:pPr>
+      <w:rPr>
+        <w:rFonts w:ascii="Wingdings" w:hAnsi="Wingdings" w:hint="default"/>
+      </w:rPr>
+    </w:lvl>
+    <w:lvl w:ilvl="6" w:tplc="04090001" w:tentative="1">
+      <w:start w:val="1"/>
+      <w:numFmt w:val="bullet"/>
+      <w:lvlText w:val=""/>
+      <w:lvlJc w:val="left"/>
+      <w:pPr>
+        <w:ind w:left="5749" w:hanging="360"/>
+      </w:pPr>
+      <w:rPr>
+        <w:rFonts w:ascii="Symbol" w:hAnsi="Symbol" w:hint="default"/>
+      </w:rPr>
+    </w:lvl>
+    <w:lvl w:ilvl="7" w:tplc="04090003" w:tentative="1">
+      <w:start w:val="1"/>
+      <w:numFmt w:val="bullet"/>
+      <w:lvlText w:val="o"/>
+      <w:lvlJc w:val="left"/>
+      <w:pPr>
+        <w:ind w:left="6469" w:hanging="360"/>
+      </w:pPr>
+      <w:rPr>
+        <w:rFonts w:ascii="Courier New" w:hAnsi="Courier New" w:cs="Courier New" w:hint="default"/>
+      </w:rPr>
+    </w:lvl>
+    <w:lvl w:ilvl="8" w:tplc="04090005" w:tentative="1">
+      <w:start w:val="1"/>
+      <w:numFmt w:val="bullet"/>
+      <w:lvlText w:val=""/>
+      <w:lvlJc w:val="left"/>
+      <w:pPr>
+        <w:ind w:left="7189" w:hanging="360"/>
+      </w:pPr>
+      <w:rPr>
+        <w:rFonts w:ascii="Wingdings" w:hAnsi="Wingdings" w:hint="default"/>
+      </w:rPr>
+    </w:lvl>
+  </w:abstractNum>
   <w:num w:numId="1" w16cid:durableId="1135832992">
+    <w:abstractNumId w:val="2"/>
+  </w:num>
+  <w:num w:numId="2" w16cid:durableId="1271857945">
     <w:abstractNumId w:val="0"/>
+  </w:num>
+  <w:num w:numId="3" w16cid:durableId="689720067">
+    <w:abstractNumId w:val="1"/>
   </w:num>
 </w:numbering>
 </file>
@@ -1607,6 +2967,17 @@
       <w:spacing w:val="5"/>
     </w:rPr>
   </w:style>
+  <w:style w:type="character" w:styleId="Strong">
+    <w:name w:val="Strong"/>
+    <w:basedOn w:val="DefaultParagraphFont"/>
+    <w:uiPriority w:val="22"/>
+    <w:qFormat/>
+    <w:rsid w:val="00D90515"/>
+    <w:rPr>
+      <w:b/>
+      <w:bCs/>
+    </w:rPr>
+  </w:style>
 </w:styles>
 </file>
 

</xml_diff>

<commit_message>
GFIR-46: Summarize Chapter 2
</commit_message>
<xml_diff>
--- a/user_folders/orhan_c/doc/Summary_DSP_Designing_for_Optimal_Results.docx
+++ b/user_folders/orhan_c/doc/Summary_DSP_Designing_for_Optimal_Results.docx
@@ -1591,6 +1591,37 @@
     </w:p>
     <w:p>
       <w:pPr>
+        <w:rPr>
+          <w:rFonts w:ascii="Arial" w:hAnsi="Arial" w:cs="Arial"/>
+          <w:sz w:val="24"/>
+          <w:szCs w:val="24"/>
+        </w:rPr>
+      </w:pPr>
+    </w:p>
+    <w:p>
+      <w:pPr>
+        <w:pStyle w:val="ListParagraph"/>
+        <w:numPr>
+          <w:ilvl w:val="0"/>
+          <w:numId w:val="3"/>
+        </w:numPr>
+        <w:rPr>
+          <w:rFonts w:ascii="Arial" w:hAnsi="Arial" w:cs="Arial"/>
+          <w:sz w:val="24"/>
+          <w:szCs w:val="24"/>
+        </w:rPr>
+      </w:pPr>
+      <w:r>
+        <w:rPr>
+          <w:rFonts w:ascii="Arial" w:hAnsi="Arial" w:cs="Arial"/>
+          <w:sz w:val="24"/>
+          <w:szCs w:val="24"/>
+        </w:rPr>
+        <w:t>The DSP48 slice includes all of the above elements, which makes it ideal to implement digital filter functions.</w:t>
+      </w:r>
+    </w:p>
+    <w:p>
+      <w:pPr>
         <w:ind w:left="1069" w:firstLine="0"/>
         <w:rPr>
           <w:rFonts w:ascii="Arial" w:hAnsi="Arial" w:cs="Arial"/>
@@ -1601,6 +1632,11 @@
     </w:p>
     <w:p>
       <w:pPr>
+        <w:pStyle w:val="ListParagraph"/>
+        <w:numPr>
+          <w:ilvl w:val="0"/>
+          <w:numId w:val="3"/>
+        </w:numPr>
         <w:rPr>
           <w:rFonts w:ascii="Arial" w:hAnsi="Arial" w:cs="Arial"/>
           <w:b/>
@@ -1610,16 +1646,332 @@
           <w:u w:val="single"/>
         </w:rPr>
       </w:pPr>
+      <w:r>
+        <w:rPr>
+          <w:rFonts w:ascii="Arial" w:hAnsi="Arial" w:cs="Arial"/>
+          <w:sz w:val="24"/>
+          <w:szCs w:val="24"/>
+        </w:rPr>
+        <w:t>Multichannel FIR filters has multiple data input stream.</w:t>
+      </w:r>
+      <w:r>
+        <w:rPr>
+          <w:rFonts w:ascii="Arial" w:hAnsi="Arial" w:cs="Arial"/>
+          <w:sz w:val="24"/>
+          <w:szCs w:val="24"/>
+        </w:rPr>
+        <w:t xml:space="preserve"> This is used in video streams. </w:t>
+      </w:r>
+    </w:p>
+    <w:p>
+      <w:pPr>
+        <w:pStyle w:val="ListParagraph"/>
+        <w:rPr>
+          <w:rFonts w:ascii="Arial" w:hAnsi="Arial" w:cs="Arial"/>
+          <w:b/>
+          <w:bCs/>
+          <w:sz w:val="24"/>
+          <w:szCs w:val="24"/>
+          <w:u w:val="single"/>
+        </w:rPr>
+      </w:pPr>
+    </w:p>
+    <w:p>
+      <w:pPr>
+        <w:pStyle w:val="ListParagraph"/>
+        <w:numPr>
+          <w:ilvl w:val="0"/>
+          <w:numId w:val="3"/>
+        </w:numPr>
+        <w:rPr>
+          <w:rFonts w:ascii="Arial" w:hAnsi="Arial" w:cs="Arial"/>
+          <w:b/>
+          <w:bCs/>
+          <w:sz w:val="24"/>
+          <w:szCs w:val="24"/>
+          <w:u w:val="single"/>
+        </w:rPr>
+      </w:pPr>
+      <w:r>
+        <w:rPr>
+          <w:rFonts w:ascii="Arial" w:hAnsi="Arial" w:cs="Arial"/>
+          <w:sz w:val="24"/>
+          <w:szCs w:val="24"/>
+        </w:rPr>
+        <w:t>Direct form FIR filters implementation with adder tree or adder cascade options.</w:t>
+      </w:r>
+    </w:p>
+    <w:p>
+      <w:pPr>
+        <w:pStyle w:val="ListParagraph"/>
+        <w:rPr>
+          <w:rFonts w:ascii="Arial" w:hAnsi="Arial" w:cs="Arial"/>
+          <w:b/>
+          <w:bCs/>
+          <w:sz w:val="24"/>
+          <w:szCs w:val="24"/>
+          <w:u w:val="single"/>
+        </w:rPr>
+      </w:pPr>
     </w:p>
     <w:p>
       <w:pPr>
         <w:jc w:val="center"/>
         <w:rPr>
           <w:rFonts w:ascii="Arial" w:hAnsi="Arial" w:cs="Arial"/>
-          <w:sz w:val="24"/>
-          <w:szCs w:val="24"/>
-        </w:rPr>
-      </w:pPr>
+          <w:b/>
+          <w:bCs/>
+          <w:sz w:val="24"/>
+          <w:szCs w:val="24"/>
+          <w:u w:val="single"/>
+        </w:rPr>
+      </w:pPr>
+      <w:r>
+        <w:rPr>
+          <w:noProof/>
+        </w:rPr>
+        <w:drawing>
+          <wp:inline distT="0" distB="0" distL="0" distR="0" wp14:anchorId="7F2E9D80" wp14:editId="20278B6C">
+            <wp:extent cx="3764280" cy="3524125"/>
+            <wp:effectExtent l="0" t="0" r="7620" b="635"/>
+            <wp:docPr id="2022655936" name="Picture 1" descr="A diagram of a diagram&#10;&#10;AI-generated content may be incorrect."/>
+            <wp:cNvGraphicFramePr>
+              <a:graphicFrameLocks xmlns:a="http://schemas.openxmlformats.org/drawingml/2006/main" noChangeAspect="1"/>
+            </wp:cNvGraphicFramePr>
+            <a:graphic xmlns:a="http://schemas.openxmlformats.org/drawingml/2006/main">
+              <a:graphicData uri="http://schemas.openxmlformats.org/drawingml/2006/picture">
+                <pic:pic xmlns:pic="http://schemas.openxmlformats.org/drawingml/2006/picture">
+                  <pic:nvPicPr>
+                    <pic:cNvPr id="2022655936" name="Picture 1" descr="A diagram of a diagram&#10;&#10;AI-generated content may be incorrect."/>
+                    <pic:cNvPicPr/>
+                  </pic:nvPicPr>
+                  <pic:blipFill>
+                    <a:blip r:embed="rId7"/>
+                    <a:stretch>
+                      <a:fillRect/>
+                    </a:stretch>
+                  </pic:blipFill>
+                  <pic:spPr>
+                    <a:xfrm>
+                      <a:off x="0" y="0"/>
+                      <a:ext cx="3768431" cy="3528012"/>
+                    </a:xfrm>
+                    <a:prstGeom prst="rect">
+                      <a:avLst/>
+                    </a:prstGeom>
+                  </pic:spPr>
+                </pic:pic>
+              </a:graphicData>
+            </a:graphic>
+          </wp:inline>
+        </w:drawing>
+      </w:r>
+    </w:p>
+    <w:p>
+      <w:pPr>
+        <w:jc w:val="center"/>
+        <w:rPr>
+          <w:rFonts w:ascii="Arial" w:hAnsi="Arial" w:cs="Arial"/>
+          <w:b/>
+          <w:bCs/>
+          <w:sz w:val="24"/>
+          <w:szCs w:val="24"/>
+        </w:rPr>
+      </w:pPr>
+      <w:r>
+        <w:rPr>
+          <w:rFonts w:ascii="Arial" w:hAnsi="Arial" w:cs="Arial"/>
+          <w:b/>
+          <w:bCs/>
+          <w:sz w:val="24"/>
+          <w:szCs w:val="24"/>
+        </w:rPr>
+        <w:t>FIR Filter Adder Tree Using DSP48 Slice</w:t>
+      </w:r>
+    </w:p>
+    <w:p>
+      <w:pPr>
+        <w:jc w:val="center"/>
+        <w:rPr>
+          <w:rFonts w:ascii="Arial" w:hAnsi="Arial" w:cs="Arial"/>
+          <w:sz w:val="24"/>
+          <w:szCs w:val="24"/>
+        </w:rPr>
+      </w:pPr>
+    </w:p>
+    <w:p>
+      <w:pPr>
+        <w:jc w:val="center"/>
+        <w:rPr>
+          <w:rFonts w:ascii="Arial" w:hAnsi="Arial" w:cs="Arial"/>
+          <w:sz w:val="24"/>
+          <w:szCs w:val="24"/>
+        </w:rPr>
+      </w:pPr>
+      <w:r>
+        <w:rPr>
+          <w:noProof/>
+        </w:rPr>
+        <w:drawing>
+          <wp:inline distT="0" distB="0" distL="0" distR="0" wp14:anchorId="66B4ED9C" wp14:editId="0DC3A2FB">
+            <wp:extent cx="3550920" cy="4738684"/>
+            <wp:effectExtent l="0" t="0" r="0" b="5080"/>
+            <wp:docPr id="1878949519" name="Picture 1" descr="A diagram of a machine&#10;&#10;AI-generated content may be incorrect."/>
+            <wp:cNvGraphicFramePr>
+              <a:graphicFrameLocks xmlns:a="http://schemas.openxmlformats.org/drawingml/2006/main" noChangeAspect="1"/>
+            </wp:cNvGraphicFramePr>
+            <a:graphic xmlns:a="http://schemas.openxmlformats.org/drawingml/2006/main">
+              <a:graphicData uri="http://schemas.openxmlformats.org/drawingml/2006/picture">
+                <pic:pic xmlns:pic="http://schemas.openxmlformats.org/drawingml/2006/picture">
+                  <pic:nvPicPr>
+                    <pic:cNvPr id="1878949519" name="Picture 1" descr="A diagram of a machine&#10;&#10;AI-generated content may be incorrect."/>
+                    <pic:cNvPicPr/>
+                  </pic:nvPicPr>
+                  <pic:blipFill>
+                    <a:blip r:embed="rId8"/>
+                    <a:stretch>
+                      <a:fillRect/>
+                    </a:stretch>
+                  </pic:blipFill>
+                  <pic:spPr>
+                    <a:xfrm>
+                      <a:off x="0" y="0"/>
+                      <a:ext cx="3553292" cy="4741849"/>
+                    </a:xfrm>
+                    <a:prstGeom prst="rect">
+                      <a:avLst/>
+                    </a:prstGeom>
+                  </pic:spPr>
+                </pic:pic>
+              </a:graphicData>
+            </a:graphic>
+          </wp:inline>
+        </w:drawing>
+      </w:r>
+    </w:p>
+    <w:p>
+      <w:pPr>
+        <w:jc w:val="center"/>
+        <w:rPr>
+          <w:rFonts w:ascii="Arial" w:hAnsi="Arial" w:cs="Arial"/>
+          <w:b/>
+          <w:bCs/>
+          <w:sz w:val="24"/>
+          <w:szCs w:val="24"/>
+        </w:rPr>
+      </w:pPr>
+      <w:r>
+        <w:rPr>
+          <w:rFonts w:ascii="Arial" w:hAnsi="Arial" w:cs="Arial"/>
+          <w:b/>
+          <w:bCs/>
+          <w:sz w:val="24"/>
+          <w:szCs w:val="24"/>
+        </w:rPr>
+        <w:t xml:space="preserve">FIR Filter With Adder Cascade </w:t>
+      </w:r>
+    </w:p>
+    <w:p>
+      <w:pPr>
+        <w:jc w:val="center"/>
+        <w:rPr>
+          <w:rFonts w:ascii="Arial" w:hAnsi="Arial" w:cs="Arial"/>
+          <w:b/>
+          <w:bCs/>
+          <w:sz w:val="24"/>
+          <w:szCs w:val="24"/>
+        </w:rPr>
+      </w:pPr>
+    </w:p>
+    <w:p>
+      <w:pPr>
+        <w:jc w:val="center"/>
+        <w:rPr>
+          <w:rFonts w:ascii="Arial" w:hAnsi="Arial" w:cs="Arial"/>
+          <w:b/>
+          <w:bCs/>
+          <w:sz w:val="24"/>
+          <w:szCs w:val="24"/>
+        </w:rPr>
+      </w:pPr>
+    </w:p>
+    <w:p>
+      <w:pPr>
+        <w:pStyle w:val="ListParagraph"/>
+        <w:numPr>
+          <w:ilvl w:val="0"/>
+          <w:numId w:val="4"/>
+        </w:numPr>
+        <w:jc w:val="both"/>
+        <w:rPr>
+          <w:rFonts w:ascii="Arial" w:hAnsi="Arial" w:cs="Arial"/>
+          <w:b/>
+          <w:bCs/>
+          <w:sz w:val="24"/>
+          <w:szCs w:val="24"/>
+        </w:rPr>
+      </w:pPr>
+      <w:r>
+        <w:rPr>
+          <w:rFonts w:ascii="Arial" w:hAnsi="Arial" w:cs="Arial"/>
+          <w:sz w:val="24"/>
+          <w:szCs w:val="24"/>
+        </w:rPr>
+        <w:t>DSP48 Slices compatible with various size inputs but this is according to performance and resources requirement.</w:t>
+      </w:r>
+    </w:p>
+    <w:p>
+      <w:pPr>
+        <w:jc w:val="both"/>
+        <w:rPr>
+          <w:rFonts w:ascii="Arial" w:hAnsi="Arial" w:cs="Arial"/>
+          <w:b/>
+          <w:bCs/>
+          <w:sz w:val="24"/>
+          <w:szCs w:val="24"/>
+        </w:rPr>
+      </w:pPr>
+    </w:p>
+    <w:p>
+      <w:pPr>
+        <w:pStyle w:val="ListParagraph"/>
+        <w:numPr>
+          <w:ilvl w:val="0"/>
+          <w:numId w:val="4"/>
+        </w:numPr>
+        <w:jc w:val="both"/>
+        <w:rPr>
+          <w:rFonts w:ascii="Arial" w:hAnsi="Arial" w:cs="Arial"/>
+          <w:b/>
+          <w:bCs/>
+          <w:sz w:val="24"/>
+          <w:szCs w:val="24"/>
+        </w:rPr>
+      </w:pPr>
+      <w:r>
+        <w:rPr>
+          <w:rFonts w:ascii="Arial" w:hAnsi="Arial" w:cs="Arial"/>
+          <w:sz w:val="24"/>
+          <w:szCs w:val="24"/>
+        </w:rPr>
+        <w:t>DSP48 slices provide the various funtion such as multiply, multiply with feedback and accumulation. Function selection is according to OP</w:t>
+      </w:r>
+      <w:r>
+        <w:rPr>
+          <w:rFonts w:ascii="Arial" w:hAnsi="Arial" w:cs="Arial"/>
+          <w:sz w:val="24"/>
+          <w:szCs w:val="24"/>
+        </w:rPr>
+        <w:t>M</w:t>
+      </w:r>
+      <w:r>
+        <w:rPr>
+          <w:rFonts w:ascii="Arial" w:hAnsi="Arial" w:cs="Arial"/>
+          <w:sz w:val="24"/>
+          <w:szCs w:val="24"/>
+        </w:rPr>
+        <w:t>ODEs.</w:t>
+      </w:r>
     </w:p>
     <w:sectPr>
       <w:pgSz w:w="11906" w:h="16838" w:code="9"/>
@@ -1786,7 +2138,7 @@
   <w:abstractNum w:abstractNumId="1" w15:restartNumberingAfterBreak="0">
     <w:nsid w:val="07057C97"/>
     <w:multiLevelType w:val="hybridMultilevel"/>
-    <w:tmpl w:val="BA4479FC"/>
+    <w:tmpl w:val="7FCC5B5A"/>
     <w:lvl w:ilvl="0" w:tplc="04090001">
       <w:start w:val="1"/>
       <w:numFmt w:val="bullet"/>
@@ -2009,6 +2361,119 @@
       </w:rPr>
     </w:lvl>
   </w:abstractNum>
+  <w:abstractNum w:abstractNumId="3" w15:restartNumberingAfterBreak="0">
+    <w:nsid w:val="4C8F3FFE"/>
+    <w:multiLevelType w:val="hybridMultilevel"/>
+    <w:tmpl w:val="048CCDA6"/>
+    <w:lvl w:ilvl="0" w:tplc="04090001">
+      <w:start w:val="1"/>
+      <w:numFmt w:val="bullet"/>
+      <w:lvlText w:val=""/>
+      <w:lvlJc w:val="left"/>
+      <w:pPr>
+        <w:ind w:left="1429" w:hanging="360"/>
+      </w:pPr>
+      <w:rPr>
+        <w:rFonts w:ascii="Symbol" w:hAnsi="Symbol" w:hint="default"/>
+      </w:rPr>
+    </w:lvl>
+    <w:lvl w:ilvl="1" w:tplc="04090003" w:tentative="1">
+      <w:start w:val="1"/>
+      <w:numFmt w:val="bullet"/>
+      <w:lvlText w:val="o"/>
+      <w:lvlJc w:val="left"/>
+      <w:pPr>
+        <w:ind w:left="2149" w:hanging="360"/>
+      </w:pPr>
+      <w:rPr>
+        <w:rFonts w:ascii="Courier New" w:hAnsi="Courier New" w:cs="Courier New" w:hint="default"/>
+      </w:rPr>
+    </w:lvl>
+    <w:lvl w:ilvl="2" w:tplc="04090005" w:tentative="1">
+      <w:start w:val="1"/>
+      <w:numFmt w:val="bullet"/>
+      <w:lvlText w:val=""/>
+      <w:lvlJc w:val="left"/>
+      <w:pPr>
+        <w:ind w:left="2869" w:hanging="360"/>
+      </w:pPr>
+      <w:rPr>
+        <w:rFonts w:ascii="Wingdings" w:hAnsi="Wingdings" w:hint="default"/>
+      </w:rPr>
+    </w:lvl>
+    <w:lvl w:ilvl="3" w:tplc="04090001" w:tentative="1">
+      <w:start w:val="1"/>
+      <w:numFmt w:val="bullet"/>
+      <w:lvlText w:val=""/>
+      <w:lvlJc w:val="left"/>
+      <w:pPr>
+        <w:ind w:left="3589" w:hanging="360"/>
+      </w:pPr>
+      <w:rPr>
+        <w:rFonts w:ascii="Symbol" w:hAnsi="Symbol" w:hint="default"/>
+      </w:rPr>
+    </w:lvl>
+    <w:lvl w:ilvl="4" w:tplc="04090003" w:tentative="1">
+      <w:start w:val="1"/>
+      <w:numFmt w:val="bullet"/>
+      <w:lvlText w:val="o"/>
+      <w:lvlJc w:val="left"/>
+      <w:pPr>
+        <w:ind w:left="4309" w:hanging="360"/>
+      </w:pPr>
+      <w:rPr>
+        <w:rFonts w:ascii="Courier New" w:hAnsi="Courier New" w:cs="Courier New" w:hint="default"/>
+      </w:rPr>
+    </w:lvl>
+    <w:lvl w:ilvl="5" w:tplc="04090005" w:tentative="1">
+      <w:start w:val="1"/>
+      <w:numFmt w:val="bullet"/>
+      <w:lvlText w:val=""/>
+      <w:lvlJc w:val="left"/>
+      <w:pPr>
+        <w:ind w:left="5029" w:hanging="360"/>
+      </w:pPr>
+      <w:rPr>
+        <w:rFonts w:ascii="Wingdings" w:hAnsi="Wingdings" w:hint="default"/>
+      </w:rPr>
+    </w:lvl>
+    <w:lvl w:ilvl="6" w:tplc="04090001" w:tentative="1">
+      <w:start w:val="1"/>
+      <w:numFmt w:val="bullet"/>
+      <w:lvlText w:val=""/>
+      <w:lvlJc w:val="left"/>
+      <w:pPr>
+        <w:ind w:left="5749" w:hanging="360"/>
+      </w:pPr>
+      <w:rPr>
+        <w:rFonts w:ascii="Symbol" w:hAnsi="Symbol" w:hint="default"/>
+      </w:rPr>
+    </w:lvl>
+    <w:lvl w:ilvl="7" w:tplc="04090003" w:tentative="1">
+      <w:start w:val="1"/>
+      <w:numFmt w:val="bullet"/>
+      <w:lvlText w:val="o"/>
+      <w:lvlJc w:val="left"/>
+      <w:pPr>
+        <w:ind w:left="6469" w:hanging="360"/>
+      </w:pPr>
+      <w:rPr>
+        <w:rFonts w:ascii="Courier New" w:hAnsi="Courier New" w:cs="Courier New" w:hint="default"/>
+      </w:rPr>
+    </w:lvl>
+    <w:lvl w:ilvl="8" w:tplc="04090005" w:tentative="1">
+      <w:start w:val="1"/>
+      <w:numFmt w:val="bullet"/>
+      <w:lvlText w:val=""/>
+      <w:lvlJc w:val="left"/>
+      <w:pPr>
+        <w:ind w:left="7189" w:hanging="360"/>
+      </w:pPr>
+      <w:rPr>
+        <w:rFonts w:ascii="Wingdings" w:hAnsi="Wingdings" w:hint="default"/>
+      </w:rPr>
+    </w:lvl>
+  </w:abstractNum>
   <w:num w:numId="1" w16cid:durableId="1135832992">
     <w:abstractNumId w:val="2"/>
   </w:num>
@@ -2017,6 +2482,9 @@
   </w:num>
   <w:num w:numId="3" w16cid:durableId="689720067">
     <w:abstractNumId w:val="1"/>
+  </w:num>
+  <w:num w:numId="4" w16cid:durableId="6637844">
+    <w:abstractNumId w:val="3"/>
   </w:num>
 </w:numbering>
 </file>

</xml_diff>

<commit_message>
GFIR-46 : Summarize Chapter 3
</commit_message>
<xml_diff>
--- a/user_folders/orhan_c/doc/Summary_DSP_Designing_for_Optimal_Results.docx
+++ b/user_folders/orhan_c/doc/Summary_DSP_Designing_for_Optimal_Results.docx
@@ -1973,6 +1973,668 @@
         <w:t>ODEs.</w:t>
       </w:r>
     </w:p>
+    <w:p>
+      <w:pPr>
+        <w:pStyle w:val="ListParagraph"/>
+        <w:rPr>
+          <w:rFonts w:ascii="Arial" w:hAnsi="Arial" w:cs="Arial"/>
+          <w:b/>
+          <w:bCs/>
+          <w:sz w:val="24"/>
+          <w:szCs w:val="24"/>
+        </w:rPr>
+      </w:pPr>
+    </w:p>
+    <w:p>
+      <w:pPr>
+        <w:jc w:val="both"/>
+        <w:rPr>
+          <w:rFonts w:ascii="Arial" w:hAnsi="Arial" w:cs="Arial"/>
+          <w:b/>
+          <w:bCs/>
+          <w:sz w:val="24"/>
+          <w:szCs w:val="24"/>
+        </w:rPr>
+      </w:pPr>
+    </w:p>
+    <w:p>
+      <w:pPr>
+        <w:jc w:val="both"/>
+        <w:rPr>
+          <w:rFonts w:ascii="Arial" w:hAnsi="Arial" w:cs="Arial"/>
+          <w:b/>
+          <w:bCs/>
+          <w:sz w:val="24"/>
+          <w:szCs w:val="24"/>
+        </w:rPr>
+      </w:pPr>
+    </w:p>
+    <w:p>
+      <w:pPr>
+        <w:jc w:val="both"/>
+        <w:rPr>
+          <w:rFonts w:ascii="Arial" w:hAnsi="Arial" w:cs="Arial"/>
+          <w:b/>
+          <w:bCs/>
+          <w:sz w:val="24"/>
+          <w:szCs w:val="24"/>
+        </w:rPr>
+      </w:pPr>
+    </w:p>
+    <w:p>
+      <w:pPr>
+        <w:jc w:val="both"/>
+        <w:rPr>
+          <w:rFonts w:ascii="Arial" w:hAnsi="Arial" w:cs="Arial"/>
+          <w:b/>
+          <w:bCs/>
+          <w:sz w:val="24"/>
+          <w:szCs w:val="24"/>
+        </w:rPr>
+      </w:pPr>
+    </w:p>
+    <w:p>
+      <w:pPr>
+        <w:jc w:val="both"/>
+        <w:rPr>
+          <w:rFonts w:ascii="Arial" w:hAnsi="Arial" w:cs="Arial"/>
+          <w:b/>
+          <w:bCs/>
+          <w:sz w:val="24"/>
+          <w:szCs w:val="24"/>
+        </w:rPr>
+      </w:pPr>
+    </w:p>
+    <w:p>
+      <w:pPr>
+        <w:jc w:val="both"/>
+        <w:rPr>
+          <w:rFonts w:ascii="Arial" w:hAnsi="Arial" w:cs="Arial"/>
+          <w:b/>
+          <w:bCs/>
+          <w:sz w:val="24"/>
+          <w:szCs w:val="24"/>
+        </w:rPr>
+      </w:pPr>
+    </w:p>
+    <w:p>
+      <w:pPr>
+        <w:rPr>
+          <w:rFonts w:ascii="Arial" w:hAnsi="Arial" w:cs="Arial"/>
+          <w:b/>
+          <w:bCs/>
+          <w:sz w:val="24"/>
+          <w:szCs w:val="24"/>
+          <w:u w:val="single"/>
+        </w:rPr>
+      </w:pPr>
+      <w:r>
+        <w:rPr>
+          <w:rFonts w:ascii="Arial" w:hAnsi="Arial" w:cs="Arial"/>
+          <w:b/>
+          <w:bCs/>
+          <w:sz w:val="24"/>
+          <w:szCs w:val="24"/>
+          <w:u w:val="single"/>
+        </w:rPr>
+        <w:lastRenderedPageBreak/>
+        <w:t xml:space="preserve">Chapter </w:t>
+      </w:r>
+      <w:r>
+        <w:rPr>
+          <w:rFonts w:ascii="Arial" w:hAnsi="Arial" w:cs="Arial"/>
+          <w:b/>
+          <w:bCs/>
+          <w:sz w:val="24"/>
+          <w:szCs w:val="24"/>
+          <w:u w:val="single"/>
+        </w:rPr>
+        <w:t>3</w:t>
+      </w:r>
+      <w:r>
+        <w:rPr>
+          <w:rFonts w:ascii="Arial" w:hAnsi="Arial" w:cs="Arial"/>
+          <w:b/>
+          <w:bCs/>
+          <w:sz w:val="24"/>
+          <w:szCs w:val="24"/>
+          <w:u w:val="single"/>
+        </w:rPr>
+        <w:t xml:space="preserve"> : </w:t>
+      </w:r>
+      <w:r>
+        <w:rPr>
+          <w:rFonts w:ascii="Arial" w:hAnsi="Arial" w:cs="Arial"/>
+          <w:b/>
+          <w:bCs/>
+          <w:sz w:val="24"/>
+          <w:szCs w:val="24"/>
+          <w:u w:val="single"/>
+        </w:rPr>
+        <w:t>DSP48 Slice Math Functions</w:t>
+      </w:r>
+    </w:p>
+    <w:p>
+      <w:pPr>
+        <w:rPr>
+          <w:rFonts w:ascii="Arial" w:hAnsi="Arial" w:cs="Arial"/>
+          <w:b/>
+          <w:bCs/>
+          <w:sz w:val="24"/>
+          <w:szCs w:val="24"/>
+          <w:u w:val="single"/>
+        </w:rPr>
+      </w:pPr>
+    </w:p>
+    <w:p>
+      <w:pPr>
+        <w:pStyle w:val="ListParagraph"/>
+        <w:numPr>
+          <w:ilvl w:val="0"/>
+          <w:numId w:val="5"/>
+        </w:numPr>
+        <w:rPr>
+          <w:rFonts w:ascii="Arial" w:hAnsi="Arial" w:cs="Arial"/>
+          <w:b/>
+          <w:bCs/>
+          <w:sz w:val="24"/>
+          <w:szCs w:val="24"/>
+        </w:rPr>
+      </w:pPr>
+      <w:r>
+        <w:rPr>
+          <w:rFonts w:ascii="Arial" w:hAnsi="Arial" w:cs="Arial"/>
+          <w:sz w:val="24"/>
+          <w:szCs w:val="24"/>
+        </w:rPr>
+        <w:t xml:space="preserve">DSP48 Slice contains adder/subtracter unit. </w:t>
+      </w:r>
+    </w:p>
+    <w:p>
+      <w:pPr>
+        <w:pStyle w:val="ListParagraph"/>
+        <w:numPr>
+          <w:ilvl w:val="0"/>
+          <w:numId w:val="5"/>
+        </w:numPr>
+        <w:rPr>
+          <w:rFonts w:ascii="Arial" w:hAnsi="Arial" w:cs="Arial"/>
+          <w:b/>
+          <w:bCs/>
+          <w:sz w:val="24"/>
+          <w:szCs w:val="24"/>
+        </w:rPr>
+      </w:pPr>
+      <w:r>
+        <w:rPr>
+          <w:rFonts w:ascii="Arial" w:hAnsi="Arial" w:cs="Arial"/>
+          <w:sz w:val="24"/>
+          <w:szCs w:val="24"/>
+        </w:rPr>
+        <w:t xml:space="preserve">Fallowing the this equation. </w:t>
+      </w:r>
+      <w:r>
+        <w:rPr>
+          <w:rFonts w:ascii="Arial" w:hAnsi="Arial" w:cs="Arial"/>
+          <w:sz w:val="24"/>
+          <w:szCs w:val="24"/>
+        </w:rPr>
+        <w:t>Output = Z ± (X + Y +CIN)</w:t>
+      </w:r>
+      <w:r>
+        <w:rPr>
+          <w:rFonts w:ascii="Arial" w:hAnsi="Arial" w:cs="Arial"/>
+          <w:sz w:val="24"/>
+          <w:szCs w:val="24"/>
+        </w:rPr>
+        <w:t xml:space="preserve">. This equation contain the multiplexers in the DSP48 Slice. </w:t>
+      </w:r>
+    </w:p>
+    <w:p>
+      <w:pPr>
+        <w:rPr>
+          <w:rFonts w:ascii="Arial" w:hAnsi="Arial" w:cs="Arial"/>
+          <w:b/>
+          <w:bCs/>
+          <w:sz w:val="24"/>
+          <w:szCs w:val="24"/>
+        </w:rPr>
+      </w:pPr>
+    </w:p>
+    <w:p>
+      <w:pPr>
+        <w:pStyle w:val="ListParagraph"/>
+        <w:numPr>
+          <w:ilvl w:val="0"/>
+          <w:numId w:val="5"/>
+        </w:numPr>
+        <w:rPr>
+          <w:rFonts w:ascii="Arial" w:hAnsi="Arial" w:cs="Arial"/>
+          <w:b/>
+          <w:bCs/>
+          <w:sz w:val="24"/>
+          <w:szCs w:val="24"/>
+        </w:rPr>
+      </w:pPr>
+      <w:r>
+        <w:rPr>
+          <w:rFonts w:ascii="Arial" w:hAnsi="Arial" w:cs="Arial"/>
+          <w:sz w:val="24"/>
+          <w:szCs w:val="24"/>
+        </w:rPr>
+        <w:t xml:space="preserve">DSP48 Slice </w:t>
+      </w:r>
+      <w:r>
+        <w:rPr>
+          <w:rFonts w:ascii="Arial" w:hAnsi="Arial" w:cs="Arial"/>
+          <w:sz w:val="24"/>
+          <w:szCs w:val="24"/>
+        </w:rPr>
+        <w:t>can implement add and accumulate functions with up to 36-bit inputs</w:t>
+      </w:r>
+      <w:r>
+        <w:rPr>
+          <w:rFonts w:ascii="Arial" w:hAnsi="Arial" w:cs="Arial"/>
+          <w:sz w:val="24"/>
+          <w:szCs w:val="24"/>
+        </w:rPr>
+        <w:t>.</w:t>
+      </w:r>
+    </w:p>
+    <w:p>
+      <w:pPr>
+        <w:pStyle w:val="ListParagraph"/>
+        <w:rPr>
+          <w:rFonts w:ascii="Arial" w:hAnsi="Arial" w:cs="Arial"/>
+          <w:b/>
+          <w:bCs/>
+          <w:sz w:val="24"/>
+          <w:szCs w:val="24"/>
+        </w:rPr>
+      </w:pPr>
+    </w:p>
+    <w:p>
+      <w:pPr>
+        <w:pStyle w:val="ListParagraph"/>
+        <w:numPr>
+          <w:ilvl w:val="0"/>
+          <w:numId w:val="5"/>
+        </w:numPr>
+        <w:rPr>
+          <w:rFonts w:ascii="Arial" w:hAnsi="Arial" w:cs="Arial"/>
+          <w:sz w:val="24"/>
+          <w:szCs w:val="24"/>
+        </w:rPr>
+      </w:pPr>
+      <w:r>
+        <w:rPr>
+          <w:rFonts w:ascii="Arial" w:hAnsi="Arial" w:cs="Arial"/>
+          <w:sz w:val="24"/>
+          <w:szCs w:val="24"/>
+        </w:rPr>
+        <w:t>Output = Output + A:B + C</w:t>
+      </w:r>
+    </w:p>
+    <w:p>
+      <w:pPr>
+        <w:pStyle w:val="ListParagraph"/>
+        <w:rPr>
+          <w:rFonts w:ascii="Arial" w:hAnsi="Arial" w:cs="Arial"/>
+          <w:sz w:val="24"/>
+          <w:szCs w:val="24"/>
+        </w:rPr>
+      </w:pPr>
+    </w:p>
+    <w:p>
+      <w:pPr>
+        <w:pStyle w:val="ListParagraph"/>
+        <w:numPr>
+          <w:ilvl w:val="0"/>
+          <w:numId w:val="5"/>
+        </w:numPr>
+        <w:rPr>
+          <w:rFonts w:ascii="Arial" w:hAnsi="Arial" w:cs="Arial"/>
+          <w:sz w:val="24"/>
+          <w:szCs w:val="24"/>
+        </w:rPr>
+      </w:pPr>
+      <w:r>
+        <w:rPr>
+          <w:rFonts w:ascii="Arial" w:hAnsi="Arial" w:cs="Arial"/>
+          <w:sz w:val="24"/>
+          <w:szCs w:val="24"/>
+        </w:rPr>
+        <w:t>Output = Shift(P) ± (A:B + C)</w:t>
+      </w:r>
+    </w:p>
+    <w:p>
+      <w:pPr>
+        <w:pStyle w:val="ListParagraph"/>
+        <w:rPr>
+          <w:rFonts w:ascii="Arial" w:hAnsi="Arial" w:cs="Arial"/>
+          <w:sz w:val="24"/>
+          <w:szCs w:val="24"/>
+        </w:rPr>
+      </w:pPr>
+    </w:p>
+    <w:p>
+      <w:pPr>
+        <w:pStyle w:val="ListParagraph"/>
+        <w:numPr>
+          <w:ilvl w:val="0"/>
+          <w:numId w:val="5"/>
+        </w:numPr>
+        <w:rPr>
+          <w:rFonts w:ascii="Arial" w:hAnsi="Arial" w:cs="Arial"/>
+          <w:sz w:val="24"/>
+          <w:szCs w:val="24"/>
+        </w:rPr>
+      </w:pPr>
+      <w:r>
+        <w:rPr>
+          <w:rFonts w:ascii="Arial" w:hAnsi="Arial" w:cs="Arial"/>
+          <w:sz w:val="24"/>
+          <w:szCs w:val="24"/>
+        </w:rPr>
+        <w:t>Output = 0 ± (A:B +C)</w:t>
+      </w:r>
+    </w:p>
+    <w:p>
+      <w:pPr>
+        <w:pStyle w:val="ListParagraph"/>
+        <w:rPr>
+          <w:rFonts w:ascii="Arial" w:hAnsi="Arial" w:cs="Arial"/>
+          <w:sz w:val="24"/>
+          <w:szCs w:val="24"/>
+        </w:rPr>
+      </w:pPr>
+    </w:p>
+    <w:p>
+      <w:pPr>
+        <w:pStyle w:val="ListParagraph"/>
+        <w:numPr>
+          <w:ilvl w:val="0"/>
+          <w:numId w:val="5"/>
+        </w:numPr>
+        <w:rPr>
+          <w:rFonts w:ascii="Arial" w:hAnsi="Arial" w:cs="Arial"/>
+          <w:sz w:val="24"/>
+          <w:szCs w:val="24"/>
+        </w:rPr>
+      </w:pPr>
+      <w:r>
+        <w:rPr>
+          <w:rFonts w:ascii="Arial" w:hAnsi="Arial" w:cs="Arial"/>
+          <w:sz w:val="24"/>
+          <w:szCs w:val="24"/>
+        </w:rPr>
+        <w:t>The above equations use for accumulate functions. The functions selected by OPMODEs.</w:t>
+      </w:r>
+    </w:p>
+    <w:p>
+      <w:pPr>
+        <w:pStyle w:val="ListParagraph"/>
+        <w:rPr>
+          <w:rFonts w:ascii="Arial" w:hAnsi="Arial" w:cs="Arial"/>
+          <w:sz w:val="24"/>
+          <w:szCs w:val="24"/>
+        </w:rPr>
+      </w:pPr>
+    </w:p>
+    <w:p>
+      <w:pPr>
+        <w:pStyle w:val="ListParagraph"/>
+        <w:numPr>
+          <w:ilvl w:val="0"/>
+          <w:numId w:val="5"/>
+        </w:numPr>
+        <w:rPr>
+          <w:rFonts w:ascii="Arial" w:hAnsi="Arial" w:cs="Arial"/>
+          <w:sz w:val="24"/>
+          <w:szCs w:val="24"/>
+        </w:rPr>
+      </w:pPr>
+      <w:r>
+        <w:rPr>
+          <w:rFonts w:ascii="Arial" w:hAnsi="Arial" w:cs="Arial"/>
+          <w:sz w:val="24"/>
+          <w:szCs w:val="24"/>
+        </w:rPr>
+        <w:t>DSP48 slice can multiply two 18-bit numbers and perform addition or subtraction. The result can be processed with the previous product, zero, or a shifted product.</w:t>
+      </w:r>
+      <w:r>
+        <w:rPr>
+          <w:rFonts w:ascii="Arial" w:hAnsi="Arial" w:cs="Arial"/>
+          <w:sz w:val="24"/>
+          <w:szCs w:val="24"/>
+        </w:rPr>
+        <w:t xml:space="preserve"> Name of this feature is Multiply Accumulate (MAC).</w:t>
+      </w:r>
+    </w:p>
+    <w:p>
+      <w:pPr>
+        <w:pStyle w:val="ListParagraph"/>
+        <w:rPr>
+          <w:rFonts w:ascii="Arial" w:hAnsi="Arial" w:cs="Arial"/>
+          <w:sz w:val="24"/>
+          <w:szCs w:val="24"/>
+        </w:rPr>
+      </w:pPr>
+    </w:p>
+    <w:p>
+      <w:pPr>
+        <w:pStyle w:val="ListParagraph"/>
+        <w:numPr>
+          <w:ilvl w:val="0"/>
+          <w:numId w:val="5"/>
+        </w:numPr>
+        <w:rPr>
+          <w:rFonts w:ascii="Arial" w:hAnsi="Arial" w:cs="Arial"/>
+          <w:sz w:val="24"/>
+          <w:szCs w:val="24"/>
+        </w:rPr>
+      </w:pPr>
+      <w:r>
+        <w:rPr>
+          <w:rFonts w:ascii="Arial" w:hAnsi="Arial" w:cs="Arial"/>
+          <w:sz w:val="24"/>
+          <w:szCs w:val="24"/>
+        </w:rPr>
+        <w:t>DSP48 Slice has 3:1 Y mux, 4:1 X mux and 6:1 Z mux.</w:t>
+      </w:r>
+    </w:p>
+    <w:p>
+      <w:pPr>
+        <w:pStyle w:val="ListParagraph"/>
+        <w:rPr>
+          <w:rFonts w:ascii="Arial" w:hAnsi="Arial" w:cs="Arial"/>
+          <w:sz w:val="24"/>
+          <w:szCs w:val="24"/>
+        </w:rPr>
+      </w:pPr>
+    </w:p>
+    <w:p>
+      <w:pPr>
+        <w:pStyle w:val="ListParagraph"/>
+        <w:numPr>
+          <w:ilvl w:val="0"/>
+          <w:numId w:val="5"/>
+        </w:numPr>
+        <w:rPr>
+          <w:rFonts w:ascii="Arial" w:hAnsi="Arial" w:cs="Arial"/>
+          <w:sz w:val="24"/>
+          <w:szCs w:val="24"/>
+        </w:rPr>
+      </w:pPr>
+      <w:r>
+        <w:rPr>
+          <w:rFonts w:ascii="Arial" w:hAnsi="Arial" w:cs="Arial"/>
+          <w:sz w:val="24"/>
+          <w:szCs w:val="24"/>
+        </w:rPr>
+        <w:t>Barrel shifter can be implemented using the two DSP48 Slice.</w:t>
+      </w:r>
+    </w:p>
+    <w:p>
+      <w:pPr>
+        <w:pStyle w:val="ListParagraph"/>
+        <w:rPr>
+          <w:rFonts w:ascii="Arial" w:hAnsi="Arial" w:cs="Arial"/>
+          <w:sz w:val="24"/>
+          <w:szCs w:val="24"/>
+        </w:rPr>
+      </w:pPr>
+    </w:p>
+    <w:p>
+      <w:pPr>
+        <w:pStyle w:val="ListParagraph"/>
+        <w:numPr>
+          <w:ilvl w:val="0"/>
+          <w:numId w:val="5"/>
+        </w:numPr>
+        <w:rPr>
+          <w:rFonts w:ascii="Arial" w:hAnsi="Arial" w:cs="Arial"/>
+          <w:sz w:val="24"/>
+          <w:szCs w:val="24"/>
+        </w:rPr>
+      </w:pPr>
+      <w:r>
+        <w:rPr>
+          <w:rFonts w:ascii="Arial" w:hAnsi="Arial" w:cs="Arial"/>
+          <w:sz w:val="24"/>
+          <w:szCs w:val="24"/>
+        </w:rPr>
+        <w:t xml:space="preserve">DSP48 </w:t>
+      </w:r>
+      <w:r>
+        <w:rPr>
+          <w:rFonts w:ascii="Arial" w:hAnsi="Arial" w:cs="Arial"/>
+          <w:sz w:val="24"/>
+          <w:szCs w:val="24"/>
+        </w:rPr>
+        <w:t>S</w:t>
+      </w:r>
+      <w:r>
+        <w:rPr>
+          <w:rFonts w:ascii="Arial" w:hAnsi="Arial" w:cs="Arial"/>
+          <w:sz w:val="24"/>
+          <w:szCs w:val="24"/>
+        </w:rPr>
+        <w:t>lice can be used as a counter to count up by one on each clock cycle.</w:t>
+      </w:r>
+      <w:r>
+        <w:rPr>
+          <w:rFonts w:ascii="Arial" w:hAnsi="Arial" w:cs="Arial"/>
+          <w:sz w:val="24"/>
+          <w:szCs w:val="24"/>
+        </w:rPr>
+        <w:t xml:space="preserve"> Additionally, can be used subtraction input for counting down.</w:t>
+      </w:r>
+    </w:p>
+    <w:p>
+      <w:pPr>
+        <w:pStyle w:val="ListParagraph"/>
+        <w:rPr>
+          <w:rFonts w:ascii="Arial" w:hAnsi="Arial" w:cs="Arial"/>
+          <w:sz w:val="24"/>
+          <w:szCs w:val="24"/>
+        </w:rPr>
+      </w:pPr>
+    </w:p>
+    <w:p>
+      <w:pPr>
+        <w:pStyle w:val="ListParagraph"/>
+        <w:numPr>
+          <w:ilvl w:val="0"/>
+          <w:numId w:val="5"/>
+        </w:numPr>
+        <w:rPr>
+          <w:rFonts w:ascii="Arial" w:hAnsi="Arial" w:cs="Arial"/>
+          <w:sz w:val="24"/>
+          <w:szCs w:val="24"/>
+        </w:rPr>
+      </w:pPr>
+      <w:r>
+        <w:rPr>
+          <w:rFonts w:ascii="Arial" w:hAnsi="Arial" w:cs="Arial"/>
+          <w:sz w:val="24"/>
+          <w:szCs w:val="24"/>
+        </w:rPr>
+        <w:t>Binary division in the DSP48 slice can be performed using shift and subtract or multiply and subtract. Its built-in shifter, multiplier, and adder/subtracter units support this operation.</w:t>
+      </w:r>
+    </w:p>
+    <w:p>
+      <w:pPr>
+        <w:pStyle w:val="ListParagraph"/>
+        <w:rPr>
+          <w:rFonts w:ascii="Arial" w:hAnsi="Arial" w:cs="Arial"/>
+          <w:sz w:val="24"/>
+          <w:szCs w:val="24"/>
+        </w:rPr>
+      </w:pPr>
+    </w:p>
+    <w:p>
+      <w:pPr>
+        <w:pStyle w:val="ListParagraph"/>
+        <w:numPr>
+          <w:ilvl w:val="0"/>
+          <w:numId w:val="5"/>
+        </w:numPr>
+        <w:rPr>
+          <w:rFonts w:ascii="Arial" w:hAnsi="Arial" w:cs="Arial"/>
+          <w:sz w:val="24"/>
+          <w:szCs w:val="24"/>
+        </w:rPr>
+      </w:pPr>
+      <w:r>
+        <w:rPr>
+          <w:rFonts w:ascii="Arial" w:hAnsi="Arial" w:cs="Arial"/>
+          <w:sz w:val="24"/>
+          <w:szCs w:val="24"/>
+        </w:rPr>
+        <w:t>Square root is computed using successive multiplication and subtraction. An N-bit number's square root has N/2 bits. For fractional results, N/2 cycles compute the integer part, and later cycles compute the fractional part.</w:t>
+      </w:r>
+    </w:p>
+    <w:p>
+      <w:pPr>
+        <w:rPr>
+          <w:rFonts w:ascii="Arial" w:hAnsi="Arial" w:cs="Arial"/>
+          <w:sz w:val="24"/>
+          <w:szCs w:val="24"/>
+        </w:rPr>
+      </w:pPr>
+    </w:p>
+    <w:p>
+      <w:pPr>
+        <w:rPr>
+          <w:rFonts w:ascii="Arial" w:hAnsi="Arial" w:cs="Arial"/>
+          <w:sz w:val="24"/>
+          <w:szCs w:val="24"/>
+        </w:rPr>
+      </w:pPr>
+    </w:p>
+    <w:p>
+      <w:pPr>
+        <w:rPr>
+          <w:rFonts w:ascii="Arial" w:hAnsi="Arial" w:cs="Arial"/>
+          <w:b/>
+          <w:bCs/>
+          <w:sz w:val="24"/>
+          <w:szCs w:val="24"/>
+        </w:rPr>
+      </w:pPr>
+    </w:p>
+    <w:p>
+      <w:pPr>
+        <w:rPr>
+          <w:rFonts w:ascii="Arial" w:hAnsi="Arial" w:cs="Arial"/>
+          <w:b/>
+          <w:bCs/>
+          <w:sz w:val="24"/>
+          <w:szCs w:val="24"/>
+        </w:rPr>
+      </w:pPr>
+    </w:p>
     <w:sectPr>
       <w:pgSz w:w="11906" w:h="16838" w:code="9"/>
       <w:pgMar w:top="1134" w:right="851" w:bottom="1134" w:left="851" w:header="709" w:footer="709" w:gutter="0"/>
@@ -2474,6 +3136,119 @@
       </w:rPr>
     </w:lvl>
   </w:abstractNum>
+  <w:abstractNum w:abstractNumId="4" w15:restartNumberingAfterBreak="0">
+    <w:nsid w:val="753301FB"/>
+    <w:multiLevelType w:val="hybridMultilevel"/>
+    <w:tmpl w:val="AE0A486C"/>
+    <w:lvl w:ilvl="0" w:tplc="04090001">
+      <w:start w:val="1"/>
+      <w:numFmt w:val="bullet"/>
+      <w:lvlText w:val=""/>
+      <w:lvlJc w:val="left"/>
+      <w:pPr>
+        <w:ind w:left="1429" w:hanging="360"/>
+      </w:pPr>
+      <w:rPr>
+        <w:rFonts w:ascii="Symbol" w:hAnsi="Symbol" w:hint="default"/>
+      </w:rPr>
+    </w:lvl>
+    <w:lvl w:ilvl="1" w:tplc="04090003" w:tentative="1">
+      <w:start w:val="1"/>
+      <w:numFmt w:val="bullet"/>
+      <w:lvlText w:val="o"/>
+      <w:lvlJc w:val="left"/>
+      <w:pPr>
+        <w:ind w:left="2149" w:hanging="360"/>
+      </w:pPr>
+      <w:rPr>
+        <w:rFonts w:ascii="Courier New" w:hAnsi="Courier New" w:cs="Courier New" w:hint="default"/>
+      </w:rPr>
+    </w:lvl>
+    <w:lvl w:ilvl="2" w:tplc="04090005" w:tentative="1">
+      <w:start w:val="1"/>
+      <w:numFmt w:val="bullet"/>
+      <w:lvlText w:val=""/>
+      <w:lvlJc w:val="left"/>
+      <w:pPr>
+        <w:ind w:left="2869" w:hanging="360"/>
+      </w:pPr>
+      <w:rPr>
+        <w:rFonts w:ascii="Wingdings" w:hAnsi="Wingdings" w:hint="default"/>
+      </w:rPr>
+    </w:lvl>
+    <w:lvl w:ilvl="3" w:tplc="04090001" w:tentative="1">
+      <w:start w:val="1"/>
+      <w:numFmt w:val="bullet"/>
+      <w:lvlText w:val=""/>
+      <w:lvlJc w:val="left"/>
+      <w:pPr>
+        <w:ind w:left="3589" w:hanging="360"/>
+      </w:pPr>
+      <w:rPr>
+        <w:rFonts w:ascii="Symbol" w:hAnsi="Symbol" w:hint="default"/>
+      </w:rPr>
+    </w:lvl>
+    <w:lvl w:ilvl="4" w:tplc="04090003" w:tentative="1">
+      <w:start w:val="1"/>
+      <w:numFmt w:val="bullet"/>
+      <w:lvlText w:val="o"/>
+      <w:lvlJc w:val="left"/>
+      <w:pPr>
+        <w:ind w:left="4309" w:hanging="360"/>
+      </w:pPr>
+      <w:rPr>
+        <w:rFonts w:ascii="Courier New" w:hAnsi="Courier New" w:cs="Courier New" w:hint="default"/>
+      </w:rPr>
+    </w:lvl>
+    <w:lvl w:ilvl="5" w:tplc="04090005" w:tentative="1">
+      <w:start w:val="1"/>
+      <w:numFmt w:val="bullet"/>
+      <w:lvlText w:val=""/>
+      <w:lvlJc w:val="left"/>
+      <w:pPr>
+        <w:ind w:left="5029" w:hanging="360"/>
+      </w:pPr>
+      <w:rPr>
+        <w:rFonts w:ascii="Wingdings" w:hAnsi="Wingdings" w:hint="default"/>
+      </w:rPr>
+    </w:lvl>
+    <w:lvl w:ilvl="6" w:tplc="04090001" w:tentative="1">
+      <w:start w:val="1"/>
+      <w:numFmt w:val="bullet"/>
+      <w:lvlText w:val=""/>
+      <w:lvlJc w:val="left"/>
+      <w:pPr>
+        <w:ind w:left="5749" w:hanging="360"/>
+      </w:pPr>
+      <w:rPr>
+        <w:rFonts w:ascii="Symbol" w:hAnsi="Symbol" w:hint="default"/>
+      </w:rPr>
+    </w:lvl>
+    <w:lvl w:ilvl="7" w:tplc="04090003" w:tentative="1">
+      <w:start w:val="1"/>
+      <w:numFmt w:val="bullet"/>
+      <w:lvlText w:val="o"/>
+      <w:lvlJc w:val="left"/>
+      <w:pPr>
+        <w:ind w:left="6469" w:hanging="360"/>
+      </w:pPr>
+      <w:rPr>
+        <w:rFonts w:ascii="Courier New" w:hAnsi="Courier New" w:cs="Courier New" w:hint="default"/>
+      </w:rPr>
+    </w:lvl>
+    <w:lvl w:ilvl="8" w:tplc="04090005" w:tentative="1">
+      <w:start w:val="1"/>
+      <w:numFmt w:val="bullet"/>
+      <w:lvlText w:val=""/>
+      <w:lvlJc w:val="left"/>
+      <w:pPr>
+        <w:ind w:left="7189" w:hanging="360"/>
+      </w:pPr>
+      <w:rPr>
+        <w:rFonts w:ascii="Wingdings" w:hAnsi="Wingdings" w:hint="default"/>
+      </w:rPr>
+    </w:lvl>
+  </w:abstractNum>
   <w:num w:numId="1" w16cid:durableId="1135832992">
     <w:abstractNumId w:val="2"/>
   </w:num>
@@ -2485,6 +3260,9 @@
   </w:num>
   <w:num w:numId="4" w16cid:durableId="6637844">
     <w:abstractNumId w:val="3"/>
+  </w:num>
+  <w:num w:numId="5" w16cid:durableId="447896631">
+    <w:abstractNumId w:val="4"/>
   </w:num>
 </w:numbering>
 </file>

</xml_diff>

<commit_message>
GFIR-46 : Summarize Chapter 4
</commit_message>
<xml_diff>
--- a/user_folders/orhan_c/doc/Summary_DSP_Designing_for_Optimal_Results.docx
+++ b/user_folders/orhan_c/doc/Summary_DSP_Designing_for_Optimal_Results.docx
@@ -2635,6 +2635,549 @@
         </w:rPr>
       </w:pPr>
     </w:p>
+    <w:p>
+      <w:pPr>
+        <w:rPr>
+          <w:rFonts w:ascii="Arial" w:hAnsi="Arial" w:cs="Arial"/>
+          <w:b/>
+          <w:bCs/>
+          <w:sz w:val="24"/>
+          <w:szCs w:val="24"/>
+        </w:rPr>
+      </w:pPr>
+    </w:p>
+    <w:p>
+      <w:pPr>
+        <w:rPr>
+          <w:rFonts w:ascii="Arial" w:hAnsi="Arial" w:cs="Arial"/>
+          <w:b/>
+          <w:bCs/>
+          <w:sz w:val="24"/>
+          <w:szCs w:val="24"/>
+        </w:rPr>
+      </w:pPr>
+    </w:p>
+    <w:p>
+      <w:pPr>
+        <w:rPr>
+          <w:rFonts w:ascii="Arial" w:hAnsi="Arial" w:cs="Arial"/>
+          <w:b/>
+          <w:bCs/>
+          <w:sz w:val="24"/>
+          <w:szCs w:val="24"/>
+        </w:rPr>
+      </w:pPr>
+    </w:p>
+    <w:p>
+      <w:pPr>
+        <w:rPr>
+          <w:rFonts w:ascii="Arial" w:hAnsi="Arial" w:cs="Arial"/>
+          <w:b/>
+          <w:bCs/>
+          <w:sz w:val="24"/>
+          <w:szCs w:val="24"/>
+          <w:u w:val="single"/>
+        </w:rPr>
+      </w:pPr>
+      <w:r>
+        <w:rPr>
+          <w:rFonts w:ascii="Arial" w:hAnsi="Arial" w:cs="Arial"/>
+          <w:b/>
+          <w:bCs/>
+          <w:sz w:val="24"/>
+          <w:szCs w:val="24"/>
+          <w:u w:val="single"/>
+        </w:rPr>
+        <w:lastRenderedPageBreak/>
+        <w:t xml:space="preserve">Chapter </w:t>
+      </w:r>
+      <w:r>
+        <w:rPr>
+          <w:rFonts w:ascii="Arial" w:hAnsi="Arial" w:cs="Arial"/>
+          <w:b/>
+          <w:bCs/>
+          <w:sz w:val="24"/>
+          <w:szCs w:val="24"/>
+          <w:u w:val="single"/>
+        </w:rPr>
+        <w:t>4</w:t>
+      </w:r>
+      <w:r>
+        <w:rPr>
+          <w:rFonts w:ascii="Arial" w:hAnsi="Arial" w:cs="Arial"/>
+          <w:b/>
+          <w:bCs/>
+          <w:sz w:val="24"/>
+          <w:szCs w:val="24"/>
+          <w:u w:val="single"/>
+        </w:rPr>
+        <w:t xml:space="preserve"> : </w:t>
+      </w:r>
+      <w:r>
+        <w:rPr>
+          <w:rFonts w:ascii="Arial" w:hAnsi="Arial" w:cs="Arial"/>
+          <w:b/>
+          <w:bCs/>
+          <w:sz w:val="24"/>
+          <w:szCs w:val="24"/>
+          <w:u w:val="single"/>
+        </w:rPr>
+        <w:t>MAC FIR Filters</w:t>
+      </w:r>
+    </w:p>
+    <w:p>
+      <w:pPr>
+        <w:pStyle w:val="ListParagraph"/>
+        <w:numPr>
+          <w:ilvl w:val="0"/>
+          <w:numId w:val="6"/>
+        </w:numPr>
+        <w:rPr>
+          <w:rFonts w:ascii="Arial" w:hAnsi="Arial" w:cs="Arial"/>
+          <w:b/>
+          <w:bCs/>
+          <w:sz w:val="24"/>
+          <w:szCs w:val="24"/>
+        </w:rPr>
+      </w:pPr>
+      <w:r>
+        <w:rPr>
+          <w:rFonts w:ascii="Arial" w:hAnsi="Arial" w:cs="Arial"/>
+          <w:sz w:val="24"/>
+          <w:szCs w:val="24"/>
+        </w:rPr>
+        <w:t>MAC FIR Filters performs multiplication operations sequantially. This situation, while improves resources using, reduces performance.</w:t>
+      </w:r>
+      <w:r>
+        <w:rPr>
+          <w:rFonts w:ascii="Arial" w:hAnsi="Arial" w:cs="Arial"/>
+          <w:sz w:val="24"/>
+          <w:szCs w:val="24"/>
+        </w:rPr>
+        <w:t xml:space="preserve"> MAC FIR Filters performance is calculated by this equation : </w:t>
+      </w:r>
+    </w:p>
+    <w:p>
+      <w:pPr>
+        <w:pStyle w:val="ListParagraph"/>
+        <w:ind w:left="2149" w:firstLine="11"/>
+        <w:rPr>
+          <w:rFonts w:ascii="Arial" w:hAnsi="Arial" w:cs="Arial"/>
+          <w:sz w:val="24"/>
+          <w:szCs w:val="24"/>
+        </w:rPr>
+      </w:pPr>
+    </w:p>
+    <w:p>
+      <w:pPr>
+        <w:pStyle w:val="ListParagraph"/>
+        <w:ind w:left="2149" w:firstLine="11"/>
+        <w:rPr>
+          <w:rFonts w:ascii="Arial" w:hAnsi="Arial" w:cs="Arial"/>
+          <w:b/>
+          <w:bCs/>
+          <w:sz w:val="24"/>
+          <w:szCs w:val="24"/>
+        </w:rPr>
+      </w:pPr>
+      <w:r>
+        <w:rPr>
+          <w:rFonts w:ascii="Arial" w:hAnsi="Arial" w:cs="Arial"/>
+          <w:b/>
+          <w:bCs/>
+          <w:sz w:val="24"/>
+          <w:szCs w:val="24"/>
+        </w:rPr>
+        <w:t>Maximum Input Sample Rate = Clock Speed / Number of Taps</w:t>
+      </w:r>
+    </w:p>
+    <w:p>
+      <w:pPr>
+        <w:pStyle w:val="ListParagraph"/>
+        <w:ind w:left="2149" w:firstLine="11"/>
+        <w:rPr>
+          <w:rFonts w:ascii="Arial" w:hAnsi="Arial" w:cs="Arial"/>
+          <w:b/>
+          <w:bCs/>
+          <w:sz w:val="24"/>
+          <w:szCs w:val="24"/>
+        </w:rPr>
+      </w:pPr>
+    </w:p>
+    <w:p>
+      <w:pPr>
+        <w:pStyle w:val="ListParagraph"/>
+        <w:numPr>
+          <w:ilvl w:val="0"/>
+          <w:numId w:val="6"/>
+        </w:numPr>
+        <w:rPr>
+          <w:rFonts w:ascii="Arial" w:hAnsi="Arial" w:cs="Arial"/>
+          <w:b/>
+          <w:bCs/>
+          <w:sz w:val="24"/>
+          <w:szCs w:val="24"/>
+        </w:rPr>
+      </w:pPr>
+      <w:r>
+        <w:rPr>
+          <w:rFonts w:ascii="Arial" w:hAnsi="Arial" w:cs="Arial"/>
+          <w:sz w:val="24"/>
+          <w:szCs w:val="24"/>
+        </w:rPr>
+        <w:t>If</w:t>
+      </w:r>
+      <w:r>
+        <w:rPr>
+          <w:rFonts w:ascii="Arial" w:hAnsi="Arial" w:cs="Arial"/>
+          <w:sz w:val="24"/>
+          <w:szCs w:val="24"/>
+        </w:rPr>
+        <w:t xml:space="preserve"> the coefficients possess a symmetric shape, the maximum sampled rate is doubled</w:t>
+      </w:r>
+      <w:r>
+        <w:rPr>
+          <w:rFonts w:ascii="Arial" w:hAnsi="Arial" w:cs="Arial"/>
+          <w:sz w:val="24"/>
+          <w:szCs w:val="24"/>
+        </w:rPr>
+        <w:t xml:space="preserve"> but this conditions has costlier structure. </w:t>
+      </w:r>
+    </w:p>
+    <w:p>
+      <w:pPr>
+        <w:pStyle w:val="ListParagraph"/>
+        <w:numPr>
+          <w:ilvl w:val="0"/>
+          <w:numId w:val="6"/>
+        </w:numPr>
+        <w:rPr>
+          <w:rFonts w:ascii="Arial" w:hAnsi="Arial" w:cs="Arial"/>
+          <w:b/>
+          <w:bCs/>
+          <w:sz w:val="24"/>
+          <w:szCs w:val="24"/>
+        </w:rPr>
+      </w:pPr>
+      <w:r>
+        <w:rPr>
+          <w:rFonts w:ascii="Arial" w:hAnsi="Arial" w:cs="Arial"/>
+          <w:sz w:val="24"/>
+          <w:szCs w:val="24"/>
+        </w:rPr>
+        <w:t xml:space="preserve">The following image demonstrates structure of Single Multiplier MAC FIR Filter </w:t>
+      </w:r>
+    </w:p>
+    <w:p>
+      <w:pPr>
+        <w:jc w:val="center"/>
+        <w:rPr>
+          <w:rFonts w:ascii="Arial" w:hAnsi="Arial" w:cs="Arial"/>
+          <w:b/>
+          <w:bCs/>
+          <w:sz w:val="24"/>
+          <w:szCs w:val="24"/>
+        </w:rPr>
+      </w:pPr>
+      <w:r>
+        <w:rPr>
+          <w:noProof/>
+        </w:rPr>
+        <w:drawing>
+          <wp:inline distT="0" distB="0" distL="0" distR="0" wp14:anchorId="27ED3750" wp14:editId="3C110358">
+            <wp:extent cx="3741420" cy="1464817"/>
+            <wp:effectExtent l="0" t="0" r="0" b="2540"/>
+            <wp:docPr id="1948487875" name="Picture 1" descr="A diagram of a computer&#10;&#10;AI-generated content may be incorrect."/>
+            <wp:cNvGraphicFramePr>
+              <a:graphicFrameLocks xmlns:a="http://schemas.openxmlformats.org/drawingml/2006/main" noChangeAspect="1"/>
+            </wp:cNvGraphicFramePr>
+            <a:graphic xmlns:a="http://schemas.openxmlformats.org/drawingml/2006/main">
+              <a:graphicData uri="http://schemas.openxmlformats.org/drawingml/2006/picture">
+                <pic:pic xmlns:pic="http://schemas.openxmlformats.org/drawingml/2006/picture">
+                  <pic:nvPicPr>
+                    <pic:cNvPr id="1948487875" name="Picture 1" descr="A diagram of a computer&#10;&#10;AI-generated content may be incorrect."/>
+                    <pic:cNvPicPr/>
+                  </pic:nvPicPr>
+                  <pic:blipFill>
+                    <a:blip r:embed="rId9"/>
+                    <a:stretch>
+                      <a:fillRect/>
+                    </a:stretch>
+                  </pic:blipFill>
+                  <pic:spPr>
+                    <a:xfrm>
+                      <a:off x="0" y="0"/>
+                      <a:ext cx="3766322" cy="1474566"/>
+                    </a:xfrm>
+                    <a:prstGeom prst="rect">
+                      <a:avLst/>
+                    </a:prstGeom>
+                  </pic:spPr>
+                </pic:pic>
+              </a:graphicData>
+            </a:graphic>
+          </wp:inline>
+        </w:drawing>
+      </w:r>
+    </w:p>
+    <w:p>
+      <w:pPr>
+        <w:pStyle w:val="ListParagraph"/>
+        <w:numPr>
+          <w:ilvl w:val="0"/>
+          <w:numId w:val="7"/>
+        </w:numPr>
+        <w:rPr>
+          <w:rFonts w:ascii="Arial" w:hAnsi="Arial" w:cs="Arial"/>
+          <w:b/>
+          <w:bCs/>
+          <w:sz w:val="24"/>
+          <w:szCs w:val="24"/>
+        </w:rPr>
+      </w:pPr>
+      <w:r>
+        <w:rPr>
+          <w:rFonts w:ascii="Arial" w:hAnsi="Arial" w:cs="Arial"/>
+          <w:sz w:val="24"/>
+          <w:szCs w:val="24"/>
+        </w:rPr>
+        <w:t>The following image demonstrates stucture of Symmetric MAC FIR Filter.</w:t>
+      </w:r>
+    </w:p>
+    <w:p>
+      <w:pPr>
+        <w:jc w:val="center"/>
+        <w:rPr>
+          <w:rFonts w:ascii="Arial" w:hAnsi="Arial" w:cs="Arial"/>
+          <w:b/>
+          <w:bCs/>
+          <w:sz w:val="24"/>
+          <w:szCs w:val="24"/>
+        </w:rPr>
+      </w:pPr>
+      <w:r>
+        <w:rPr>
+          <w:noProof/>
+        </w:rPr>
+        <w:drawing>
+          <wp:inline distT="0" distB="0" distL="0" distR="0" wp14:anchorId="22721DF5" wp14:editId="715FF899">
+            <wp:extent cx="3155089" cy="1691640"/>
+            <wp:effectExtent l="0" t="0" r="7620" b="3810"/>
+            <wp:docPr id="795018508" name="Picture 1" descr="A diagram of a computer system&#10;&#10;AI-generated content may be incorrect."/>
+            <wp:cNvGraphicFramePr>
+              <a:graphicFrameLocks xmlns:a="http://schemas.openxmlformats.org/drawingml/2006/main" noChangeAspect="1"/>
+            </wp:cNvGraphicFramePr>
+            <a:graphic xmlns:a="http://schemas.openxmlformats.org/drawingml/2006/main">
+              <a:graphicData uri="http://schemas.openxmlformats.org/drawingml/2006/picture">
+                <pic:pic xmlns:pic="http://schemas.openxmlformats.org/drawingml/2006/picture">
+                  <pic:nvPicPr>
+                    <pic:cNvPr id="795018508" name="Picture 1" descr="A diagram of a computer system&#10;&#10;AI-generated content may be incorrect."/>
+                    <pic:cNvPicPr/>
+                  </pic:nvPicPr>
+                  <pic:blipFill>
+                    <a:blip r:embed="rId10"/>
+                    <a:stretch>
+                      <a:fillRect/>
+                    </a:stretch>
+                  </pic:blipFill>
+                  <pic:spPr>
+                    <a:xfrm>
+                      <a:off x="0" y="0"/>
+                      <a:ext cx="3190103" cy="1710413"/>
+                    </a:xfrm>
+                    <a:prstGeom prst="rect">
+                      <a:avLst/>
+                    </a:prstGeom>
+                  </pic:spPr>
+                </pic:pic>
+              </a:graphicData>
+            </a:graphic>
+          </wp:inline>
+        </w:drawing>
+      </w:r>
+    </w:p>
+    <w:p>
+      <w:pPr>
+        <w:pStyle w:val="ListParagraph"/>
+        <w:numPr>
+          <w:ilvl w:val="0"/>
+          <w:numId w:val="7"/>
+        </w:numPr>
+        <w:rPr>
+          <w:rFonts w:ascii="Arial" w:hAnsi="Arial" w:cs="Arial"/>
+          <w:sz w:val="24"/>
+          <w:szCs w:val="24"/>
+        </w:rPr>
+      </w:pPr>
+      <w:r>
+        <w:rPr>
+          <w:rFonts w:ascii="Arial" w:hAnsi="Arial" w:cs="Arial"/>
+          <w:sz w:val="24"/>
+          <w:szCs w:val="24"/>
+        </w:rPr>
+        <w:t>In</w:t>
+      </w:r>
+      <w:r>
+        <w:rPr>
+          <w:rFonts w:ascii="Arial" w:hAnsi="Arial" w:cs="Arial"/>
+          <w:sz w:val="24"/>
+          <w:szCs w:val="24"/>
+        </w:rPr>
+        <w:t xml:space="preserve"> FIR filters, bit width increases, so it is limited by rounding and quantization.</w:t>
+      </w:r>
+      <w:r>
+        <w:rPr>
+          <w:rFonts w:ascii="Arial" w:hAnsi="Arial" w:cs="Arial"/>
+          <w:sz w:val="24"/>
+          <w:szCs w:val="24"/>
+        </w:rPr>
+        <w:t xml:space="preserve"> </w:t>
+      </w:r>
+      <w:r>
+        <w:rPr>
+          <w:rFonts w:ascii="Arial" w:hAnsi="Arial" w:cs="Arial"/>
+          <w:sz w:val="24"/>
+          <w:szCs w:val="24"/>
+        </w:rPr>
+        <w:t>For rounding and quantization, the full-precision output must be calculated using the generic saturation level and coefficient-specific saturation level techniques.</w:t>
+      </w:r>
+    </w:p>
+    <w:p>
+      <w:pPr>
+        <w:pStyle w:val="ListParagraph"/>
+        <w:numPr>
+          <w:ilvl w:val="0"/>
+          <w:numId w:val="7"/>
+        </w:numPr>
+        <w:rPr>
+          <w:rFonts w:ascii="Arial" w:hAnsi="Arial" w:cs="Arial"/>
+          <w:sz w:val="24"/>
+          <w:szCs w:val="24"/>
+        </w:rPr>
+      </w:pPr>
+      <w:r>
+        <w:rPr>
+          <w:rFonts w:ascii="Arial" w:hAnsi="Arial" w:cs="Arial"/>
+          <w:sz w:val="24"/>
+          <w:szCs w:val="24"/>
+        </w:rPr>
+        <w:t>If embedded block RAMs are used for data flow control, resource usage decreases.</w:t>
+      </w:r>
+    </w:p>
+    <w:p>
+      <w:pPr>
+        <w:pStyle w:val="ListParagraph"/>
+        <w:numPr>
+          <w:ilvl w:val="0"/>
+          <w:numId w:val="7"/>
+        </w:numPr>
+        <w:rPr>
+          <w:rFonts w:ascii="Arial" w:hAnsi="Arial" w:cs="Arial"/>
+          <w:sz w:val="24"/>
+          <w:szCs w:val="24"/>
+        </w:rPr>
+      </w:pPr>
+      <w:r>
+        <w:rPr>
+          <w:rFonts w:ascii="Arial" w:hAnsi="Arial" w:cs="Arial"/>
+          <w:sz w:val="24"/>
+          <w:szCs w:val="24"/>
+        </w:rPr>
+        <w:t xml:space="preserve">The multiplier number can be increased to increase the </w:t>
+      </w:r>
+      <w:r>
+        <w:rPr>
+          <w:rFonts w:ascii="Arial" w:hAnsi="Arial" w:cs="Arial"/>
+          <w:sz w:val="24"/>
+          <w:szCs w:val="24"/>
+        </w:rPr>
+        <w:t>value</w:t>
+      </w:r>
+      <w:r>
+        <w:rPr>
+          <w:rFonts w:ascii="Arial" w:hAnsi="Arial" w:cs="Arial"/>
+          <w:sz w:val="24"/>
+          <w:szCs w:val="24"/>
+        </w:rPr>
+        <w:t xml:space="preserve"> of sample</w:t>
+      </w:r>
+      <w:r>
+        <w:rPr>
+          <w:rFonts w:ascii="Arial" w:hAnsi="Arial" w:cs="Arial"/>
+          <w:sz w:val="24"/>
+          <w:szCs w:val="24"/>
+        </w:rPr>
+        <w:t xml:space="preserve"> rate</w:t>
+      </w:r>
+      <w:r>
+        <w:rPr>
+          <w:rFonts w:ascii="Arial" w:hAnsi="Arial" w:cs="Arial"/>
+          <w:sz w:val="24"/>
+          <w:szCs w:val="24"/>
+        </w:rPr>
+        <w:t>. The following image shows the Dual-Multiplier MAC FIR Filter structure</w:t>
+      </w:r>
+      <w:r>
+        <w:rPr>
+          <w:rFonts w:ascii="Arial" w:hAnsi="Arial" w:cs="Arial"/>
+          <w:sz w:val="24"/>
+          <w:szCs w:val="24"/>
+        </w:rPr>
+        <w:t>.</w:t>
+      </w:r>
+    </w:p>
+    <w:p>
+      <w:pPr>
+        <w:pStyle w:val="ListParagraph"/>
+        <w:ind w:left="1429" w:firstLine="0"/>
+        <w:jc w:val="center"/>
+        <w:rPr>
+          <w:rFonts w:ascii="Arial" w:hAnsi="Arial" w:cs="Arial"/>
+          <w:sz w:val="24"/>
+          <w:szCs w:val="24"/>
+        </w:rPr>
+      </w:pPr>
+      <w:r>
+        <w:rPr>
+          <w:noProof/>
+        </w:rPr>
+        <w:drawing>
+          <wp:inline distT="0" distB="0" distL="0" distR="0" wp14:anchorId="3E253E37" wp14:editId="353C26FF">
+            <wp:extent cx="3429000" cy="2057264"/>
+            <wp:effectExtent l="0" t="0" r="0" b="635"/>
+            <wp:docPr id="1613513515" name="Picture 1" descr="A diagram of a computer&#10;&#10;AI-generated content may be incorrect."/>
+            <wp:cNvGraphicFramePr>
+              <a:graphicFrameLocks xmlns:a="http://schemas.openxmlformats.org/drawingml/2006/main" noChangeAspect="1"/>
+            </wp:cNvGraphicFramePr>
+            <a:graphic xmlns:a="http://schemas.openxmlformats.org/drawingml/2006/main">
+              <a:graphicData uri="http://schemas.openxmlformats.org/drawingml/2006/picture">
+                <pic:pic xmlns:pic="http://schemas.openxmlformats.org/drawingml/2006/picture">
+                  <pic:nvPicPr>
+                    <pic:cNvPr id="1613513515" name="Picture 1" descr="A diagram of a computer&#10;&#10;AI-generated content may be incorrect."/>
+                    <pic:cNvPicPr/>
+                  </pic:nvPicPr>
+                  <pic:blipFill>
+                    <a:blip r:embed="rId11"/>
+                    <a:stretch>
+                      <a:fillRect/>
+                    </a:stretch>
+                  </pic:blipFill>
+                  <pic:spPr>
+                    <a:xfrm>
+                      <a:off x="0" y="0"/>
+                      <a:ext cx="3494093" cy="2096317"/>
+                    </a:xfrm>
+                    <a:prstGeom prst="rect">
+                      <a:avLst/>
+                    </a:prstGeom>
+                  </pic:spPr>
+                </pic:pic>
+              </a:graphicData>
+            </a:graphic>
+          </wp:inline>
+        </w:drawing>
+      </w:r>
+    </w:p>
     <w:sectPr>
       <w:pgSz w:w="11906" w:h="16838" w:code="9"/>
       <w:pgMar w:top="1134" w:right="851" w:bottom="1134" w:left="851" w:header="709" w:footer="709" w:gutter="0"/>
@@ -3137,9 +3680,235 @@
     </w:lvl>
   </w:abstractNum>
   <w:abstractNum w:abstractNumId="4" w15:restartNumberingAfterBreak="0">
+    <w:nsid w:val="533C6474"/>
+    <w:multiLevelType w:val="hybridMultilevel"/>
+    <w:tmpl w:val="01CAEC92"/>
+    <w:lvl w:ilvl="0" w:tplc="04090001">
+      <w:start w:val="1"/>
+      <w:numFmt w:val="bullet"/>
+      <w:lvlText w:val=""/>
+      <w:lvlJc w:val="left"/>
+      <w:pPr>
+        <w:ind w:left="1429" w:hanging="360"/>
+      </w:pPr>
+      <w:rPr>
+        <w:rFonts w:ascii="Symbol" w:hAnsi="Symbol" w:hint="default"/>
+      </w:rPr>
+    </w:lvl>
+    <w:lvl w:ilvl="1" w:tplc="04090003" w:tentative="1">
+      <w:start w:val="1"/>
+      <w:numFmt w:val="bullet"/>
+      <w:lvlText w:val="o"/>
+      <w:lvlJc w:val="left"/>
+      <w:pPr>
+        <w:ind w:left="2149" w:hanging="360"/>
+      </w:pPr>
+      <w:rPr>
+        <w:rFonts w:ascii="Courier New" w:hAnsi="Courier New" w:cs="Courier New" w:hint="default"/>
+      </w:rPr>
+    </w:lvl>
+    <w:lvl w:ilvl="2" w:tplc="04090005" w:tentative="1">
+      <w:start w:val="1"/>
+      <w:numFmt w:val="bullet"/>
+      <w:lvlText w:val=""/>
+      <w:lvlJc w:val="left"/>
+      <w:pPr>
+        <w:ind w:left="2869" w:hanging="360"/>
+      </w:pPr>
+      <w:rPr>
+        <w:rFonts w:ascii="Wingdings" w:hAnsi="Wingdings" w:hint="default"/>
+      </w:rPr>
+    </w:lvl>
+    <w:lvl w:ilvl="3" w:tplc="04090001" w:tentative="1">
+      <w:start w:val="1"/>
+      <w:numFmt w:val="bullet"/>
+      <w:lvlText w:val=""/>
+      <w:lvlJc w:val="left"/>
+      <w:pPr>
+        <w:ind w:left="3589" w:hanging="360"/>
+      </w:pPr>
+      <w:rPr>
+        <w:rFonts w:ascii="Symbol" w:hAnsi="Symbol" w:hint="default"/>
+      </w:rPr>
+    </w:lvl>
+    <w:lvl w:ilvl="4" w:tplc="04090003" w:tentative="1">
+      <w:start w:val="1"/>
+      <w:numFmt w:val="bullet"/>
+      <w:lvlText w:val="o"/>
+      <w:lvlJc w:val="left"/>
+      <w:pPr>
+        <w:ind w:left="4309" w:hanging="360"/>
+      </w:pPr>
+      <w:rPr>
+        <w:rFonts w:ascii="Courier New" w:hAnsi="Courier New" w:cs="Courier New" w:hint="default"/>
+      </w:rPr>
+    </w:lvl>
+    <w:lvl w:ilvl="5" w:tplc="04090005" w:tentative="1">
+      <w:start w:val="1"/>
+      <w:numFmt w:val="bullet"/>
+      <w:lvlText w:val=""/>
+      <w:lvlJc w:val="left"/>
+      <w:pPr>
+        <w:ind w:left="5029" w:hanging="360"/>
+      </w:pPr>
+      <w:rPr>
+        <w:rFonts w:ascii="Wingdings" w:hAnsi="Wingdings" w:hint="default"/>
+      </w:rPr>
+    </w:lvl>
+    <w:lvl w:ilvl="6" w:tplc="04090001" w:tentative="1">
+      <w:start w:val="1"/>
+      <w:numFmt w:val="bullet"/>
+      <w:lvlText w:val=""/>
+      <w:lvlJc w:val="left"/>
+      <w:pPr>
+        <w:ind w:left="5749" w:hanging="360"/>
+      </w:pPr>
+      <w:rPr>
+        <w:rFonts w:ascii="Symbol" w:hAnsi="Symbol" w:hint="default"/>
+      </w:rPr>
+    </w:lvl>
+    <w:lvl w:ilvl="7" w:tplc="04090003" w:tentative="1">
+      <w:start w:val="1"/>
+      <w:numFmt w:val="bullet"/>
+      <w:lvlText w:val="o"/>
+      <w:lvlJc w:val="left"/>
+      <w:pPr>
+        <w:ind w:left="6469" w:hanging="360"/>
+      </w:pPr>
+      <w:rPr>
+        <w:rFonts w:ascii="Courier New" w:hAnsi="Courier New" w:cs="Courier New" w:hint="default"/>
+      </w:rPr>
+    </w:lvl>
+    <w:lvl w:ilvl="8" w:tplc="04090005" w:tentative="1">
+      <w:start w:val="1"/>
+      <w:numFmt w:val="bullet"/>
+      <w:lvlText w:val=""/>
+      <w:lvlJc w:val="left"/>
+      <w:pPr>
+        <w:ind w:left="7189" w:hanging="360"/>
+      </w:pPr>
+      <w:rPr>
+        <w:rFonts w:ascii="Wingdings" w:hAnsi="Wingdings" w:hint="default"/>
+      </w:rPr>
+    </w:lvl>
+  </w:abstractNum>
+  <w:abstractNum w:abstractNumId="5" w15:restartNumberingAfterBreak="0">
     <w:nsid w:val="753301FB"/>
     <w:multiLevelType w:val="hybridMultilevel"/>
     <w:tmpl w:val="AE0A486C"/>
+    <w:lvl w:ilvl="0" w:tplc="04090001">
+      <w:start w:val="1"/>
+      <w:numFmt w:val="bullet"/>
+      <w:lvlText w:val=""/>
+      <w:lvlJc w:val="left"/>
+      <w:pPr>
+        <w:ind w:left="1429" w:hanging="360"/>
+      </w:pPr>
+      <w:rPr>
+        <w:rFonts w:ascii="Symbol" w:hAnsi="Symbol" w:hint="default"/>
+      </w:rPr>
+    </w:lvl>
+    <w:lvl w:ilvl="1" w:tplc="04090003" w:tentative="1">
+      <w:start w:val="1"/>
+      <w:numFmt w:val="bullet"/>
+      <w:lvlText w:val="o"/>
+      <w:lvlJc w:val="left"/>
+      <w:pPr>
+        <w:ind w:left="2149" w:hanging="360"/>
+      </w:pPr>
+      <w:rPr>
+        <w:rFonts w:ascii="Courier New" w:hAnsi="Courier New" w:cs="Courier New" w:hint="default"/>
+      </w:rPr>
+    </w:lvl>
+    <w:lvl w:ilvl="2" w:tplc="04090005" w:tentative="1">
+      <w:start w:val="1"/>
+      <w:numFmt w:val="bullet"/>
+      <w:lvlText w:val=""/>
+      <w:lvlJc w:val="left"/>
+      <w:pPr>
+        <w:ind w:left="2869" w:hanging="360"/>
+      </w:pPr>
+      <w:rPr>
+        <w:rFonts w:ascii="Wingdings" w:hAnsi="Wingdings" w:hint="default"/>
+      </w:rPr>
+    </w:lvl>
+    <w:lvl w:ilvl="3" w:tplc="04090001" w:tentative="1">
+      <w:start w:val="1"/>
+      <w:numFmt w:val="bullet"/>
+      <w:lvlText w:val=""/>
+      <w:lvlJc w:val="left"/>
+      <w:pPr>
+        <w:ind w:left="3589" w:hanging="360"/>
+      </w:pPr>
+      <w:rPr>
+        <w:rFonts w:ascii="Symbol" w:hAnsi="Symbol" w:hint="default"/>
+      </w:rPr>
+    </w:lvl>
+    <w:lvl w:ilvl="4" w:tplc="04090003" w:tentative="1">
+      <w:start w:val="1"/>
+      <w:numFmt w:val="bullet"/>
+      <w:lvlText w:val="o"/>
+      <w:lvlJc w:val="left"/>
+      <w:pPr>
+        <w:ind w:left="4309" w:hanging="360"/>
+      </w:pPr>
+      <w:rPr>
+        <w:rFonts w:ascii="Courier New" w:hAnsi="Courier New" w:cs="Courier New" w:hint="default"/>
+      </w:rPr>
+    </w:lvl>
+    <w:lvl w:ilvl="5" w:tplc="04090005" w:tentative="1">
+      <w:start w:val="1"/>
+      <w:numFmt w:val="bullet"/>
+      <w:lvlText w:val=""/>
+      <w:lvlJc w:val="left"/>
+      <w:pPr>
+        <w:ind w:left="5029" w:hanging="360"/>
+      </w:pPr>
+      <w:rPr>
+        <w:rFonts w:ascii="Wingdings" w:hAnsi="Wingdings" w:hint="default"/>
+      </w:rPr>
+    </w:lvl>
+    <w:lvl w:ilvl="6" w:tplc="04090001" w:tentative="1">
+      <w:start w:val="1"/>
+      <w:numFmt w:val="bullet"/>
+      <w:lvlText w:val=""/>
+      <w:lvlJc w:val="left"/>
+      <w:pPr>
+        <w:ind w:left="5749" w:hanging="360"/>
+      </w:pPr>
+      <w:rPr>
+        <w:rFonts w:ascii="Symbol" w:hAnsi="Symbol" w:hint="default"/>
+      </w:rPr>
+    </w:lvl>
+    <w:lvl w:ilvl="7" w:tplc="04090003" w:tentative="1">
+      <w:start w:val="1"/>
+      <w:numFmt w:val="bullet"/>
+      <w:lvlText w:val="o"/>
+      <w:lvlJc w:val="left"/>
+      <w:pPr>
+        <w:ind w:left="6469" w:hanging="360"/>
+      </w:pPr>
+      <w:rPr>
+        <w:rFonts w:ascii="Courier New" w:hAnsi="Courier New" w:cs="Courier New" w:hint="default"/>
+      </w:rPr>
+    </w:lvl>
+    <w:lvl w:ilvl="8" w:tplc="04090005" w:tentative="1">
+      <w:start w:val="1"/>
+      <w:numFmt w:val="bullet"/>
+      <w:lvlText w:val=""/>
+      <w:lvlJc w:val="left"/>
+      <w:pPr>
+        <w:ind w:left="7189" w:hanging="360"/>
+      </w:pPr>
+      <w:rPr>
+        <w:rFonts w:ascii="Wingdings" w:hAnsi="Wingdings" w:hint="default"/>
+      </w:rPr>
+    </w:lvl>
+  </w:abstractNum>
+  <w:abstractNum w:abstractNumId="6" w15:restartNumberingAfterBreak="0">
+    <w:nsid w:val="786A39CD"/>
+    <w:multiLevelType w:val="hybridMultilevel"/>
+    <w:tmpl w:val="01C06FF8"/>
     <w:lvl w:ilvl="0" w:tplc="04090001">
       <w:start w:val="1"/>
       <w:numFmt w:val="bullet"/>
@@ -3262,6 +4031,12 @@
     <w:abstractNumId w:val="3"/>
   </w:num>
   <w:num w:numId="5" w16cid:durableId="447896631">
+    <w:abstractNumId w:val="5"/>
+  </w:num>
+  <w:num w:numId="6" w16cid:durableId="1459880972">
+    <w:abstractNumId w:val="6"/>
+  </w:num>
+  <w:num w:numId="7" w16cid:durableId="510027284">
     <w:abstractNumId w:val="4"/>
   </w:num>
 </w:numbering>

</xml_diff>

<commit_message>
GFIR-46 : Summarize chapter 5
</commit_message>
<xml_diff>
--- a/user_folders/orhan_c/doc/Summary_DSP_Designing_for_Optimal_Results.docx
+++ b/user_folders/orhan_c/doc/Summary_DSP_Designing_for_Optimal_Results.docx
@@ -3178,6 +3178,585 @@
         </w:drawing>
       </w:r>
     </w:p>
+    <w:p>
+      <w:pPr>
+        <w:rPr>
+          <w:rFonts w:ascii="Arial" w:hAnsi="Arial" w:cs="Arial"/>
+          <w:b/>
+          <w:bCs/>
+          <w:sz w:val="24"/>
+          <w:szCs w:val="24"/>
+          <w:u w:val="single"/>
+        </w:rPr>
+      </w:pPr>
+      <w:r>
+        <w:rPr>
+          <w:rFonts w:ascii="Arial" w:hAnsi="Arial" w:cs="Arial"/>
+          <w:b/>
+          <w:bCs/>
+          <w:sz w:val="24"/>
+          <w:szCs w:val="24"/>
+          <w:u w:val="single"/>
+        </w:rPr>
+        <w:lastRenderedPageBreak/>
+        <w:t xml:space="preserve">Chapter </w:t>
+      </w:r>
+      <w:r>
+        <w:rPr>
+          <w:rFonts w:ascii="Arial" w:hAnsi="Arial" w:cs="Arial"/>
+          <w:b/>
+          <w:bCs/>
+          <w:sz w:val="24"/>
+          <w:szCs w:val="24"/>
+          <w:u w:val="single"/>
+        </w:rPr>
+        <w:t>5</w:t>
+      </w:r>
+      <w:r>
+        <w:rPr>
+          <w:rFonts w:ascii="Arial" w:hAnsi="Arial" w:cs="Arial"/>
+          <w:b/>
+          <w:bCs/>
+          <w:sz w:val="24"/>
+          <w:szCs w:val="24"/>
+          <w:u w:val="single"/>
+        </w:rPr>
+        <w:t xml:space="preserve"> : </w:t>
+      </w:r>
+      <w:r>
+        <w:rPr>
+          <w:rFonts w:ascii="Arial" w:hAnsi="Arial" w:cs="Arial"/>
+          <w:b/>
+          <w:bCs/>
+          <w:sz w:val="24"/>
+          <w:szCs w:val="24"/>
+          <w:u w:val="single"/>
+        </w:rPr>
+        <w:t>Parallel FIR Filters</w:t>
+      </w:r>
+    </w:p>
+    <w:p>
+      <w:pPr>
+        <w:pStyle w:val="ListParagraph"/>
+        <w:numPr>
+          <w:ilvl w:val="0"/>
+          <w:numId w:val="8"/>
+        </w:numPr>
+        <w:rPr>
+          <w:rFonts w:ascii="Arial" w:hAnsi="Arial" w:cs="Arial"/>
+          <w:b/>
+          <w:bCs/>
+          <w:sz w:val="24"/>
+          <w:szCs w:val="24"/>
+          <w:u w:val="single"/>
+        </w:rPr>
+      </w:pPr>
+      <w:r>
+        <w:rPr>
+          <w:rFonts w:ascii="Arial" w:hAnsi="Arial" w:cs="Arial"/>
+          <w:sz w:val="24"/>
+          <w:szCs w:val="24"/>
+        </w:rPr>
+        <w:t>The performance of parallel FIR filters calculated by this equation :</w:t>
+      </w:r>
+    </w:p>
+    <w:p>
+      <w:pPr>
+        <w:ind w:left="2149" w:firstLine="11"/>
+        <w:rPr>
+          <w:rFonts w:ascii="Arial" w:hAnsi="Arial" w:cs="Arial"/>
+          <w:sz w:val="24"/>
+          <w:szCs w:val="24"/>
+        </w:rPr>
+      </w:pPr>
+      <w:r>
+        <w:rPr>
+          <w:rFonts w:ascii="Arial" w:hAnsi="Arial" w:cs="Arial"/>
+          <w:sz w:val="24"/>
+          <w:szCs w:val="24"/>
+        </w:rPr>
+        <w:t>Maximum Input Sample Rate = Clock Speed</w:t>
+      </w:r>
+    </w:p>
+    <w:p>
+      <w:pPr>
+        <w:pStyle w:val="ListParagraph"/>
+        <w:numPr>
+          <w:ilvl w:val="0"/>
+          <w:numId w:val="8"/>
+        </w:numPr>
+        <w:rPr>
+          <w:rFonts w:ascii="Arial" w:hAnsi="Arial" w:cs="Arial"/>
+          <w:sz w:val="24"/>
+          <w:szCs w:val="24"/>
+        </w:rPr>
+      </w:pPr>
+      <w:r>
+        <w:rPr>
+          <w:rFonts w:ascii="Arial" w:hAnsi="Arial" w:cs="Arial"/>
+          <w:sz w:val="24"/>
+          <w:szCs w:val="24"/>
+        </w:rPr>
+        <w:t>In transpose fir filter, input data is broadcast to all multipliers simultaneously</w:t>
+      </w:r>
+      <w:r>
+        <w:rPr>
+          <w:rFonts w:ascii="Arial" w:hAnsi="Arial" w:cs="Arial"/>
+          <w:sz w:val="24"/>
+          <w:szCs w:val="24"/>
+        </w:rPr>
+        <w:t>. The following image demonstrates the sturcture of transpose FIR filter</w:t>
+      </w:r>
+    </w:p>
+    <w:p>
+      <w:pPr>
+        <w:pStyle w:val="ListParagraph"/>
+        <w:ind w:left="1429" w:firstLine="0"/>
+        <w:jc w:val="center"/>
+        <w:rPr>
+          <w:rFonts w:ascii="Arial" w:hAnsi="Arial" w:cs="Arial"/>
+          <w:sz w:val="24"/>
+          <w:szCs w:val="24"/>
+        </w:rPr>
+      </w:pPr>
+      <w:r>
+        <w:rPr>
+          <w:noProof/>
+        </w:rPr>
+        <w:drawing>
+          <wp:inline distT="0" distB="0" distL="0" distR="0" wp14:anchorId="46B2BC7F" wp14:editId="047ADE80">
+            <wp:extent cx="3870960" cy="1435487"/>
+            <wp:effectExtent l="0" t="0" r="0" b="0"/>
+            <wp:docPr id="319624668" name="Picture 1" descr="A diagram of a machine&#10;&#10;AI-generated content may be incorrect."/>
+            <wp:cNvGraphicFramePr>
+              <a:graphicFrameLocks xmlns:a="http://schemas.openxmlformats.org/drawingml/2006/main" noChangeAspect="1"/>
+            </wp:cNvGraphicFramePr>
+            <a:graphic xmlns:a="http://schemas.openxmlformats.org/drawingml/2006/main">
+              <a:graphicData uri="http://schemas.openxmlformats.org/drawingml/2006/picture">
+                <pic:pic xmlns:pic="http://schemas.openxmlformats.org/drawingml/2006/picture">
+                  <pic:nvPicPr>
+                    <pic:cNvPr id="319624668" name="Picture 1" descr="A diagram of a machine&#10;&#10;AI-generated content may be incorrect."/>
+                    <pic:cNvPicPr/>
+                  </pic:nvPicPr>
+                  <pic:blipFill>
+                    <a:blip r:embed="rId12"/>
+                    <a:stretch>
+                      <a:fillRect/>
+                    </a:stretch>
+                  </pic:blipFill>
+                  <pic:spPr>
+                    <a:xfrm>
+                      <a:off x="0" y="0"/>
+                      <a:ext cx="3892776" cy="1443577"/>
+                    </a:xfrm>
+                    <a:prstGeom prst="rect">
+                      <a:avLst/>
+                    </a:prstGeom>
+                  </pic:spPr>
+                </pic:pic>
+              </a:graphicData>
+            </a:graphic>
+          </wp:inline>
+        </w:drawing>
+      </w:r>
+    </w:p>
+    <w:p>
+      <w:pPr>
+        <w:pStyle w:val="ListParagraph"/>
+        <w:numPr>
+          <w:ilvl w:val="0"/>
+          <w:numId w:val="8"/>
+        </w:numPr>
+        <w:rPr>
+          <w:rFonts w:ascii="Arial" w:hAnsi="Arial" w:cs="Arial"/>
+          <w:sz w:val="24"/>
+          <w:szCs w:val="24"/>
+        </w:rPr>
+      </w:pPr>
+      <w:r>
+        <w:rPr>
+          <w:rFonts w:ascii="Arial" w:hAnsi="Arial" w:cs="Arial"/>
+          <w:sz w:val="24"/>
+          <w:szCs w:val="24"/>
+        </w:rPr>
+        <w:t xml:space="preserve">The adventages </w:t>
+      </w:r>
+      <w:r>
+        <w:rPr>
+          <w:rFonts w:ascii="Arial" w:hAnsi="Arial" w:cs="Arial"/>
+          <w:sz w:val="24"/>
+          <w:szCs w:val="24"/>
+        </w:rPr>
+        <w:t>to using the Transposed FIR filter are</w:t>
+      </w:r>
+      <w:r>
+        <w:rPr>
+          <w:rFonts w:ascii="Arial" w:hAnsi="Arial" w:cs="Arial"/>
+          <w:sz w:val="24"/>
+          <w:szCs w:val="24"/>
+        </w:rPr>
+        <w:t xml:space="preserve"> low latency, efficent mapping to the DSP48 slice, no external logic. The disadvantage is that limited performance according to number of filter taps.</w:t>
+      </w:r>
+    </w:p>
+    <w:p>
+      <w:pPr>
+        <w:pStyle w:val="ListParagraph"/>
+        <w:numPr>
+          <w:ilvl w:val="0"/>
+          <w:numId w:val="8"/>
+        </w:numPr>
+        <w:rPr>
+          <w:rFonts w:ascii="Arial" w:hAnsi="Arial" w:cs="Arial"/>
+          <w:sz w:val="24"/>
+          <w:szCs w:val="24"/>
+        </w:rPr>
+      </w:pPr>
+      <w:r>
+        <w:rPr>
+          <w:rFonts w:ascii="Arial" w:hAnsi="Arial" w:cs="Arial"/>
+          <w:sz w:val="24"/>
+          <w:szCs w:val="24"/>
+        </w:rPr>
+        <w:t>The systolic FIR filter is considered an optimal solution for parallel filter architectures.</w:t>
+      </w:r>
+      <w:r>
+        <w:rPr>
+          <w:rFonts w:ascii="Arial" w:hAnsi="Arial" w:cs="Arial"/>
+          <w:sz w:val="24"/>
+          <w:szCs w:val="24"/>
+        </w:rPr>
+        <w:t xml:space="preserve"> The following image demonstrates</w:t>
+      </w:r>
+      <w:r>
+        <w:rPr>
+          <w:rFonts w:ascii="Arial" w:hAnsi="Arial" w:cs="Arial"/>
+          <w:sz w:val="24"/>
+          <w:szCs w:val="24"/>
+        </w:rPr>
+        <w:t xml:space="preserve"> </w:t>
+      </w:r>
+      <w:r>
+        <w:rPr>
+          <w:rFonts w:ascii="Arial" w:hAnsi="Arial" w:cs="Arial"/>
+          <w:sz w:val="24"/>
+          <w:szCs w:val="24"/>
+        </w:rPr>
+        <w:t>t</w:t>
+      </w:r>
+      <w:r>
+        <w:rPr>
+          <w:rFonts w:ascii="Arial" w:hAnsi="Arial" w:cs="Arial"/>
+          <w:sz w:val="24"/>
+          <w:szCs w:val="24"/>
+        </w:rPr>
+        <w:t>he systolic FIR filter also uses adder chains to fully utilize the DSP48 slice architecture</w:t>
+      </w:r>
+    </w:p>
+    <w:p>
+      <w:pPr>
+        <w:pStyle w:val="ListParagraph"/>
+        <w:ind w:left="1429" w:firstLine="0"/>
+        <w:jc w:val="center"/>
+        <w:rPr>
+          <w:rFonts w:ascii="Arial" w:hAnsi="Arial" w:cs="Arial"/>
+          <w:sz w:val="24"/>
+          <w:szCs w:val="24"/>
+        </w:rPr>
+      </w:pPr>
+      <w:r>
+        <w:rPr>
+          <w:noProof/>
+        </w:rPr>
+        <w:drawing>
+          <wp:inline distT="0" distB="0" distL="0" distR="0" wp14:anchorId="33FC9B1C" wp14:editId="1EF9D88D">
+            <wp:extent cx="4968413" cy="1653540"/>
+            <wp:effectExtent l="0" t="0" r="3810" b="3810"/>
+            <wp:docPr id="1720309550" name="Picture 1" descr="A diagram of a machine&#10;&#10;AI-generated content may be incorrect."/>
+            <wp:cNvGraphicFramePr>
+              <a:graphicFrameLocks xmlns:a="http://schemas.openxmlformats.org/drawingml/2006/main" noChangeAspect="1"/>
+            </wp:cNvGraphicFramePr>
+            <a:graphic xmlns:a="http://schemas.openxmlformats.org/drawingml/2006/main">
+              <a:graphicData uri="http://schemas.openxmlformats.org/drawingml/2006/picture">
+                <pic:pic xmlns:pic="http://schemas.openxmlformats.org/drawingml/2006/picture">
+                  <pic:nvPicPr>
+                    <pic:cNvPr id="1720309550" name="Picture 1" descr="A diagram of a machine&#10;&#10;AI-generated content may be incorrect."/>
+                    <pic:cNvPicPr/>
+                  </pic:nvPicPr>
+                  <pic:blipFill>
+                    <a:blip r:embed="rId13"/>
+                    <a:stretch>
+                      <a:fillRect/>
+                    </a:stretch>
+                  </pic:blipFill>
+                  <pic:spPr>
+                    <a:xfrm>
+                      <a:off x="0" y="0"/>
+                      <a:ext cx="5000469" cy="1664209"/>
+                    </a:xfrm>
+                    <a:prstGeom prst="rect">
+                      <a:avLst/>
+                    </a:prstGeom>
+                  </pic:spPr>
+                </pic:pic>
+              </a:graphicData>
+            </a:graphic>
+          </wp:inline>
+        </w:drawing>
+      </w:r>
+    </w:p>
+    <w:p>
+      <w:pPr>
+        <w:pStyle w:val="ListParagraph"/>
+        <w:numPr>
+          <w:ilvl w:val="0"/>
+          <w:numId w:val="8"/>
+        </w:numPr>
+        <w:rPr>
+          <w:rFonts w:ascii="Arial" w:hAnsi="Arial" w:cs="Arial"/>
+          <w:sz w:val="24"/>
+          <w:szCs w:val="24"/>
+        </w:rPr>
+      </w:pPr>
+      <w:r>
+        <w:rPr>
+          <w:rFonts w:ascii="Arial" w:hAnsi="Arial" w:cs="Arial"/>
+          <w:sz w:val="24"/>
+          <w:szCs w:val="24"/>
+        </w:rPr>
+        <w:t xml:space="preserve">The adventages </w:t>
+      </w:r>
+      <w:r>
+        <w:rPr>
+          <w:rFonts w:ascii="Arial" w:hAnsi="Arial" w:cs="Arial"/>
+          <w:sz w:val="24"/>
+          <w:szCs w:val="24"/>
+        </w:rPr>
+        <w:t xml:space="preserve">to using the </w:t>
+      </w:r>
+      <w:r>
+        <w:rPr>
+          <w:rFonts w:ascii="Arial" w:hAnsi="Arial" w:cs="Arial"/>
+          <w:sz w:val="24"/>
+          <w:szCs w:val="24"/>
+        </w:rPr>
+        <w:t>Systolic</w:t>
+      </w:r>
+      <w:r>
+        <w:rPr>
+          <w:rFonts w:ascii="Arial" w:hAnsi="Arial" w:cs="Arial"/>
+          <w:sz w:val="24"/>
+          <w:szCs w:val="24"/>
+        </w:rPr>
+        <w:t xml:space="preserve"> FIR filter are</w:t>
+      </w:r>
+      <w:r>
+        <w:rPr>
+          <w:rFonts w:ascii="Arial" w:hAnsi="Arial" w:cs="Arial"/>
+          <w:sz w:val="24"/>
+          <w:szCs w:val="24"/>
+        </w:rPr>
+        <w:t xml:space="preserve"> </w:t>
+      </w:r>
+      <w:r>
+        <w:rPr>
+          <w:rFonts w:ascii="Arial" w:hAnsi="Arial" w:cs="Arial"/>
+          <w:sz w:val="24"/>
+          <w:szCs w:val="24"/>
+        </w:rPr>
+        <w:t>highest performance</w:t>
+      </w:r>
+      <w:r>
+        <w:rPr>
+          <w:rFonts w:ascii="Arial" w:hAnsi="Arial" w:cs="Arial"/>
+          <w:sz w:val="24"/>
+          <w:szCs w:val="24"/>
+        </w:rPr>
+        <w:t xml:space="preserve">, efficent mapping to the DSP48 slice, no external logic. The disadvantage is </w:t>
+      </w:r>
+      <w:r>
+        <w:rPr>
+          <w:rFonts w:ascii="Arial" w:hAnsi="Arial" w:cs="Arial"/>
+          <w:sz w:val="24"/>
+          <w:szCs w:val="24"/>
+        </w:rPr>
+        <w:t>higher latency</w:t>
+      </w:r>
+      <w:r>
+        <w:rPr>
+          <w:rFonts w:ascii="Arial" w:hAnsi="Arial" w:cs="Arial"/>
+          <w:sz w:val="24"/>
+          <w:szCs w:val="24"/>
+        </w:rPr>
+        <w:t>.</w:t>
+      </w:r>
+    </w:p>
+    <w:p>
+      <w:pPr>
+        <w:pStyle w:val="ListParagraph"/>
+        <w:numPr>
+          <w:ilvl w:val="0"/>
+          <w:numId w:val="8"/>
+        </w:numPr>
+        <w:rPr>
+          <w:rFonts w:ascii="Arial" w:hAnsi="Arial" w:cs="Arial"/>
+          <w:sz w:val="24"/>
+          <w:szCs w:val="24"/>
+        </w:rPr>
+      </w:pPr>
+      <w:r>
+        <w:rPr>
+          <w:rFonts w:ascii="Arial" w:hAnsi="Arial" w:cs="Arial"/>
+          <w:sz w:val="24"/>
+          <w:szCs w:val="24"/>
+        </w:rPr>
+        <w:t>The s</w:t>
+      </w:r>
+      <w:r>
+        <w:rPr>
+          <w:rFonts w:ascii="Arial" w:hAnsi="Arial" w:cs="Arial"/>
+          <w:sz w:val="24"/>
+          <w:szCs w:val="24"/>
+        </w:rPr>
+        <w:t xml:space="preserve">ymmetric </w:t>
+      </w:r>
+      <w:r>
+        <w:rPr>
+          <w:rFonts w:ascii="Arial" w:hAnsi="Arial" w:cs="Arial"/>
+          <w:sz w:val="24"/>
+          <w:szCs w:val="24"/>
+        </w:rPr>
+        <w:t>s</w:t>
+      </w:r>
+      <w:r>
+        <w:rPr>
+          <w:rFonts w:ascii="Arial" w:hAnsi="Arial" w:cs="Arial"/>
+          <w:sz w:val="24"/>
+          <w:szCs w:val="24"/>
+        </w:rPr>
+        <w:t xml:space="preserve">ystolic FIR </w:t>
+      </w:r>
+      <w:r>
+        <w:rPr>
+          <w:rFonts w:ascii="Arial" w:hAnsi="Arial" w:cs="Arial"/>
+          <w:sz w:val="24"/>
+          <w:szCs w:val="24"/>
+        </w:rPr>
+        <w:t>f</w:t>
+      </w:r>
+      <w:r>
+        <w:rPr>
+          <w:rFonts w:ascii="Arial" w:hAnsi="Arial" w:cs="Arial"/>
+          <w:sz w:val="24"/>
+          <w:szCs w:val="24"/>
+        </w:rPr>
+        <w:t>ilter</w:t>
+      </w:r>
+      <w:r>
+        <w:rPr>
+          <w:rFonts w:ascii="Arial" w:hAnsi="Arial" w:cs="Arial"/>
+          <w:sz w:val="24"/>
+          <w:szCs w:val="24"/>
+        </w:rPr>
+        <w:t xml:space="preserve"> </w:t>
+      </w:r>
+      <w:r>
+        <w:rPr>
+          <w:rFonts w:ascii="Arial" w:hAnsi="Arial" w:cs="Arial"/>
+          <w:sz w:val="24"/>
+          <w:szCs w:val="24"/>
+        </w:rPr>
+        <w:t>is very powerful in parallel FIR filters because it reduces the required number of multipliers by half. This provides an advantage due to the limited number of DSP48 slices.</w:t>
+      </w:r>
+      <w:r>
+        <w:rPr>
+          <w:rFonts w:ascii="Arial" w:hAnsi="Arial" w:cs="Arial"/>
+          <w:sz w:val="24"/>
+          <w:szCs w:val="24"/>
+        </w:rPr>
+        <w:t xml:space="preserve"> The following image demonstrates structure of symmetric systolic FIR filter.</w:t>
+      </w:r>
+    </w:p>
+    <w:p>
+      <w:pPr>
+        <w:pStyle w:val="ListParagraph"/>
+        <w:rPr>
+          <w:rFonts w:ascii="Arial" w:hAnsi="Arial" w:cs="Arial"/>
+          <w:sz w:val="24"/>
+          <w:szCs w:val="24"/>
+        </w:rPr>
+      </w:pPr>
+    </w:p>
+    <w:p>
+      <w:pPr>
+        <w:pStyle w:val="ListParagraph"/>
+        <w:ind w:left="1429" w:firstLine="0"/>
+        <w:jc w:val="center"/>
+        <w:rPr>
+          <w:rFonts w:ascii="Arial" w:hAnsi="Arial" w:cs="Arial"/>
+          <w:sz w:val="24"/>
+          <w:szCs w:val="24"/>
+        </w:rPr>
+      </w:pPr>
+      <w:r>
+        <w:rPr>
+          <w:noProof/>
+        </w:rPr>
+        <w:drawing>
+          <wp:inline distT="0" distB="0" distL="0" distR="0" wp14:anchorId="77CC982D" wp14:editId="709768B7">
+            <wp:extent cx="3850640" cy="1969472"/>
+            <wp:effectExtent l="0" t="0" r="0" b="0"/>
+            <wp:docPr id="224216723" name="Picture 1" descr="A diagram of a machine&#10;&#10;AI-generated content may be incorrect."/>
+            <wp:cNvGraphicFramePr>
+              <a:graphicFrameLocks xmlns:a="http://schemas.openxmlformats.org/drawingml/2006/main" noChangeAspect="1"/>
+            </wp:cNvGraphicFramePr>
+            <a:graphic xmlns:a="http://schemas.openxmlformats.org/drawingml/2006/main">
+              <a:graphicData uri="http://schemas.openxmlformats.org/drawingml/2006/picture">
+                <pic:pic xmlns:pic="http://schemas.openxmlformats.org/drawingml/2006/picture">
+                  <pic:nvPicPr>
+                    <pic:cNvPr id="224216723" name="Picture 1" descr="A diagram of a machine&#10;&#10;AI-generated content may be incorrect."/>
+                    <pic:cNvPicPr/>
+                  </pic:nvPicPr>
+                  <pic:blipFill>
+                    <a:blip r:embed="rId14"/>
+                    <a:stretch>
+                      <a:fillRect/>
+                    </a:stretch>
+                  </pic:blipFill>
+                  <pic:spPr>
+                    <a:xfrm>
+                      <a:off x="0" y="0"/>
+                      <a:ext cx="3859767" cy="1974140"/>
+                    </a:xfrm>
+                    <a:prstGeom prst="rect">
+                      <a:avLst/>
+                    </a:prstGeom>
+                  </pic:spPr>
+                </pic:pic>
+              </a:graphicData>
+            </a:graphic>
+          </wp:inline>
+        </w:drawing>
+      </w:r>
+    </w:p>
+    <w:p>
+      <w:pPr>
+        <w:pStyle w:val="ListParagraph"/>
+        <w:ind w:left="1429" w:firstLine="0"/>
+        <w:rPr>
+          <w:rFonts w:ascii="Arial" w:hAnsi="Arial" w:cs="Arial"/>
+          <w:sz w:val="24"/>
+          <w:szCs w:val="24"/>
+        </w:rPr>
+      </w:pPr>
+      <w:r>
+        <w:rPr>
+          <w:rFonts w:ascii="Arial" w:hAnsi="Arial" w:cs="Arial"/>
+          <w:sz w:val="24"/>
+          <w:szCs w:val="24"/>
+        </w:rPr>
+        <w:t>• One of the disadvantages of this filter type is the use of external sources.</w:t>
+      </w:r>
+    </w:p>
     <w:sectPr>
       <w:pgSz w:w="11906" w:h="16838" w:code="9"/>
       <w:pgMar w:top="1134" w:right="851" w:bottom="1134" w:left="851" w:header="709" w:footer="709" w:gutter="0"/>
@@ -3454,6 +4033,119 @@
     </w:lvl>
   </w:abstractNum>
   <w:abstractNum w:abstractNumId="2" w15:restartNumberingAfterBreak="0">
+    <w:nsid w:val="2D100B98"/>
+    <w:multiLevelType w:val="hybridMultilevel"/>
+    <w:tmpl w:val="67FA4334"/>
+    <w:lvl w:ilvl="0" w:tplc="04090001">
+      <w:start w:val="1"/>
+      <w:numFmt w:val="bullet"/>
+      <w:lvlText w:val=""/>
+      <w:lvlJc w:val="left"/>
+      <w:pPr>
+        <w:ind w:left="1429" w:hanging="360"/>
+      </w:pPr>
+      <w:rPr>
+        <w:rFonts w:ascii="Symbol" w:hAnsi="Symbol" w:hint="default"/>
+      </w:rPr>
+    </w:lvl>
+    <w:lvl w:ilvl="1" w:tplc="04090003">
+      <w:start w:val="1"/>
+      <w:numFmt w:val="bullet"/>
+      <w:lvlText w:val="o"/>
+      <w:lvlJc w:val="left"/>
+      <w:pPr>
+        <w:ind w:left="2149" w:hanging="360"/>
+      </w:pPr>
+      <w:rPr>
+        <w:rFonts w:ascii="Courier New" w:hAnsi="Courier New" w:cs="Courier New" w:hint="default"/>
+      </w:rPr>
+    </w:lvl>
+    <w:lvl w:ilvl="2" w:tplc="04090005" w:tentative="1">
+      <w:start w:val="1"/>
+      <w:numFmt w:val="bullet"/>
+      <w:lvlText w:val=""/>
+      <w:lvlJc w:val="left"/>
+      <w:pPr>
+        <w:ind w:left="2869" w:hanging="360"/>
+      </w:pPr>
+      <w:rPr>
+        <w:rFonts w:ascii="Wingdings" w:hAnsi="Wingdings" w:hint="default"/>
+      </w:rPr>
+    </w:lvl>
+    <w:lvl w:ilvl="3" w:tplc="04090001" w:tentative="1">
+      <w:start w:val="1"/>
+      <w:numFmt w:val="bullet"/>
+      <w:lvlText w:val=""/>
+      <w:lvlJc w:val="left"/>
+      <w:pPr>
+        <w:ind w:left="3589" w:hanging="360"/>
+      </w:pPr>
+      <w:rPr>
+        <w:rFonts w:ascii="Symbol" w:hAnsi="Symbol" w:hint="default"/>
+      </w:rPr>
+    </w:lvl>
+    <w:lvl w:ilvl="4" w:tplc="04090003" w:tentative="1">
+      <w:start w:val="1"/>
+      <w:numFmt w:val="bullet"/>
+      <w:lvlText w:val="o"/>
+      <w:lvlJc w:val="left"/>
+      <w:pPr>
+        <w:ind w:left="4309" w:hanging="360"/>
+      </w:pPr>
+      <w:rPr>
+        <w:rFonts w:ascii="Courier New" w:hAnsi="Courier New" w:cs="Courier New" w:hint="default"/>
+      </w:rPr>
+    </w:lvl>
+    <w:lvl w:ilvl="5" w:tplc="04090005" w:tentative="1">
+      <w:start w:val="1"/>
+      <w:numFmt w:val="bullet"/>
+      <w:lvlText w:val=""/>
+      <w:lvlJc w:val="left"/>
+      <w:pPr>
+        <w:ind w:left="5029" w:hanging="360"/>
+      </w:pPr>
+      <w:rPr>
+        <w:rFonts w:ascii="Wingdings" w:hAnsi="Wingdings" w:hint="default"/>
+      </w:rPr>
+    </w:lvl>
+    <w:lvl w:ilvl="6" w:tplc="04090001" w:tentative="1">
+      <w:start w:val="1"/>
+      <w:numFmt w:val="bullet"/>
+      <w:lvlText w:val=""/>
+      <w:lvlJc w:val="left"/>
+      <w:pPr>
+        <w:ind w:left="5749" w:hanging="360"/>
+      </w:pPr>
+      <w:rPr>
+        <w:rFonts w:ascii="Symbol" w:hAnsi="Symbol" w:hint="default"/>
+      </w:rPr>
+    </w:lvl>
+    <w:lvl w:ilvl="7" w:tplc="04090003" w:tentative="1">
+      <w:start w:val="1"/>
+      <w:numFmt w:val="bullet"/>
+      <w:lvlText w:val="o"/>
+      <w:lvlJc w:val="left"/>
+      <w:pPr>
+        <w:ind w:left="6469" w:hanging="360"/>
+      </w:pPr>
+      <w:rPr>
+        <w:rFonts w:ascii="Courier New" w:hAnsi="Courier New" w:cs="Courier New" w:hint="default"/>
+      </w:rPr>
+    </w:lvl>
+    <w:lvl w:ilvl="8" w:tplc="04090005" w:tentative="1">
+      <w:start w:val="1"/>
+      <w:numFmt w:val="bullet"/>
+      <w:lvlText w:val=""/>
+      <w:lvlJc w:val="left"/>
+      <w:pPr>
+        <w:ind w:left="7189" w:hanging="360"/>
+      </w:pPr>
+      <w:rPr>
+        <w:rFonts w:ascii="Wingdings" w:hAnsi="Wingdings" w:hint="default"/>
+      </w:rPr>
+    </w:lvl>
+  </w:abstractNum>
+  <w:abstractNum w:abstractNumId="3" w15:restartNumberingAfterBreak="0">
     <w:nsid w:val="2ECF6A28"/>
     <w:multiLevelType w:val="hybridMultilevel"/>
     <w:tmpl w:val="AFCE2452"/>
@@ -3566,7 +4258,7 @@
       </w:rPr>
     </w:lvl>
   </w:abstractNum>
-  <w:abstractNum w:abstractNumId="3" w15:restartNumberingAfterBreak="0">
+  <w:abstractNum w:abstractNumId="4" w15:restartNumberingAfterBreak="0">
     <w:nsid w:val="4C8F3FFE"/>
     <w:multiLevelType w:val="hybridMultilevel"/>
     <w:tmpl w:val="048CCDA6"/>
@@ -3679,7 +4371,7 @@
       </w:rPr>
     </w:lvl>
   </w:abstractNum>
-  <w:abstractNum w:abstractNumId="4" w15:restartNumberingAfterBreak="0">
+  <w:abstractNum w:abstractNumId="5" w15:restartNumberingAfterBreak="0">
     <w:nsid w:val="533C6474"/>
     <w:multiLevelType w:val="hybridMultilevel"/>
     <w:tmpl w:val="01CAEC92"/>
@@ -3792,7 +4484,7 @@
       </w:rPr>
     </w:lvl>
   </w:abstractNum>
-  <w:abstractNum w:abstractNumId="5" w15:restartNumberingAfterBreak="0">
+  <w:abstractNum w:abstractNumId="6" w15:restartNumberingAfterBreak="0">
     <w:nsid w:val="753301FB"/>
     <w:multiLevelType w:val="hybridMultilevel"/>
     <w:tmpl w:val="AE0A486C"/>
@@ -3905,7 +4597,7 @@
       </w:rPr>
     </w:lvl>
   </w:abstractNum>
-  <w:abstractNum w:abstractNumId="6" w15:restartNumberingAfterBreak="0">
+  <w:abstractNum w:abstractNumId="7" w15:restartNumberingAfterBreak="0">
     <w:nsid w:val="786A39CD"/>
     <w:multiLevelType w:val="hybridMultilevel"/>
     <w:tmpl w:val="01C06FF8"/>
@@ -4019,7 +4711,7 @@
     </w:lvl>
   </w:abstractNum>
   <w:num w:numId="1" w16cid:durableId="1135832992">
-    <w:abstractNumId w:val="2"/>
+    <w:abstractNumId w:val="3"/>
   </w:num>
   <w:num w:numId="2" w16cid:durableId="1271857945">
     <w:abstractNumId w:val="0"/>
@@ -4028,16 +4720,19 @@
     <w:abstractNumId w:val="1"/>
   </w:num>
   <w:num w:numId="4" w16cid:durableId="6637844">
-    <w:abstractNumId w:val="3"/>
+    <w:abstractNumId w:val="4"/>
   </w:num>
   <w:num w:numId="5" w16cid:durableId="447896631">
+    <w:abstractNumId w:val="6"/>
+  </w:num>
+  <w:num w:numId="6" w16cid:durableId="1459880972">
+    <w:abstractNumId w:val="7"/>
+  </w:num>
+  <w:num w:numId="7" w16cid:durableId="510027284">
     <w:abstractNumId w:val="5"/>
   </w:num>
-  <w:num w:numId="6" w16cid:durableId="1459880972">
-    <w:abstractNumId w:val="6"/>
-  </w:num>
-  <w:num w:numId="7" w16cid:durableId="510027284">
-    <w:abstractNumId w:val="4"/>
+  <w:num w:numId="8" w16cid:durableId="898907961">
+    <w:abstractNumId w:val="2"/>
   </w:num>
 </w:numbering>
 </file>

</xml_diff>

<commit_message>
GFIR-46 : Summarize Chapter 6 and Chapter 7
</commit_message>
<xml_diff>
--- a/user_folders/orhan_c/doc/Summary_DSP_Designing_for_Optimal_Results.docx
+++ b/user_folders/orhan_c/doc/Summary_DSP_Designing_for_Optimal_Results.docx
@@ -3555,39 +3555,7 @@
           <w:sz w:val="24"/>
           <w:szCs w:val="24"/>
         </w:rPr>
-        <w:t xml:space="preserve"> </w:t>
-      </w:r>
-      <w:r>
-        <w:rPr>
-          <w:rFonts w:ascii="Arial" w:hAnsi="Arial" w:cs="Arial"/>
-          <w:sz w:val="24"/>
-          <w:szCs w:val="24"/>
-        </w:rPr>
-        <w:t>highest performance</w:t>
-      </w:r>
-      <w:r>
-        <w:rPr>
-          <w:rFonts w:ascii="Arial" w:hAnsi="Arial" w:cs="Arial"/>
-          <w:sz w:val="24"/>
-          <w:szCs w:val="24"/>
-        </w:rPr>
-        <w:t xml:space="preserve">, efficent mapping to the DSP48 slice, no external logic. The disadvantage is </w:t>
-      </w:r>
-      <w:r>
-        <w:rPr>
-          <w:rFonts w:ascii="Arial" w:hAnsi="Arial" w:cs="Arial"/>
-          <w:sz w:val="24"/>
-          <w:szCs w:val="24"/>
-        </w:rPr>
-        <w:t>higher latency</w:t>
-      </w:r>
-      <w:r>
-        <w:rPr>
-          <w:rFonts w:ascii="Arial" w:hAnsi="Arial" w:cs="Arial"/>
-          <w:sz w:val="24"/>
-          <w:szCs w:val="24"/>
-        </w:rPr>
-        <w:t>.</w:t>
+        <w:t xml:space="preserve"> highest performance, efficent mapping to the DSP48 slice, no external logic. The disadvantage is higher latency.</w:t>
       </w:r>
     </w:p>
     <w:p>
@@ -3757,6 +3725,582 @@
         <w:t>• One of the disadvantages of this filter type is the use of external sources.</w:t>
       </w:r>
     </w:p>
+    <w:p>
+      <w:pPr>
+        <w:pStyle w:val="ListParagraph"/>
+        <w:ind w:left="1429" w:firstLine="0"/>
+        <w:rPr>
+          <w:rFonts w:ascii="Arial" w:hAnsi="Arial" w:cs="Arial"/>
+          <w:sz w:val="24"/>
+          <w:szCs w:val="24"/>
+        </w:rPr>
+      </w:pPr>
+    </w:p>
+    <w:p>
+      <w:pPr>
+        <w:rPr>
+          <w:rFonts w:ascii="Arial" w:hAnsi="Arial" w:cs="Arial"/>
+          <w:b/>
+          <w:bCs/>
+          <w:sz w:val="24"/>
+          <w:szCs w:val="24"/>
+          <w:u w:val="single"/>
+        </w:rPr>
+      </w:pPr>
+      <w:r>
+        <w:rPr>
+          <w:rFonts w:ascii="Arial" w:hAnsi="Arial" w:cs="Arial"/>
+          <w:b/>
+          <w:bCs/>
+          <w:sz w:val="24"/>
+          <w:szCs w:val="24"/>
+          <w:u w:val="single"/>
+        </w:rPr>
+        <w:lastRenderedPageBreak/>
+        <w:t xml:space="preserve">Chapter </w:t>
+      </w:r>
+      <w:r>
+        <w:rPr>
+          <w:rFonts w:ascii="Arial" w:hAnsi="Arial" w:cs="Arial"/>
+          <w:b/>
+          <w:bCs/>
+          <w:sz w:val="24"/>
+          <w:szCs w:val="24"/>
+          <w:u w:val="single"/>
+        </w:rPr>
+        <w:t>6</w:t>
+      </w:r>
+      <w:r>
+        <w:rPr>
+          <w:rFonts w:ascii="Arial" w:hAnsi="Arial" w:cs="Arial"/>
+          <w:b/>
+          <w:bCs/>
+          <w:sz w:val="24"/>
+          <w:szCs w:val="24"/>
+          <w:u w:val="single"/>
+        </w:rPr>
+        <w:t xml:space="preserve"> :</w:t>
+      </w:r>
+      <w:r>
+        <w:rPr>
+          <w:rFonts w:ascii="Arial" w:hAnsi="Arial" w:cs="Arial"/>
+          <w:b/>
+          <w:bCs/>
+          <w:sz w:val="24"/>
+          <w:szCs w:val="24"/>
+          <w:u w:val="single"/>
+        </w:rPr>
+        <w:t xml:space="preserve"> Semi Parallel</w:t>
+      </w:r>
+      <w:r>
+        <w:rPr>
+          <w:rFonts w:ascii="Arial" w:hAnsi="Arial" w:cs="Arial"/>
+          <w:b/>
+          <w:bCs/>
+          <w:sz w:val="24"/>
+          <w:szCs w:val="24"/>
+          <w:u w:val="single"/>
+        </w:rPr>
+        <w:t xml:space="preserve"> FIR Filters</w:t>
+      </w:r>
+    </w:p>
+    <w:p>
+      <w:pPr>
+        <w:pStyle w:val="ListParagraph"/>
+        <w:numPr>
+          <w:ilvl w:val="0"/>
+          <w:numId w:val="9"/>
+        </w:numPr>
+        <w:rPr>
+          <w:rFonts w:ascii="Arial" w:hAnsi="Arial" w:cs="Arial"/>
+          <w:b/>
+          <w:bCs/>
+          <w:sz w:val="24"/>
+          <w:szCs w:val="24"/>
+          <w:u w:val="single"/>
+        </w:rPr>
+      </w:pPr>
+      <w:r>
+        <w:rPr>
+          <w:rFonts w:ascii="Arial" w:hAnsi="Arial" w:cs="Arial"/>
+          <w:sz w:val="24"/>
+          <w:szCs w:val="24"/>
+        </w:rPr>
+        <w:t>In semi parallel FIR filters, maximum sample rate, number of multipliers and number of clock cycle per result calculated by the following equations :</w:t>
+      </w:r>
+    </w:p>
+    <w:p>
+      <w:pPr>
+        <w:ind w:firstLine="0"/>
+        <w:rPr>
+          <w:rFonts w:ascii="Arial" w:hAnsi="Arial" w:cs="Arial"/>
+          <w:sz w:val="24"/>
+          <w:szCs w:val="24"/>
+        </w:rPr>
+      </w:pPr>
+      <w:r>
+        <w:rPr>
+          <w:rFonts w:ascii="Arial" w:hAnsi="Arial" w:cs="Arial"/>
+          <w:sz w:val="24"/>
+          <w:szCs w:val="24"/>
+        </w:rPr>
+        <w:t>Maximum Input Sample rate = (Clock speed / Number of Coefficients) x Number of Multipliers</w:t>
+      </w:r>
+    </w:p>
+    <w:p>
+      <w:pPr>
+        <w:ind w:firstLine="0"/>
+        <w:rPr>
+          <w:rFonts w:ascii="Arial" w:hAnsi="Arial" w:cs="Arial"/>
+          <w:sz w:val="24"/>
+          <w:szCs w:val="24"/>
+        </w:rPr>
+      </w:pPr>
+      <w:r>
+        <w:rPr>
+          <w:rFonts w:ascii="Arial" w:hAnsi="Arial" w:cs="Arial"/>
+          <w:sz w:val="24"/>
+          <w:szCs w:val="24"/>
+        </w:rPr>
+        <w:t>Number of Multipliers = (Maximum Input Sample rate x Number of Coefficients) / Clock speed</w:t>
+      </w:r>
+    </w:p>
+    <w:p>
+      <w:pPr>
+        <w:ind w:firstLine="0"/>
+        <w:rPr>
+          <w:rFonts w:ascii="Arial" w:hAnsi="Arial" w:cs="Arial"/>
+          <w:sz w:val="24"/>
+          <w:szCs w:val="24"/>
+        </w:rPr>
+      </w:pPr>
+      <w:r>
+        <w:rPr>
+          <w:rFonts w:ascii="Arial" w:hAnsi="Arial" w:cs="Arial"/>
+          <w:sz w:val="24"/>
+          <w:szCs w:val="24"/>
+        </w:rPr>
+        <w:t>Number of Clock cycles per result = Number of Coefficients / Number of Multipliers</w:t>
+      </w:r>
+    </w:p>
+    <w:p>
+      <w:pPr>
+        <w:ind w:firstLine="0"/>
+        <w:rPr>
+          <w:rFonts w:ascii="Arial" w:hAnsi="Arial" w:cs="Arial"/>
+          <w:sz w:val="24"/>
+          <w:szCs w:val="24"/>
+        </w:rPr>
+      </w:pPr>
+    </w:p>
+    <w:p>
+      <w:pPr>
+        <w:pStyle w:val="ListParagraph"/>
+        <w:numPr>
+          <w:ilvl w:val="0"/>
+          <w:numId w:val="9"/>
+        </w:numPr>
+        <w:rPr>
+          <w:rFonts w:ascii="Arial" w:hAnsi="Arial" w:cs="Arial"/>
+          <w:sz w:val="24"/>
+          <w:szCs w:val="24"/>
+        </w:rPr>
+      </w:pPr>
+      <w:r>
+        <w:rPr>
+          <w:rFonts w:ascii="Arial" w:hAnsi="Arial" w:cs="Arial"/>
+          <w:sz w:val="24"/>
+          <w:szCs w:val="24"/>
+        </w:rPr>
+        <w:t>In semi-parallel FIR filter implementation, the</w:t>
+      </w:r>
+      <w:r>
+        <w:rPr>
+          <w:rFonts w:ascii="Arial" w:hAnsi="Arial" w:cs="Arial"/>
+          <w:sz w:val="24"/>
+          <w:szCs w:val="24"/>
+        </w:rPr>
+        <w:t xml:space="preserve"> maximum</w:t>
+      </w:r>
+      <w:r>
+        <w:rPr>
+          <w:rFonts w:ascii="Arial" w:hAnsi="Arial" w:cs="Arial"/>
+          <w:sz w:val="24"/>
+          <w:szCs w:val="24"/>
+        </w:rPr>
+        <w:t xml:space="preserve"> sample</w:t>
+      </w:r>
+      <w:r>
+        <w:rPr>
+          <w:rFonts w:ascii="Arial" w:hAnsi="Arial" w:cs="Arial"/>
+          <w:sz w:val="24"/>
+          <w:szCs w:val="24"/>
+        </w:rPr>
+        <w:t xml:space="preserve"> rate</w:t>
+      </w:r>
+      <w:r>
+        <w:rPr>
+          <w:rFonts w:ascii="Arial" w:hAnsi="Arial" w:cs="Arial"/>
+          <w:sz w:val="24"/>
+          <w:szCs w:val="24"/>
+        </w:rPr>
+        <w:t xml:space="preserve"> is lower when using block RAM compared to</w:t>
+      </w:r>
+      <w:r>
+        <w:rPr>
+          <w:rFonts w:ascii="Arial" w:hAnsi="Arial" w:cs="Arial"/>
+          <w:sz w:val="24"/>
+          <w:szCs w:val="24"/>
+        </w:rPr>
+        <w:t xml:space="preserve"> </w:t>
+      </w:r>
+      <w:r>
+        <w:rPr>
+          <w:rFonts w:ascii="Arial" w:hAnsi="Arial" w:cs="Arial"/>
+          <w:sz w:val="24"/>
+          <w:szCs w:val="24"/>
+        </w:rPr>
+        <w:t>distributed RAM.</w:t>
+      </w:r>
+      <w:r>
+        <w:rPr>
+          <w:rFonts w:ascii="Arial" w:hAnsi="Arial" w:cs="Arial"/>
+          <w:sz w:val="24"/>
+          <w:szCs w:val="24"/>
+        </w:rPr>
+        <w:t xml:space="preserve"> </w:t>
+      </w:r>
+      <w:r>
+        <w:rPr>
+          <w:rFonts w:ascii="Arial" w:hAnsi="Arial" w:cs="Arial"/>
+          <w:sz w:val="24"/>
+          <w:szCs w:val="24"/>
+        </w:rPr>
+        <w:t>However, when the number of coefficients increases, resource usage may not be optimized, making it necessary to use block RAM.</w:t>
+      </w:r>
+    </w:p>
+    <w:p>
+      <w:pPr>
+        <w:pStyle w:val="ListParagraph"/>
+        <w:ind w:left="1429" w:firstLine="0"/>
+        <w:rPr>
+          <w:rFonts w:ascii="Arial" w:hAnsi="Arial" w:cs="Arial"/>
+          <w:sz w:val="24"/>
+          <w:szCs w:val="24"/>
+        </w:rPr>
+      </w:pPr>
+    </w:p>
+    <w:p>
+      <w:pPr>
+        <w:pStyle w:val="ListParagraph"/>
+        <w:ind w:left="1429" w:firstLine="0"/>
+        <w:rPr>
+          <w:rFonts w:ascii="Arial" w:hAnsi="Arial" w:cs="Arial"/>
+          <w:sz w:val="24"/>
+          <w:szCs w:val="24"/>
+        </w:rPr>
+      </w:pPr>
+    </w:p>
+    <w:p>
+      <w:pPr>
+        <w:rPr>
+          <w:rFonts w:ascii="Arial" w:hAnsi="Arial" w:cs="Arial"/>
+          <w:b/>
+          <w:bCs/>
+          <w:sz w:val="24"/>
+          <w:szCs w:val="24"/>
+          <w:u w:val="single"/>
+        </w:rPr>
+      </w:pPr>
+      <w:r>
+        <w:rPr>
+          <w:rFonts w:ascii="Arial" w:hAnsi="Arial" w:cs="Arial"/>
+          <w:b/>
+          <w:bCs/>
+          <w:sz w:val="24"/>
+          <w:szCs w:val="24"/>
+          <w:u w:val="single"/>
+        </w:rPr>
+        <w:t>Chapter</w:t>
+      </w:r>
+      <w:r>
+        <w:rPr>
+          <w:rFonts w:ascii="Arial" w:hAnsi="Arial" w:cs="Arial"/>
+          <w:b/>
+          <w:bCs/>
+          <w:sz w:val="24"/>
+          <w:szCs w:val="24"/>
+          <w:u w:val="single"/>
+        </w:rPr>
+        <w:t xml:space="preserve"> 7</w:t>
+      </w:r>
+      <w:r>
+        <w:rPr>
+          <w:rFonts w:ascii="Arial" w:hAnsi="Arial" w:cs="Arial"/>
+          <w:b/>
+          <w:bCs/>
+          <w:sz w:val="24"/>
+          <w:szCs w:val="24"/>
+          <w:u w:val="single"/>
+        </w:rPr>
+        <w:t xml:space="preserve"> :</w:t>
+      </w:r>
+      <w:r>
+        <w:rPr>
+          <w:rFonts w:ascii="Arial" w:hAnsi="Arial" w:cs="Arial"/>
+          <w:b/>
+          <w:bCs/>
+          <w:sz w:val="24"/>
+          <w:szCs w:val="24"/>
+          <w:u w:val="single"/>
+        </w:rPr>
+        <w:t xml:space="preserve"> </w:t>
+      </w:r>
+      <w:r>
+        <w:rPr>
+          <w:rFonts w:ascii="Arial" w:hAnsi="Arial" w:cs="Arial"/>
+          <w:b/>
+          <w:bCs/>
+          <w:sz w:val="24"/>
+          <w:szCs w:val="24"/>
+          <w:u w:val="single"/>
+        </w:rPr>
+        <w:t xml:space="preserve">Multi Channel </w:t>
+      </w:r>
+      <w:r>
+        <w:rPr>
+          <w:rFonts w:ascii="Arial" w:hAnsi="Arial" w:cs="Arial"/>
+          <w:b/>
+          <w:bCs/>
+          <w:sz w:val="24"/>
+          <w:szCs w:val="24"/>
+          <w:u w:val="single"/>
+        </w:rPr>
+        <w:t>FIR Filters</w:t>
+      </w:r>
+    </w:p>
+    <w:p>
+      <w:pPr>
+        <w:pStyle w:val="ListParagraph"/>
+        <w:numPr>
+          <w:ilvl w:val="0"/>
+          <w:numId w:val="9"/>
+        </w:numPr>
+        <w:rPr>
+          <w:rFonts w:ascii="Arial" w:hAnsi="Arial" w:cs="Arial"/>
+          <w:sz w:val="24"/>
+          <w:szCs w:val="24"/>
+        </w:rPr>
+      </w:pPr>
+      <w:r>
+        <w:rPr>
+          <w:rFonts w:ascii="Arial" w:hAnsi="Arial" w:cs="Arial"/>
+          <w:sz w:val="24"/>
+          <w:szCs w:val="24"/>
+        </w:rPr>
+        <w:t>In a typical multi-channel filtering scenario, multiple input channels are filtered using a separate digital filter for each channel.</w:t>
+      </w:r>
+    </w:p>
+    <w:p>
+      <w:pPr>
+        <w:pStyle w:val="ListParagraph"/>
+        <w:numPr>
+          <w:ilvl w:val="0"/>
+          <w:numId w:val="9"/>
+        </w:numPr>
+        <w:rPr>
+          <w:rFonts w:ascii="Arial" w:hAnsi="Arial" w:cs="Arial"/>
+          <w:sz w:val="24"/>
+          <w:szCs w:val="24"/>
+        </w:rPr>
+      </w:pPr>
+      <w:r>
+        <w:rPr>
+          <w:rFonts w:ascii="Arial" w:hAnsi="Arial" w:cs="Arial"/>
+          <w:sz w:val="24"/>
+          <w:szCs w:val="24"/>
+        </w:rPr>
+        <w:t>The following image demonstrated by the structure of 6-input, 8 tap multi channel FIR filter</w:t>
+      </w:r>
+    </w:p>
+    <w:p>
+      <w:pPr>
+        <w:pStyle w:val="ListParagraph"/>
+        <w:ind w:left="1429" w:firstLine="0"/>
+        <w:rPr>
+          <w:rFonts w:ascii="Arial" w:hAnsi="Arial" w:cs="Arial"/>
+          <w:sz w:val="24"/>
+          <w:szCs w:val="24"/>
+        </w:rPr>
+      </w:pPr>
+    </w:p>
+    <w:p>
+      <w:pPr>
+        <w:pStyle w:val="ListParagraph"/>
+        <w:ind w:left="1429" w:firstLine="0"/>
+        <w:jc w:val="center"/>
+        <w:rPr>
+          <w:rFonts w:ascii="Arial" w:hAnsi="Arial" w:cs="Arial"/>
+          <w:sz w:val="24"/>
+          <w:szCs w:val="24"/>
+        </w:rPr>
+      </w:pPr>
+      <w:r>
+        <w:rPr>
+          <w:noProof/>
+        </w:rPr>
+        <w:drawing>
+          <wp:inline distT="0" distB="0" distL="0" distR="0" wp14:anchorId="2364BED3" wp14:editId="20E9D6E8">
+            <wp:extent cx="4803140" cy="2150681"/>
+            <wp:effectExtent l="0" t="0" r="0" b="2540"/>
+            <wp:docPr id="1064739333" name="Picture 1" descr="A diagram of a computer system&#10;&#10;AI-generated content may be incorrect."/>
+            <wp:cNvGraphicFramePr>
+              <a:graphicFrameLocks xmlns:a="http://schemas.openxmlformats.org/drawingml/2006/main" noChangeAspect="1"/>
+            </wp:cNvGraphicFramePr>
+            <a:graphic xmlns:a="http://schemas.openxmlformats.org/drawingml/2006/main">
+              <a:graphicData uri="http://schemas.openxmlformats.org/drawingml/2006/picture">
+                <pic:pic xmlns:pic="http://schemas.openxmlformats.org/drawingml/2006/picture">
+                  <pic:nvPicPr>
+                    <pic:cNvPr id="1064739333" name="Picture 1" descr="A diagram of a computer system&#10;&#10;AI-generated content may be incorrect."/>
+                    <pic:cNvPicPr/>
+                  </pic:nvPicPr>
+                  <pic:blipFill>
+                    <a:blip r:embed="rId15"/>
+                    <a:stretch>
+                      <a:fillRect/>
+                    </a:stretch>
+                  </pic:blipFill>
+                  <pic:spPr>
+                    <a:xfrm>
+                      <a:off x="0" y="0"/>
+                      <a:ext cx="4815525" cy="2156226"/>
+                    </a:xfrm>
+                    <a:prstGeom prst="rect">
+                      <a:avLst/>
+                    </a:prstGeom>
+                  </pic:spPr>
+                </pic:pic>
+              </a:graphicData>
+            </a:graphic>
+          </wp:inline>
+        </w:drawing>
+      </w:r>
+    </w:p>
+    <w:p>
+      <w:pPr>
+        <w:pStyle w:val="ListParagraph"/>
+        <w:ind w:left="1429" w:firstLine="0"/>
+        <w:jc w:val="center"/>
+        <w:rPr>
+          <w:rFonts w:ascii="Arial" w:hAnsi="Arial" w:cs="Arial"/>
+          <w:sz w:val="24"/>
+          <w:szCs w:val="24"/>
+        </w:rPr>
+      </w:pPr>
+    </w:p>
+    <w:p>
+      <w:pPr>
+        <w:pStyle w:val="NormalWeb"/>
+        <w:numPr>
+          <w:ilvl w:val="0"/>
+          <w:numId w:val="9"/>
+        </w:numPr>
+        <w:rPr>
+          <w:rFonts w:ascii="Arial" w:hAnsi="Arial" w:cs="Arial"/>
+        </w:rPr>
+      </w:pPr>
+      <w:r>
+        <w:rPr>
+          <w:rFonts w:ascii="Arial" w:hAnsi="Arial" w:cs="Arial"/>
+        </w:rPr>
+        <w:t>The input samples contain a 7-cycle delay.</w:t>
+      </w:r>
+    </w:p>
+    <w:p>
+      <w:pPr>
+        <w:pStyle w:val="ListParagraph"/>
+        <w:numPr>
+          <w:ilvl w:val="0"/>
+          <w:numId w:val="9"/>
+        </w:numPr>
+        <w:rPr>
+          <w:rFonts w:ascii="Arial" w:hAnsi="Arial" w:cs="Arial"/>
+          <w:sz w:val="24"/>
+          <w:szCs w:val="24"/>
+        </w:rPr>
+      </w:pPr>
+      <w:r>
+        <w:rPr>
+          <w:rFonts w:ascii="Arial" w:hAnsi="Arial" w:cs="Arial"/>
+          <w:sz w:val="24"/>
+          <w:szCs w:val="24"/>
+        </w:rPr>
+        <w:t>The SRL16E is a very compact and efficient memory element</w:t>
+      </w:r>
+      <w:r>
+        <w:rPr>
+          <w:rFonts w:ascii="Arial" w:hAnsi="Arial" w:cs="Arial"/>
+          <w:sz w:val="24"/>
+          <w:szCs w:val="24"/>
+        </w:rPr>
+        <w:t>.</w:t>
+      </w:r>
+    </w:p>
+    <w:p>
+      <w:pPr>
+        <w:pStyle w:val="ListParagraph"/>
+        <w:numPr>
+          <w:ilvl w:val="0"/>
+          <w:numId w:val="9"/>
+        </w:numPr>
+        <w:rPr>
+          <w:rFonts w:ascii="Arial" w:hAnsi="Arial" w:cs="Arial"/>
+          <w:sz w:val="24"/>
+          <w:szCs w:val="24"/>
+        </w:rPr>
+      </w:pPr>
+      <w:r>
+        <w:rPr>
+          <w:rFonts w:ascii="Arial" w:hAnsi="Arial" w:cs="Arial"/>
+          <w:sz w:val="24"/>
+          <w:szCs w:val="24"/>
+        </w:rPr>
+        <w:t>At each clock cycle, the counter selects a different input and sends it to the SRL16E shift register. After six cycles, the six input samples are sequentially loaded into a single stream.</w:t>
+      </w:r>
+    </w:p>
+    <w:p>
+      <w:pPr>
+        <w:pStyle w:val="ListParagraph"/>
+        <w:numPr>
+          <w:ilvl w:val="0"/>
+          <w:numId w:val="9"/>
+        </w:numPr>
+        <w:rPr>
+          <w:rFonts w:ascii="Arial" w:hAnsi="Arial" w:cs="Arial"/>
+          <w:sz w:val="24"/>
+          <w:szCs w:val="24"/>
+        </w:rPr>
+      </w:pPr>
+      <w:r>
+        <w:rPr>
+          <w:rFonts w:ascii="Arial" w:hAnsi="Arial" w:cs="Arial"/>
+          <w:sz w:val="24"/>
+          <w:szCs w:val="24"/>
+        </w:rPr>
+        <w:t>Coefficients are stored in SRL16. A single set is used if shared; otherwise, six SRL16s or RAMs are needed. Loading takes six cycles, and RAM reduces filter speed.</w:t>
+      </w:r>
+    </w:p>
+    <w:p>
+      <w:pPr>
+        <w:pStyle w:val="ListParagraph"/>
+        <w:ind w:left="1429" w:firstLine="0"/>
+        <w:rPr>
+          <w:rFonts w:ascii="Arial" w:hAnsi="Arial" w:cs="Arial"/>
+          <w:sz w:val="24"/>
+          <w:szCs w:val="24"/>
+        </w:rPr>
+      </w:pPr>
+    </w:p>
     <w:sectPr>
       <w:pgSz w:w="11906" w:h="16838" w:code="9"/>
       <w:pgMar w:top="1134" w:right="851" w:bottom="1134" w:left="851" w:header="709" w:footer="709" w:gutter="0"/>
@@ -4033,6 +4577,119 @@
     </w:lvl>
   </w:abstractNum>
   <w:abstractNum w:abstractNumId="2" w15:restartNumberingAfterBreak="0">
+    <w:nsid w:val="0D762864"/>
+    <w:multiLevelType w:val="hybridMultilevel"/>
+    <w:tmpl w:val="4DA88E54"/>
+    <w:lvl w:ilvl="0" w:tplc="04090001">
+      <w:start w:val="1"/>
+      <w:numFmt w:val="bullet"/>
+      <w:lvlText w:val=""/>
+      <w:lvlJc w:val="left"/>
+      <w:pPr>
+        <w:ind w:left="1429" w:hanging="360"/>
+      </w:pPr>
+      <w:rPr>
+        <w:rFonts w:ascii="Symbol" w:hAnsi="Symbol" w:hint="default"/>
+      </w:rPr>
+    </w:lvl>
+    <w:lvl w:ilvl="1" w:tplc="04090003" w:tentative="1">
+      <w:start w:val="1"/>
+      <w:numFmt w:val="bullet"/>
+      <w:lvlText w:val="o"/>
+      <w:lvlJc w:val="left"/>
+      <w:pPr>
+        <w:ind w:left="2149" w:hanging="360"/>
+      </w:pPr>
+      <w:rPr>
+        <w:rFonts w:ascii="Courier New" w:hAnsi="Courier New" w:cs="Courier New" w:hint="default"/>
+      </w:rPr>
+    </w:lvl>
+    <w:lvl w:ilvl="2" w:tplc="04090005" w:tentative="1">
+      <w:start w:val="1"/>
+      <w:numFmt w:val="bullet"/>
+      <w:lvlText w:val=""/>
+      <w:lvlJc w:val="left"/>
+      <w:pPr>
+        <w:ind w:left="2869" w:hanging="360"/>
+      </w:pPr>
+      <w:rPr>
+        <w:rFonts w:ascii="Wingdings" w:hAnsi="Wingdings" w:hint="default"/>
+      </w:rPr>
+    </w:lvl>
+    <w:lvl w:ilvl="3" w:tplc="04090001" w:tentative="1">
+      <w:start w:val="1"/>
+      <w:numFmt w:val="bullet"/>
+      <w:lvlText w:val=""/>
+      <w:lvlJc w:val="left"/>
+      <w:pPr>
+        <w:ind w:left="3589" w:hanging="360"/>
+      </w:pPr>
+      <w:rPr>
+        <w:rFonts w:ascii="Symbol" w:hAnsi="Symbol" w:hint="default"/>
+      </w:rPr>
+    </w:lvl>
+    <w:lvl w:ilvl="4" w:tplc="04090003" w:tentative="1">
+      <w:start w:val="1"/>
+      <w:numFmt w:val="bullet"/>
+      <w:lvlText w:val="o"/>
+      <w:lvlJc w:val="left"/>
+      <w:pPr>
+        <w:ind w:left="4309" w:hanging="360"/>
+      </w:pPr>
+      <w:rPr>
+        <w:rFonts w:ascii="Courier New" w:hAnsi="Courier New" w:cs="Courier New" w:hint="default"/>
+      </w:rPr>
+    </w:lvl>
+    <w:lvl w:ilvl="5" w:tplc="04090005" w:tentative="1">
+      <w:start w:val="1"/>
+      <w:numFmt w:val="bullet"/>
+      <w:lvlText w:val=""/>
+      <w:lvlJc w:val="left"/>
+      <w:pPr>
+        <w:ind w:left="5029" w:hanging="360"/>
+      </w:pPr>
+      <w:rPr>
+        <w:rFonts w:ascii="Wingdings" w:hAnsi="Wingdings" w:hint="default"/>
+      </w:rPr>
+    </w:lvl>
+    <w:lvl w:ilvl="6" w:tplc="04090001" w:tentative="1">
+      <w:start w:val="1"/>
+      <w:numFmt w:val="bullet"/>
+      <w:lvlText w:val=""/>
+      <w:lvlJc w:val="left"/>
+      <w:pPr>
+        <w:ind w:left="5749" w:hanging="360"/>
+      </w:pPr>
+      <w:rPr>
+        <w:rFonts w:ascii="Symbol" w:hAnsi="Symbol" w:hint="default"/>
+      </w:rPr>
+    </w:lvl>
+    <w:lvl w:ilvl="7" w:tplc="04090003" w:tentative="1">
+      <w:start w:val="1"/>
+      <w:numFmt w:val="bullet"/>
+      <w:lvlText w:val="o"/>
+      <w:lvlJc w:val="left"/>
+      <w:pPr>
+        <w:ind w:left="6469" w:hanging="360"/>
+      </w:pPr>
+      <w:rPr>
+        <w:rFonts w:ascii="Courier New" w:hAnsi="Courier New" w:cs="Courier New" w:hint="default"/>
+      </w:rPr>
+    </w:lvl>
+    <w:lvl w:ilvl="8" w:tplc="04090005" w:tentative="1">
+      <w:start w:val="1"/>
+      <w:numFmt w:val="bullet"/>
+      <w:lvlText w:val=""/>
+      <w:lvlJc w:val="left"/>
+      <w:pPr>
+        <w:ind w:left="7189" w:hanging="360"/>
+      </w:pPr>
+      <w:rPr>
+        <w:rFonts w:ascii="Wingdings" w:hAnsi="Wingdings" w:hint="default"/>
+      </w:rPr>
+    </w:lvl>
+  </w:abstractNum>
+  <w:abstractNum w:abstractNumId="3" w15:restartNumberingAfterBreak="0">
     <w:nsid w:val="2D100B98"/>
     <w:multiLevelType w:val="hybridMultilevel"/>
     <w:tmpl w:val="67FA4334"/>
@@ -4145,7 +4802,7 @@
       </w:rPr>
     </w:lvl>
   </w:abstractNum>
-  <w:abstractNum w:abstractNumId="3" w15:restartNumberingAfterBreak="0">
+  <w:abstractNum w:abstractNumId="4" w15:restartNumberingAfterBreak="0">
     <w:nsid w:val="2ECF6A28"/>
     <w:multiLevelType w:val="hybridMultilevel"/>
     <w:tmpl w:val="AFCE2452"/>
@@ -4258,7 +4915,7 @@
       </w:rPr>
     </w:lvl>
   </w:abstractNum>
-  <w:abstractNum w:abstractNumId="4" w15:restartNumberingAfterBreak="0">
+  <w:abstractNum w:abstractNumId="5" w15:restartNumberingAfterBreak="0">
     <w:nsid w:val="4C8F3FFE"/>
     <w:multiLevelType w:val="hybridMultilevel"/>
     <w:tmpl w:val="048CCDA6"/>
@@ -4371,7 +5028,7 @@
       </w:rPr>
     </w:lvl>
   </w:abstractNum>
-  <w:abstractNum w:abstractNumId="5" w15:restartNumberingAfterBreak="0">
+  <w:abstractNum w:abstractNumId="6" w15:restartNumberingAfterBreak="0">
     <w:nsid w:val="533C6474"/>
     <w:multiLevelType w:val="hybridMultilevel"/>
     <w:tmpl w:val="01CAEC92"/>
@@ -4484,7 +5141,7 @@
       </w:rPr>
     </w:lvl>
   </w:abstractNum>
-  <w:abstractNum w:abstractNumId="6" w15:restartNumberingAfterBreak="0">
+  <w:abstractNum w:abstractNumId="7" w15:restartNumberingAfterBreak="0">
     <w:nsid w:val="753301FB"/>
     <w:multiLevelType w:val="hybridMultilevel"/>
     <w:tmpl w:val="AE0A486C"/>
@@ -4597,7 +5254,7 @@
       </w:rPr>
     </w:lvl>
   </w:abstractNum>
-  <w:abstractNum w:abstractNumId="7" w15:restartNumberingAfterBreak="0">
+  <w:abstractNum w:abstractNumId="8" w15:restartNumberingAfterBreak="0">
     <w:nsid w:val="786A39CD"/>
     <w:multiLevelType w:val="hybridMultilevel"/>
     <w:tmpl w:val="01C06FF8"/>
@@ -4711,7 +5368,7 @@
     </w:lvl>
   </w:abstractNum>
   <w:num w:numId="1" w16cid:durableId="1135832992">
-    <w:abstractNumId w:val="3"/>
+    <w:abstractNumId w:val="4"/>
   </w:num>
   <w:num w:numId="2" w16cid:durableId="1271857945">
     <w:abstractNumId w:val="0"/>
@@ -4720,18 +5377,21 @@
     <w:abstractNumId w:val="1"/>
   </w:num>
   <w:num w:numId="4" w16cid:durableId="6637844">
-    <w:abstractNumId w:val="4"/>
+    <w:abstractNumId w:val="5"/>
   </w:num>
   <w:num w:numId="5" w16cid:durableId="447896631">
+    <w:abstractNumId w:val="7"/>
+  </w:num>
+  <w:num w:numId="6" w16cid:durableId="1459880972">
+    <w:abstractNumId w:val="8"/>
+  </w:num>
+  <w:num w:numId="7" w16cid:durableId="510027284">
     <w:abstractNumId w:val="6"/>
   </w:num>
-  <w:num w:numId="6" w16cid:durableId="1459880972">
-    <w:abstractNumId w:val="7"/>
+  <w:num w:numId="8" w16cid:durableId="898907961">
+    <w:abstractNumId w:val="3"/>
   </w:num>
-  <w:num w:numId="7" w16cid:durableId="510027284">
-    <w:abstractNumId w:val="5"/>
-  </w:num>
-  <w:num w:numId="8" w16cid:durableId="898907961">
+  <w:num w:numId="9" w16cid:durableId="1444838238">
     <w:abstractNumId w:val="2"/>
   </w:num>
 </w:numbering>
@@ -5694,6 +6354,24 @@
       <w:bCs/>
     </w:rPr>
   </w:style>
+  <w:style w:type="paragraph" w:styleId="NormalWeb">
+    <w:name w:val="Normal (Web)"/>
+    <w:basedOn w:val="Normal"/>
+    <w:uiPriority w:val="99"/>
+    <w:semiHidden/>
+    <w:unhideWhenUsed/>
+    <w:rsid w:val="00616F99"/>
+    <w:pPr>
+      <w:spacing w:before="100" w:beforeAutospacing="1" w:after="100" w:afterAutospacing="1" w:line="240" w:lineRule="auto"/>
+      <w:ind w:firstLine="0"/>
+    </w:pPr>
+    <w:rPr>
+      <w:rFonts w:ascii="Times New Roman" w:eastAsia="Times New Roman" w:hAnsi="Times New Roman" w:cs="Times New Roman"/>
+      <w:sz w:val="24"/>
+      <w:szCs w:val="24"/>
+      <w14:ligatures w14:val="none"/>
+    </w:rPr>
+  </w:style>
 </w:styles>
 </file>
 

</xml_diff>